<commit_message>
Task 071 - Analysis report: banner and uml domain model
</commit_message>
<xml_diff>
--- a/reports/Group/Grupal-Analysis-Report-D02.docx
+++ b/reports/Group/Grupal-Analysis-Report-D02.docx
@@ -113,15 +113,7 @@
         <w:jc w:val="left"/>
       </w:pPr>
       <w:r>
-        <w:t xml:space="preserve">María de la Salud Carrera </w:t>
-      </w:r>
-      <w:proofErr w:type="spellStart"/>
-      <w:r>
-        <w:t>Talaverón</w:t>
-      </w:r>
-      <w:proofErr w:type="spellEnd"/>
-      <w:r>
-        <w:t xml:space="preserve"> (</w:t>
+        <w:t>María de la Salud Carrera Talaverón (</w:t>
       </w:r>
       <w:hyperlink r:id="rId13" w:history="1">
         <w:r>
@@ -237,7 +229,7 @@
         <w:t xml:space="preserve">Sevilla, </w:t>
       </w:r>
       <w:r>
-        <w:t>5</w:t>
+        <w:t>8</w:t>
       </w:r>
       <w:r>
         <w:t xml:space="preserve"> </w:t>
@@ -245,11 +237,9 @@
       <w:r>
         <w:t xml:space="preserve">de </w:t>
       </w:r>
-      <w:proofErr w:type="gramStart"/>
       <w:r>
         <w:t>Marzo</w:t>
       </w:r>
-      <w:proofErr w:type="gramEnd"/>
       <w:r>
         <w:t xml:space="preserve"> 2024</w:t>
       </w:r>
@@ -2772,7 +2762,6 @@
       </w:pPr>
       <w:bookmarkStart w:id="0" w:name="_Toc160535392"/>
       <w:r>
-        <w:lastRenderedPageBreak/>
         <w:t>Resumen de</w:t>
       </w:r>
       <w:r>
@@ -2880,7 +2869,6 @@
       </w:pPr>
       <w:bookmarkStart w:id="1" w:name="_Toc160535393"/>
       <w:r>
-        <w:lastRenderedPageBreak/>
         <w:t xml:space="preserve">Historial de </w:t>
       </w:r>
       <w:r>
@@ -3063,7 +3051,10 @@
           </w:tcPr>
           <w:p>
             <w:r>
-              <w:t>V0.1</w:t>
+              <w:t>V0.</w:t>
+            </w:r>
+            <w:r>
+              <w:t>2</w:t>
             </w:r>
           </w:p>
         </w:tc>
@@ -3099,13 +3090,7 @@
           </w:tcPr>
           <w:p>
             <w:r>
-              <w:t>0</w:t>
-            </w:r>
-            <w:r>
-              <w:t>8</w:t>
-            </w:r>
-            <w:r>
-              <w:t>/03/2024</w:t>
+              <w:t>08/03/2024</w:t>
             </w:r>
           </w:p>
         </w:tc>
@@ -3120,13 +3105,8 @@
           </w:p>
           <w:p>
             <w:r>
-              <w:t xml:space="preserve">María de la Salud Carrera </w:t>
-            </w:r>
-            <w:proofErr w:type="spellStart"/>
-            <w:r>
-              <w:t>Talaverón</w:t>
-            </w:r>
-            <w:proofErr w:type="spellEnd"/>
+              <w:t>María de la Salud Carrera Talaverón</w:t>
+            </w:r>
           </w:p>
         </w:tc>
       </w:tr>
@@ -3146,15 +3126,11 @@
       </w:pPr>
       <w:bookmarkStart w:id="2" w:name="_Toc160535394"/>
       <w:r>
-        <w:lastRenderedPageBreak/>
         <w:t>Introducción</w:t>
       </w:r>
       <w:bookmarkEnd w:id="2"/>
     </w:p>
     <w:p>
-      <w:pPr>
-        <w:jc w:val="left"/>
-      </w:pPr>
       <w:r>
         <w:t xml:space="preserve">En esta </w:t>
       </w:r>
@@ -3171,40 +3147,32 @@
         <w:t>información</w:t>
       </w:r>
       <w:r>
-        <w:t xml:space="preserve"> y un requisito de </w:t>
+        <w:t xml:space="preserve"> y un requisito de testing, a diferencia de la primera entrega, en la que</w:t>
+      </w:r>
+      <w:r>
+        <w:t xml:space="preserve"> sólo</w:t>
+      </w:r>
+      <w:r>
+        <w:t xml:space="preserve"> se tenía</w:t>
+      </w:r>
+      <w:r>
+        <w:t xml:space="preserve"> que implementar</w:t>
+      </w:r>
+      <w:r>
+        <w:t xml:space="preserve"> un requisito funcional</w:t>
+      </w:r>
+      <w:r>
+        <w:t xml:space="preserve">. Por lo tanto, la carga de trabajo ha aumentado y resulta de vital importancia una buena gestión de las tareas a cumplimentar por parte del </w:t>
+      </w:r>
+      <w:r>
+        <w:t xml:space="preserve">Project Manager, Joaquín González </w:t>
       </w:r>
       <w:proofErr w:type="spellStart"/>
       <w:r>
-        <w:t>testing</w:t>
+        <w:t>Ganfornina</w:t>
       </w:r>
       <w:proofErr w:type="spellEnd"/>
       <w:r>
-        <w:t>, a diferencia de la primera entrega, en la que</w:t>
-      </w:r>
-      <w:r>
-        <w:t xml:space="preserve"> sólo</w:t>
-      </w:r>
-      <w:r>
-        <w:t xml:space="preserve"> se tenía</w:t>
-      </w:r>
-      <w:r>
-        <w:t xml:space="preserve"> que implementar</w:t>
-      </w:r>
-      <w:r>
-        <w:t xml:space="preserve"> un requisito funcional</w:t>
-      </w:r>
-      <w:r>
-        <w:t xml:space="preserve">. Por lo tanto, la carga de trabajo ha aumentado y resulta de vital importancia una buena gestión de las tareas a cumplimentar por parte del </w:t>
-      </w:r>
-      <w:r>
-        <w:t xml:space="preserve">Project Manager, Joaquín González </w:t>
-      </w:r>
-      <w:proofErr w:type="spellStart"/>
-      <w:r>
-        <w:t>Ganfornina</w:t>
-      </w:r>
-      <w:proofErr w:type="spellEnd"/>
-      <w:r>
         <w:t xml:space="preserve"> en este caso. </w:t>
       </w:r>
       <w:r>
@@ -3229,7 +3197,6 @@
       </w:pPr>
       <w:bookmarkStart w:id="3" w:name="_Toc160535395"/>
       <w:r>
-        <w:lastRenderedPageBreak/>
         <w:t>Informe de Análisis</w:t>
       </w:r>
       <w:r>
@@ -3681,7 +3648,6 @@
         <w:pStyle w:val="Ttulo2"/>
       </w:pPr>
       <w:r>
-        <w:lastRenderedPageBreak/>
         <w:t xml:space="preserve">Registro de Análisis </w:t>
       </w:r>
       <w:bookmarkEnd w:id="8"/>
@@ -3746,11 +3712,7 @@
         <w:t xml:space="preserve"> “GBP”</w:t>
       </w:r>
     </w:p>
-    <w:p>
-      <w:pPr>
-        <w:pStyle w:val="Prrafodelista"/>
-      </w:pPr>
-    </w:p>
+    <w:p/>
     <w:p>
       <w:pPr>
         <w:pStyle w:val="Ttulo3"/>
@@ -3763,20 +3725,20 @@
     </w:p>
     <w:p>
       <w:r>
-        <w:t xml:space="preserve">Este requisito ha resultado un gran reto para María de la Salud Carrera </w:t>
+        <w:t>Este requisito ha resultado un gran reto para María de la Salud Carrera Talaverón y Natalia Olmo Villegas, pues no encontrábamos demasiada información acerca de qué podíamos hacer para satisfacer dicho requisito.</w:t>
+      </w:r>
+    </w:p>
+    <w:p>
+      <w:r>
+        <w:t xml:space="preserve">En un primer momento, pensamos que sería buena idea crear un </w:t>
       </w:r>
       <w:proofErr w:type="spellStart"/>
       <w:r>
-        <w:t>Talaverón</w:t>
+        <w:t>datatype</w:t>
       </w:r>
       <w:proofErr w:type="spellEnd"/>
       <w:r>
-        <w:t xml:space="preserve"> y Natalia Olmo Villegas, pues no encontrábamos demasiada información acerca de qué podíamos hacer para satisfacer dicho requisito.</w:t>
-      </w:r>
-    </w:p>
-    <w:p>
-      <w:r>
-        <w:t xml:space="preserve">En un primer momento, pensamos que sería buena idea crear un </w:t>
+        <w:t xml:space="preserve"> basado en el </w:t>
       </w:r>
       <w:proofErr w:type="spellStart"/>
       <w:r>
@@ -3784,23 +3746,7 @@
       </w:r>
       <w:proofErr w:type="spellEnd"/>
       <w:r>
-        <w:t xml:space="preserve"> basado en el </w:t>
-      </w:r>
-      <w:proofErr w:type="spellStart"/>
-      <w:r>
-        <w:t>datatype</w:t>
-      </w:r>
-      <w:proofErr w:type="spellEnd"/>
-      <w:r>
-        <w:t xml:space="preserve"> “Money.java” que se nos proporcionaba en el </w:t>
-      </w:r>
-      <w:proofErr w:type="spellStart"/>
-      <w:r>
-        <w:t>framework</w:t>
-      </w:r>
-      <w:proofErr w:type="spellEnd"/>
-      <w:r>
-        <w:t xml:space="preserve">. </w:t>
+        <w:t xml:space="preserve"> “Money.java” que se nos proporcionaba en el framework. </w:t>
       </w:r>
       <w:r>
         <w:t xml:space="preserve">No obstante, el profesor indicó que en esta entrega no era necesario </w:t>
@@ -3897,53 +3843,335 @@
         <w:t xml:space="preserve"> para satisfacer las restricciones. </w:t>
       </w:r>
     </w:p>
+    <w:p/>
     <w:p>
       <w:pPr>
         <w:pStyle w:val="Ttulo3"/>
       </w:pPr>
+      <w:bookmarkStart w:id="11" w:name="_Toc160535423"/>
+      <w:r>
+        <w:t>Validación por el profesor</w:t>
+      </w:r>
+      <w:bookmarkEnd w:id="11"/>
+    </w:p>
+    <w:p>
+      <w:r>
+        <w:t xml:space="preserve">En </w:t>
+      </w:r>
+      <w:r>
+        <w:t xml:space="preserve">la última sesión de laboratorio antes de esta segunda entrega, el profesor indicó que no sería necesario un </w:t>
+      </w:r>
+      <w:proofErr w:type="spellStart"/>
+      <w:r>
+        <w:t>datatype</w:t>
+      </w:r>
+      <w:proofErr w:type="spellEnd"/>
+      <w:r>
+        <w:t xml:space="preserve"> nuevo. Sin embargo, tampoco nos proporcionó mucha más información acerca de cómo deb</w:t>
+      </w:r>
+      <w:r>
+        <w:t>ía</w:t>
+      </w:r>
+      <w:r>
+        <w:t xml:space="preserve">mos desarrollar esta tarea, por lo que decimos crear una </w:t>
+      </w:r>
+      <w:r>
+        <w:t xml:space="preserve">nueva </w:t>
+      </w:r>
+      <w:r>
+        <w:t xml:space="preserve">entidad para ello por las razones comentadas anteriormente. </w:t>
+      </w:r>
+    </w:p>
+    <w:p>
+      <w:pPr>
+        <w:jc w:val="left"/>
+      </w:pPr>
+    </w:p>
+    <w:p>
+      <w:pPr>
+        <w:pStyle w:val="Ttulo2"/>
+        <w:rPr>
+          <w:lang w:val="en-GB"/>
+        </w:rPr>
+      </w:pPr>
+      <w:proofErr w:type="spellStart"/>
+      <w:r>
+        <w:rPr>
+          <w:lang w:val="en-GB"/>
+        </w:rPr>
+        <w:t>Registro</w:t>
+      </w:r>
+      <w:proofErr w:type="spellEnd"/>
+      <w:r>
+        <w:rPr>
+          <w:lang w:val="en-GB"/>
+        </w:rPr>
+        <w:t xml:space="preserve"> de </w:t>
+      </w:r>
+      <w:proofErr w:type="spellStart"/>
+      <w:r>
+        <w:rPr>
+          <w:lang w:val="en-GB"/>
+        </w:rPr>
+        <w:t>Análisis</w:t>
+      </w:r>
+      <w:proofErr w:type="spellEnd"/>
+      <w:r>
+        <w:rPr>
+          <w:lang w:val="en-GB"/>
+        </w:rPr>
+        <w:t xml:space="preserve"> </w:t>
+      </w:r>
+      <w:r>
+        <w:rPr>
+          <w:lang w:val="en-GB"/>
+        </w:rPr>
+        <w:t>3</w:t>
+      </w:r>
     </w:p>
     <w:p>
       <w:pPr>
         <w:pStyle w:val="Ttulo3"/>
-      </w:pPr>
-      <w:bookmarkStart w:id="11" w:name="_Toc160535423"/>
+        <w:rPr>
+          <w:lang w:val="en-GB"/>
+        </w:rPr>
+      </w:pPr>
+      <w:proofErr w:type="spellStart"/>
+      <w:r>
+        <w:rPr>
+          <w:lang w:val="en-GB"/>
+        </w:rPr>
+        <w:t>Requisito</w:t>
+      </w:r>
+      <w:proofErr w:type="spellEnd"/>
+    </w:p>
+    <w:p>
+      <w:r>
+        <w:t>Un banner permite a l</w:t>
+      </w:r>
+      <w:r>
+        <w:t xml:space="preserve">os administradores publicitas productos, servicios u organizaciones. </w:t>
+      </w:r>
+      <w:r>
+        <w:t>El sistema debe almacenar la siguiente información sobre ellos: e</w:t>
+      </w:r>
+      <w:r>
+        <w:t>l momento de creación o actualización de la instancia (en el pasado), el período en el que se muestra (debe comenzar en cualquier momento tras la creación o actualización y durar al menos una semana), un enlace a una imagen almacenada externamente, un eslogan (no en blanco, 75 caracteres o menos) y un enlace a un documento web.</w:t>
+      </w:r>
+    </w:p>
+    <w:p/>
+    <w:p>
+      <w:pPr>
+        <w:pStyle w:val="Ttulo3"/>
+      </w:pPr>
+      <w:r>
+        <w:t>Análisis y decisiones</w:t>
+      </w:r>
+    </w:p>
+    <w:p>
+      <w:r>
+        <w:t>Este requisito</w:t>
+      </w:r>
+      <w:r>
+        <w:t>, implementado por</w:t>
+      </w:r>
+      <w:r>
+        <w:t xml:space="preserve"> María de la Salud Carrera Talaveró</w:t>
+      </w:r>
+      <w:r>
+        <w:t>n</w:t>
+      </w:r>
+      <w:r>
+        <w:t xml:space="preserve">, </w:t>
+      </w:r>
+      <w:r>
+        <w:t>no ha supuesto grandes complicaciones más allá del período de muestra del banner</w:t>
+      </w:r>
+      <w:r>
+        <w:t>.</w:t>
+      </w:r>
+      <w:r>
+        <w:t xml:space="preserve"> Se ha creado el paquete “</w:t>
+      </w:r>
+      <w:proofErr w:type="spellStart"/>
+      <w:proofErr w:type="gramStart"/>
+      <w:r>
+        <w:t>acme.banners</w:t>
+      </w:r>
+      <w:proofErr w:type="spellEnd"/>
+      <w:proofErr w:type="gramEnd"/>
+      <w:r>
+        <w:t>” y dentro se ha añadido la entidad Banner.java.</w:t>
+      </w:r>
+    </w:p>
+    <w:p>
+      <w:r>
+        <w:t xml:space="preserve">Todos los atributos pedidos se han implementado con las restricciones solicitadas. En el caso del período, se ha decidido implementar mediante dos atributos no nulos: </w:t>
+      </w:r>
+      <w:proofErr w:type="spellStart"/>
+      <w:r>
+        <w:t>startDate</w:t>
+      </w:r>
+      <w:proofErr w:type="spellEnd"/>
+      <w:r>
+        <w:t xml:space="preserve"> y </w:t>
+      </w:r>
+      <w:proofErr w:type="spellStart"/>
+      <w:r>
+        <w:t>finishDate</w:t>
+      </w:r>
+      <w:proofErr w:type="spellEnd"/>
+      <w:r>
+        <w:t xml:space="preserve">. Debido a que las restricciones para estos atributos eran personalizadas y no se pueden indicar mediante las anotaciones habituales disponibles en Java, se ha dejado su implementación para el siguiente entregable, donde se hará en la clase servicio adecuada. Se pensó añadir un atributo derivado llamado </w:t>
+      </w:r>
+      <w:proofErr w:type="spellStart"/>
+      <w:r>
+        <w:t>displayPeriod</w:t>
+      </w:r>
+      <w:proofErr w:type="spellEnd"/>
+      <w:r>
+        <w:t xml:space="preserve">, que calculase el período de tiempo transcurrido entre </w:t>
+      </w:r>
+      <w:proofErr w:type="spellStart"/>
+      <w:r>
+        <w:t>startDate</w:t>
+      </w:r>
+      <w:proofErr w:type="spellEnd"/>
+      <w:r>
+        <w:t xml:space="preserve"> y </w:t>
+      </w:r>
+      <w:proofErr w:type="spellStart"/>
+      <w:r>
+        <w:t>finishDate</w:t>
+      </w:r>
+      <w:proofErr w:type="spellEnd"/>
+      <w:r>
+        <w:t>, pero finalmente se descartó como sugerencia por parte del profesor.</w:t>
+      </w:r>
+    </w:p>
+    <w:p>
+      <w:r>
+        <w:t>Del mismo modo, inicialmente se relacionó la entidad con el rol Administrator.java, pero esto también fue descartado como parte de la validación del profesor, ya que todas las entidades a implementar en la parte grupal debían estar aisladas.</w:t>
+      </w:r>
+    </w:p>
+    <w:p/>
+    <w:p>
+      <w:pPr>
+        <w:pStyle w:val="Ttulo3"/>
+      </w:pPr>
       <w:r>
         <w:t>Validación por el profesor</w:t>
       </w:r>
-      <w:bookmarkEnd w:id="11"/>
-    </w:p>
-    <w:p>
-      <w:r>
-        <w:t xml:space="preserve">En </w:t>
-      </w:r>
-      <w:r>
-        <w:t xml:space="preserve">la última sesión de laboratorio antes de esta segunda entrega, el profesor indicó que no sería necesario un </w:t>
+    </w:p>
+    <w:p>
+      <w:r>
+        <w:t>Habiendo incluido los cambios ya mencionados, el profesor validó esta implementación el día 6 de marzo.</w:t>
+      </w:r>
+    </w:p>
+    <w:p>
+      <w:pPr>
+        <w:jc w:val="left"/>
+      </w:pPr>
+    </w:p>
+    <w:p>
+      <w:pPr>
+        <w:pStyle w:val="Ttulo2"/>
+      </w:pPr>
+      <w:r>
+        <w:t xml:space="preserve">Registro de Análisis </w:t>
+      </w:r>
+      <w:r>
+        <w:t>4</w:t>
+      </w:r>
+    </w:p>
+    <w:p>
+      <w:pPr>
+        <w:pStyle w:val="Ttulo3"/>
+      </w:pPr>
+      <w:r>
+        <w:t>Requisito</w:t>
+      </w:r>
+    </w:p>
+    <w:p>
+      <w:r>
+        <w:t>Producir un diagrama UML.</w:t>
+      </w:r>
+    </w:p>
+    <w:p/>
+    <w:p>
+      <w:pPr>
+        <w:pStyle w:val="Ttulo3"/>
+      </w:pPr>
+      <w:r>
+        <w:t>Análisis y decisiones</w:t>
+      </w:r>
+    </w:p>
+    <w:p>
+      <w:r>
+        <w:t xml:space="preserve">Esta tarea fue asignada a María de la Salud Carrera Talaverón y Natalia Olmo Villegas. Su desarrollo fue relativamente sencillo, puesto que, como ya se ha mencionado, las entidades a representar no estaban relacionadas entre ellas ni con ninguna otra. Se ha utilizado el programa </w:t>
       </w:r>
       <w:proofErr w:type="spellStart"/>
       <w:r>
-        <w:t>datatype</w:t>
+        <w:t>UMLet</w:t>
       </w:r>
       <w:proofErr w:type="spellEnd"/>
       <w:r>
-        <w:t xml:space="preserve"> nuevo. Sin embargo, tampoco nos proporcionó mucha más información acerca de cómo deb</w:t>
-      </w:r>
-      <w:r>
-        <w:t>ía</w:t>
-      </w:r>
-      <w:r>
-        <w:t xml:space="preserve">mos desarrollar esta tarea, por lo que decimos crear una </w:t>
-      </w:r>
-      <w:r>
-        <w:t xml:space="preserve">nueva </w:t>
-      </w:r>
-      <w:r>
-        <w:t xml:space="preserve">entidad para ello por las razones comentadas anteriormente. </w:t>
-      </w:r>
-    </w:p>
-    <w:p>
-      <w:pPr>
-        <w:jc w:val="left"/>
-      </w:pPr>
+        <w:t xml:space="preserve"> como se indica en los requisitos de la asignatura. El resultado se puede encontrar en la carpeta “</w:t>
+      </w:r>
+      <w:proofErr w:type="spellStart"/>
+      <w:r>
+        <w:t>src</w:t>
+      </w:r>
+      <w:proofErr w:type="spellEnd"/>
+      <w:r>
+        <w:t>/</w:t>
+      </w:r>
+      <w:proofErr w:type="spellStart"/>
+      <w:r>
+        <w:t>reports</w:t>
+      </w:r>
+      <w:proofErr w:type="spellEnd"/>
+      <w:r>
+        <w:t>/</w:t>
+      </w:r>
+      <w:proofErr w:type="spellStart"/>
+      <w:r>
+        <w:t>Group</w:t>
+      </w:r>
+      <w:proofErr w:type="spellEnd"/>
+      <w:r>
+        <w:t>” bajo el nombre de UML-</w:t>
+      </w:r>
+      <w:proofErr w:type="spellStart"/>
+      <w:r>
+        <w:t>Group.uxf</w:t>
+      </w:r>
+      <w:proofErr w:type="spellEnd"/>
+      <w:r>
+        <w:t>.</w:t>
+      </w:r>
+    </w:p>
+    <w:p/>
+    <w:p>
+      <w:pPr>
+        <w:pStyle w:val="Ttulo3"/>
+      </w:pPr>
+      <w:r>
+        <w:t>Validación por el profesor</w:t>
+      </w:r>
+    </w:p>
+    <w:p>
+      <w:r>
+        <w:t xml:space="preserve">No hizo falta que el profesor validase esta tarea debido a su sencillez. El único </w:t>
+      </w:r>
+      <w:proofErr w:type="spellStart"/>
+      <w:r>
+        <w:t>feedback</w:t>
+      </w:r>
+      <w:proofErr w:type="spellEnd"/>
+      <w:r>
+        <w:t xml:space="preserve"> aportado se deduce de las sugerencias hechas en la implementación de cada una de las clases, ya que este diagrama es un reflejo de estas.</w:t>
+      </w:r>
     </w:p>
     <w:p>
       <w:pPr>
@@ -3965,7 +4193,6 @@
       </w:pPr>
       <w:bookmarkStart w:id="12" w:name="_Toc160535424"/>
       <w:r>
-        <w:lastRenderedPageBreak/>
         <w:t>Conclusiones</w:t>
       </w:r>
       <w:bookmarkEnd w:id="12"/>
@@ -3984,7 +4211,6 @@
       </w:pPr>
       <w:bookmarkStart w:id="13" w:name="_Toc160535425"/>
       <w:r>
-        <w:lastRenderedPageBreak/>
         <w:t>Bibliografía</w:t>
       </w:r>
       <w:bookmarkEnd w:id="13"/>
@@ -4044,6 +4270,7 @@
         <w:docPartUnique/>
       </w:docPartObj>
     </w:sdtPr>
+    <w:sdtEndPr/>
     <w:sdtContent>
       <w:p>
         <w:pPr>

</xml_diff>

<commit_message>
fix: fixed index and content
</commit_message>
<xml_diff>
--- a/reports/Group/Grupal-Analysis-Report-D02.docx
+++ b/reports/Group/Grupal-Analysis-Report-D02.docx
@@ -307,7 +307,7 @@
           <w:r>
             <w:fldChar w:fldCharType="separate"/>
           </w:r>
-          <w:hyperlink w:anchor="_Toc160535392" w:history="1">
+          <w:hyperlink w:anchor="_Toc160791645" w:history="1">
             <w:r>
               <w:rPr>
                 <w:rStyle w:val="Hipervnculo"/>
@@ -334,7 +334,7 @@
                 <w:noProof/>
                 <w:webHidden/>
               </w:rPr>
-              <w:instrText xml:space="preserve"> PAGEREF _Toc160535392 \h </w:instrText>
+              <w:instrText xml:space="preserve"> PAGEREF _Toc160791645 \h </w:instrText>
             </w:r>
             <w:r>
               <w:rPr>
@@ -354,7 +354,7 @@
                 <w:noProof/>
                 <w:webHidden/>
               </w:rPr>
-              <w:t>4</w:t>
+              <w:t>3</w:t>
             </w:r>
             <w:r>
               <w:rPr>
@@ -379,7 +379,7 @@
               <w:lang w:eastAsia="es-ES"/>
             </w:rPr>
           </w:pPr>
-          <w:hyperlink w:anchor="_Toc160535393" w:history="1">
+          <w:hyperlink w:anchor="_Toc160791646" w:history="1">
             <w:r>
               <w:rPr>
                 <w:rStyle w:val="Hipervnculo"/>
@@ -406,7 +406,7 @@
                 <w:noProof/>
                 <w:webHidden/>
               </w:rPr>
-              <w:instrText xml:space="preserve"> PAGEREF _Toc160535393 \h </w:instrText>
+              <w:instrText xml:space="preserve"> PAGEREF _Toc160791646 \h </w:instrText>
             </w:r>
             <w:r>
               <w:rPr>
@@ -426,7 +426,7 @@
                 <w:noProof/>
                 <w:webHidden/>
               </w:rPr>
-              <w:t>5</w:t>
+              <w:t>4</w:t>
             </w:r>
             <w:r>
               <w:rPr>
@@ -451,7 +451,7 @@
               <w:lang w:eastAsia="es-ES"/>
             </w:rPr>
           </w:pPr>
-          <w:hyperlink w:anchor="_Toc160535394" w:history="1">
+          <w:hyperlink w:anchor="_Toc160791647" w:history="1">
             <w:r>
               <w:rPr>
                 <w:rStyle w:val="Hipervnculo"/>
@@ -478,7 +478,7 @@
                 <w:noProof/>
                 <w:webHidden/>
               </w:rPr>
-              <w:instrText xml:space="preserve"> PAGEREF _Toc160535394 \h </w:instrText>
+              <w:instrText xml:space="preserve"> PAGEREF _Toc160791647 \h </w:instrText>
             </w:r>
             <w:r>
               <w:rPr>
@@ -498,7 +498,7 @@
                 <w:noProof/>
                 <w:webHidden/>
               </w:rPr>
-              <w:t>6</w:t>
+              <w:t>5</w:t>
             </w:r>
             <w:r>
               <w:rPr>
@@ -523,7 +523,7 @@
               <w:lang w:eastAsia="es-ES"/>
             </w:rPr>
           </w:pPr>
-          <w:hyperlink w:anchor="_Toc160535395" w:history="1">
+          <w:hyperlink w:anchor="_Toc160791648" w:history="1">
             <w:r>
               <w:rPr>
                 <w:rStyle w:val="Hipervnculo"/>
@@ -550,7 +550,7 @@
                 <w:noProof/>
                 <w:webHidden/>
               </w:rPr>
-              <w:instrText xml:space="preserve"> PAGEREF _Toc160535395 \h </w:instrText>
+              <w:instrText xml:space="preserve"> PAGEREF _Toc160791648 \h </w:instrText>
             </w:r>
             <w:r>
               <w:rPr>
@@ -570,7 +570,7 @@
                 <w:noProof/>
                 <w:webHidden/>
               </w:rPr>
-              <w:t>7</w:t>
+              <w:t>6</w:t>
             </w:r>
             <w:r>
               <w:rPr>
@@ -595,7 +595,7 @@
               <w:lang w:eastAsia="es-ES"/>
             </w:rPr>
           </w:pPr>
-          <w:hyperlink w:anchor="_Toc160535396" w:history="1">
+          <w:hyperlink w:anchor="_Toc160791649" w:history="1">
             <w:r>
               <w:rPr>
                 <w:rStyle w:val="Hipervnculo"/>
@@ -622,7 +622,7 @@
                 <w:noProof/>
                 <w:webHidden/>
               </w:rPr>
-              <w:instrText xml:space="preserve"> PAGEREF _Toc160535396 \h </w:instrText>
+              <w:instrText xml:space="preserve"> PAGEREF _Toc160791649 \h </w:instrText>
             </w:r>
             <w:r>
               <w:rPr>
@@ -642,7 +642,7 @@
                 <w:noProof/>
                 <w:webHidden/>
               </w:rPr>
-              <w:t>7</w:t>
+              <w:t>6</w:t>
             </w:r>
             <w:r>
               <w:rPr>
@@ -667,7 +667,7 @@
               <w:lang w:eastAsia="es-ES"/>
             </w:rPr>
           </w:pPr>
-          <w:hyperlink w:anchor="_Toc160535397" w:history="1">
+          <w:hyperlink w:anchor="_Toc160791650" w:history="1">
             <w:r>
               <w:rPr>
                 <w:rStyle w:val="Hipervnculo"/>
@@ -694,7 +694,7 @@
                 <w:noProof/>
                 <w:webHidden/>
               </w:rPr>
-              <w:instrText xml:space="preserve"> PAGEREF _Toc160535397 \h </w:instrText>
+              <w:instrText xml:space="preserve"> PAGEREF _Toc160791650 \h </w:instrText>
             </w:r>
             <w:r>
               <w:rPr>
@@ -714,7 +714,7 @@
                 <w:noProof/>
                 <w:webHidden/>
               </w:rPr>
-              <w:t>7</w:t>
+              <w:t>6</w:t>
             </w:r>
             <w:r>
               <w:rPr>
@@ -739,7 +739,7 @@
               <w:lang w:eastAsia="es-ES"/>
             </w:rPr>
           </w:pPr>
-          <w:hyperlink w:anchor="_Toc160535398" w:history="1">
+          <w:hyperlink w:anchor="_Toc160791651" w:history="1">
             <w:r>
               <w:rPr>
                 <w:rStyle w:val="Hipervnculo"/>
@@ -766,7 +766,7 @@
                 <w:noProof/>
                 <w:webHidden/>
               </w:rPr>
-              <w:instrText xml:space="preserve"> PAGEREF _Toc160535398 \h </w:instrText>
+              <w:instrText xml:space="preserve"> PAGEREF _Toc160791651 \h </w:instrText>
             </w:r>
             <w:r>
               <w:rPr>
@@ -786,7 +786,7 @@
                 <w:noProof/>
                 <w:webHidden/>
               </w:rPr>
-              <w:t>7</w:t>
+              <w:t>6</w:t>
             </w:r>
             <w:r>
               <w:rPr>
@@ -811,7 +811,7 @@
               <w:lang w:eastAsia="es-ES"/>
             </w:rPr>
           </w:pPr>
-          <w:hyperlink w:anchor="_Toc160535399" w:history="1">
+          <w:hyperlink w:anchor="_Toc160791652" w:history="1">
             <w:r>
               <w:rPr>
                 <w:rStyle w:val="Hipervnculo"/>
@@ -838,7 +838,7 @@
                 <w:noProof/>
                 <w:webHidden/>
               </w:rPr>
-              <w:instrText xml:space="preserve"> PAGEREF _Toc160535399 \h </w:instrText>
+              <w:instrText xml:space="preserve"> PAGEREF _Toc160791652 \h </w:instrText>
             </w:r>
             <w:r>
               <w:rPr>
@@ -858,7 +858,7 @@
                 <w:noProof/>
                 <w:webHidden/>
               </w:rPr>
-              <w:t>7</w:t>
+              <w:t>6</w:t>
             </w:r>
             <w:r>
               <w:rPr>
@@ -883,7 +883,7 @@
               <w:lang w:eastAsia="es-ES"/>
             </w:rPr>
           </w:pPr>
-          <w:hyperlink w:anchor="_Toc160535400" w:history="1">
+          <w:hyperlink w:anchor="_Toc160791653" w:history="1">
             <w:r>
               <w:rPr>
                 <w:rStyle w:val="Hipervnculo"/>
@@ -910,7 +910,7 @@
                 <w:noProof/>
                 <w:webHidden/>
               </w:rPr>
-              <w:instrText xml:space="preserve"> PAGEREF _Toc160535400 \h </w:instrText>
+              <w:instrText xml:space="preserve"> PAGEREF _Toc160791653 \h </w:instrText>
             </w:r>
             <w:r>
               <w:rPr>
@@ -930,7 +930,7 @@
                 <w:noProof/>
                 <w:webHidden/>
               </w:rPr>
-              <w:t>8</w:t>
+              <w:t>7</w:t>
             </w:r>
             <w:r>
               <w:rPr>
@@ -955,7 +955,7 @@
               <w:lang w:eastAsia="es-ES"/>
             </w:rPr>
           </w:pPr>
-          <w:hyperlink w:anchor="_Toc160535401" w:history="1">
+          <w:hyperlink w:anchor="_Toc160791654" w:history="1">
             <w:r>
               <w:rPr>
                 <w:rStyle w:val="Hipervnculo"/>
@@ -982,7 +982,7 @@
                 <w:noProof/>
                 <w:webHidden/>
               </w:rPr>
-              <w:instrText xml:space="preserve"> PAGEREF _Toc160535401 \h </w:instrText>
+              <w:instrText xml:space="preserve"> PAGEREF _Toc160791654 \h </w:instrText>
             </w:r>
             <w:r>
               <w:rPr>
@@ -1002,7 +1002,7 @@
                 <w:noProof/>
                 <w:webHidden/>
               </w:rPr>
-              <w:t>8</w:t>
+              <w:t>7</w:t>
             </w:r>
             <w:r>
               <w:rPr>
@@ -1027,7 +1027,7 @@
               <w:lang w:eastAsia="es-ES"/>
             </w:rPr>
           </w:pPr>
-          <w:hyperlink w:anchor="_Toc160535402" w:history="1">
+          <w:hyperlink w:anchor="_Toc160791655" w:history="1">
             <w:r>
               <w:rPr>
                 <w:rStyle w:val="Hipervnculo"/>
@@ -1054,7 +1054,7 @@
                 <w:noProof/>
                 <w:webHidden/>
               </w:rPr>
-              <w:instrText xml:space="preserve"> PAGEREF _Toc160535402 \h </w:instrText>
+              <w:instrText xml:space="preserve"> PAGEREF _Toc160791655 \h </w:instrText>
             </w:r>
             <w:r>
               <w:rPr>
@@ -1074,7 +1074,7 @@
                 <w:noProof/>
                 <w:webHidden/>
               </w:rPr>
-              <w:t>8</w:t>
+              <w:t>7</w:t>
             </w:r>
             <w:r>
               <w:rPr>
@@ -1099,7 +1099,7 @@
               <w:lang w:eastAsia="es-ES"/>
             </w:rPr>
           </w:pPr>
-          <w:hyperlink w:anchor="_Toc160535403" w:history="1">
+          <w:hyperlink w:anchor="_Toc160791656" w:history="1">
             <w:r>
               <w:rPr>
                 <w:rStyle w:val="Hipervnculo"/>
@@ -1126,7 +1126,7 @@
                 <w:noProof/>
                 <w:webHidden/>
               </w:rPr>
-              <w:instrText xml:space="preserve"> PAGEREF _Toc160535403 \h </w:instrText>
+              <w:instrText xml:space="preserve"> PAGEREF _Toc160791656 \h </w:instrText>
             </w:r>
             <w:r>
               <w:rPr>
@@ -1146,7 +1146,7 @@
                 <w:noProof/>
                 <w:webHidden/>
               </w:rPr>
-              <w:t>8</w:t>
+              <w:t>7</w:t>
             </w:r>
             <w:r>
               <w:rPr>
@@ -1171,7 +1171,7 @@
               <w:lang w:eastAsia="es-ES"/>
             </w:rPr>
           </w:pPr>
-          <w:hyperlink w:anchor="_Toc160535404" w:history="1">
+          <w:hyperlink w:anchor="_Toc160791657" w:history="1">
             <w:r>
               <w:rPr>
                 <w:rStyle w:val="Hipervnculo"/>
@@ -1198,7 +1198,7 @@
                 <w:noProof/>
                 <w:webHidden/>
               </w:rPr>
-              <w:instrText xml:space="preserve"> PAGEREF _Toc160535404 \h </w:instrText>
+              <w:instrText xml:space="preserve"> PAGEREF _Toc160791657 \h </w:instrText>
             </w:r>
             <w:r>
               <w:rPr>
@@ -1218,7 +1218,7 @@
                 <w:noProof/>
                 <w:webHidden/>
               </w:rPr>
-              <w:t>9</w:t>
+              <w:t>7</w:t>
             </w:r>
             <w:r>
               <w:rPr>
@@ -1243,7 +1243,7 @@
               <w:lang w:eastAsia="es-ES"/>
             </w:rPr>
           </w:pPr>
-          <w:hyperlink w:anchor="_Toc160535405" w:history="1">
+          <w:hyperlink w:anchor="_Toc160791658" w:history="1">
             <w:r>
               <w:rPr>
                 <w:rStyle w:val="Hipervnculo"/>
@@ -1270,7 +1270,7 @@
                 <w:noProof/>
                 <w:webHidden/>
               </w:rPr>
-              <w:instrText xml:space="preserve"> PAGEREF _Toc160535405 \h </w:instrText>
+              <w:instrText xml:space="preserve"> PAGEREF _Toc160791658 \h </w:instrText>
             </w:r>
             <w:r>
               <w:rPr>
@@ -1290,7 +1290,7 @@
                 <w:noProof/>
                 <w:webHidden/>
               </w:rPr>
-              <w:t>9</w:t>
+              <w:t>7</w:t>
             </w:r>
             <w:r>
               <w:rPr>
@@ -1315,7 +1315,7 @@
               <w:lang w:eastAsia="es-ES"/>
             </w:rPr>
           </w:pPr>
-          <w:hyperlink w:anchor="_Toc160535406" w:history="1">
+          <w:hyperlink w:anchor="_Toc160791659" w:history="1">
             <w:r>
               <w:rPr>
                 <w:rStyle w:val="Hipervnculo"/>
@@ -1342,7 +1342,7 @@
                 <w:noProof/>
                 <w:webHidden/>
               </w:rPr>
-              <w:instrText xml:space="preserve"> PAGEREF _Toc160535406 \h </w:instrText>
+              <w:instrText xml:space="preserve"> PAGEREF _Toc160791659 \h </w:instrText>
             </w:r>
             <w:r>
               <w:rPr>
@@ -1362,7 +1362,7 @@
                 <w:noProof/>
                 <w:webHidden/>
               </w:rPr>
-              <w:t>9</w:t>
+              <w:t>8</w:t>
             </w:r>
             <w:r>
               <w:rPr>
@@ -1387,7 +1387,7 @@
               <w:lang w:eastAsia="es-ES"/>
             </w:rPr>
           </w:pPr>
-          <w:hyperlink w:anchor="_Toc160535407" w:history="1">
+          <w:hyperlink w:anchor="_Toc160791660" w:history="1">
             <w:r>
               <w:rPr>
                 <w:rStyle w:val="Hipervnculo"/>
@@ -1414,7 +1414,7 @@
                 <w:noProof/>
                 <w:webHidden/>
               </w:rPr>
-              <w:instrText xml:space="preserve"> PAGEREF _Toc160535407 \h </w:instrText>
+              <w:instrText xml:space="preserve"> PAGEREF _Toc160791660 \h </w:instrText>
             </w:r>
             <w:r>
               <w:rPr>
@@ -1434,7 +1434,7 @@
                 <w:noProof/>
                 <w:webHidden/>
               </w:rPr>
-              <w:t>9</w:t>
+              <w:t>8</w:t>
             </w:r>
             <w:r>
               <w:rPr>
@@ -1459,7 +1459,7 @@
               <w:lang w:eastAsia="es-ES"/>
             </w:rPr>
           </w:pPr>
-          <w:hyperlink w:anchor="_Toc160535408" w:history="1">
+          <w:hyperlink w:anchor="_Toc160791661" w:history="1">
             <w:r>
               <w:rPr>
                 <w:rStyle w:val="Hipervnculo"/>
@@ -1486,7 +1486,7 @@
                 <w:noProof/>
                 <w:webHidden/>
               </w:rPr>
-              <w:instrText xml:space="preserve"> PAGEREF _Toc160535408 \h </w:instrText>
+              <w:instrText xml:space="preserve"> PAGEREF _Toc160791661 \h </w:instrText>
             </w:r>
             <w:r>
               <w:rPr>
@@ -1506,7 +1506,7 @@
                 <w:noProof/>
                 <w:webHidden/>
               </w:rPr>
-              <w:t>10</w:t>
+              <w:t>8</w:t>
             </w:r>
             <w:r>
               <w:rPr>
@@ -1531,7 +1531,7 @@
               <w:lang w:eastAsia="es-ES"/>
             </w:rPr>
           </w:pPr>
-          <w:hyperlink w:anchor="_Toc160535409" w:history="1">
+          <w:hyperlink w:anchor="_Toc160791662" w:history="1">
             <w:r>
               <w:rPr>
                 <w:rStyle w:val="Hipervnculo"/>
@@ -1558,7 +1558,7 @@
                 <w:noProof/>
                 <w:webHidden/>
               </w:rPr>
-              <w:instrText xml:space="preserve"> PAGEREF _Toc160535409 \h </w:instrText>
+              <w:instrText xml:space="preserve"> PAGEREF _Toc160791662 \h </w:instrText>
             </w:r>
             <w:r>
               <w:rPr>
@@ -1578,7 +1578,7 @@
                 <w:noProof/>
                 <w:webHidden/>
               </w:rPr>
-              <w:t>10</w:t>
+              <w:t>8</w:t>
             </w:r>
             <w:r>
               <w:rPr>
@@ -1603,7 +1603,7 @@
               <w:lang w:eastAsia="es-ES"/>
             </w:rPr>
           </w:pPr>
-          <w:hyperlink w:anchor="_Toc160535410" w:history="1">
+          <w:hyperlink w:anchor="_Toc160791663" w:history="1">
             <w:r>
               <w:rPr>
                 <w:rStyle w:val="Hipervnculo"/>
@@ -1630,7 +1630,7 @@
                 <w:noProof/>
                 <w:webHidden/>
               </w:rPr>
-              <w:instrText xml:space="preserve"> PAGEREF _Toc160535410 \h </w:instrText>
+              <w:instrText xml:space="preserve"> PAGEREF _Toc160791663 \h </w:instrText>
             </w:r>
             <w:r>
               <w:rPr>
@@ -1650,7 +1650,7 @@
                 <w:noProof/>
                 <w:webHidden/>
               </w:rPr>
-              <w:t>10</w:t>
+              <w:t>8</w:t>
             </w:r>
             <w:r>
               <w:rPr>
@@ -1675,7 +1675,7 @@
               <w:lang w:eastAsia="es-ES"/>
             </w:rPr>
           </w:pPr>
-          <w:hyperlink w:anchor="_Toc160535411" w:history="1">
+          <w:hyperlink w:anchor="_Toc160791664" w:history="1">
             <w:r>
               <w:rPr>
                 <w:rStyle w:val="Hipervnculo"/>
@@ -1702,7 +1702,7 @@
                 <w:noProof/>
                 <w:webHidden/>
               </w:rPr>
-              <w:instrText xml:space="preserve"> PAGEREF _Toc160535411 \h </w:instrText>
+              <w:instrText xml:space="preserve"> PAGEREF _Toc160791664 \h </w:instrText>
             </w:r>
             <w:r>
               <w:rPr>
@@ -1722,875 +1722,7 @@
                 <w:noProof/>
                 <w:webHidden/>
               </w:rPr>
-              <w:t>10</w:t>
-            </w:r>
-            <w:r>
-              <w:rPr>
-                <w:noProof/>
-                <w:webHidden/>
-              </w:rPr>
-              <w:fldChar w:fldCharType="end"/>
-            </w:r>
-          </w:hyperlink>
-        </w:p>
-        <w:p>
-          <w:pPr>
-            <w:pStyle w:val="TDC2"/>
-            <w:tabs>
-              <w:tab w:val="right" w:leader="dot" w:pos="8494"/>
-            </w:tabs>
-            <w:rPr>
-              <w:rFonts w:eastAsiaTheme="minorEastAsia"/>
-              <w:noProof/>
-              <w:sz w:val="24"/>
-              <w:szCs w:val="24"/>
-              <w:lang w:eastAsia="es-ES"/>
-            </w:rPr>
-          </w:pPr>
-          <w:hyperlink w:anchor="_Toc160535412" w:history="1">
-            <w:r>
-              <w:rPr>
-                <w:rStyle w:val="Hipervnculo"/>
-                <w:noProof/>
-              </w:rPr>
-              <w:t>Registro de Análisis 5</w:t>
-            </w:r>
-            <w:r>
-              <w:rPr>
-                <w:noProof/>
-                <w:webHidden/>
-              </w:rPr>
-              <w:tab/>
-            </w:r>
-            <w:r>
-              <w:rPr>
-                <w:noProof/>
-                <w:webHidden/>
-              </w:rPr>
-              <w:fldChar w:fldCharType="begin"/>
-            </w:r>
-            <w:r>
-              <w:rPr>
-                <w:noProof/>
-                <w:webHidden/>
-              </w:rPr>
-              <w:instrText xml:space="preserve"> PAGEREF _Toc160535412 \h </w:instrText>
-            </w:r>
-            <w:r>
-              <w:rPr>
-                <w:noProof/>
-                <w:webHidden/>
-              </w:rPr>
-            </w:r>
-            <w:r>
-              <w:rPr>
-                <w:noProof/>
-                <w:webHidden/>
-              </w:rPr>
-              <w:fldChar w:fldCharType="separate"/>
-            </w:r>
-            <w:r>
-              <w:rPr>
-                <w:noProof/>
-                <w:webHidden/>
-              </w:rPr>
-              <w:t>11</w:t>
-            </w:r>
-            <w:r>
-              <w:rPr>
-                <w:noProof/>
-                <w:webHidden/>
-              </w:rPr>
-              <w:fldChar w:fldCharType="end"/>
-            </w:r>
-          </w:hyperlink>
-        </w:p>
-        <w:p>
-          <w:pPr>
-            <w:pStyle w:val="TDC3"/>
-            <w:tabs>
-              <w:tab w:val="right" w:leader="dot" w:pos="8494"/>
-            </w:tabs>
-            <w:rPr>
-              <w:rFonts w:eastAsiaTheme="minorEastAsia"/>
-              <w:noProof/>
-              <w:sz w:val="24"/>
-              <w:szCs w:val="24"/>
-              <w:lang w:eastAsia="es-ES"/>
-            </w:rPr>
-          </w:pPr>
-          <w:hyperlink w:anchor="_Toc160535413" w:history="1">
-            <w:r>
-              <w:rPr>
-                <w:rStyle w:val="Hipervnculo"/>
-                <w:noProof/>
-              </w:rPr>
-              <w:t>Requisito</w:t>
-            </w:r>
-            <w:r>
-              <w:rPr>
-                <w:noProof/>
-                <w:webHidden/>
-              </w:rPr>
-              <w:tab/>
-            </w:r>
-            <w:r>
-              <w:rPr>
-                <w:noProof/>
-                <w:webHidden/>
-              </w:rPr>
-              <w:fldChar w:fldCharType="begin"/>
-            </w:r>
-            <w:r>
-              <w:rPr>
-                <w:noProof/>
-                <w:webHidden/>
-              </w:rPr>
-              <w:instrText xml:space="preserve"> PAGEREF _Toc160535413 \h </w:instrText>
-            </w:r>
-            <w:r>
-              <w:rPr>
-                <w:noProof/>
-                <w:webHidden/>
-              </w:rPr>
-            </w:r>
-            <w:r>
-              <w:rPr>
-                <w:noProof/>
-                <w:webHidden/>
-              </w:rPr>
-              <w:fldChar w:fldCharType="separate"/>
-            </w:r>
-            <w:r>
-              <w:rPr>
-                <w:noProof/>
-                <w:webHidden/>
-              </w:rPr>
-              <w:t>11</w:t>
-            </w:r>
-            <w:r>
-              <w:rPr>
-                <w:noProof/>
-                <w:webHidden/>
-              </w:rPr>
-              <w:fldChar w:fldCharType="end"/>
-            </w:r>
-          </w:hyperlink>
-        </w:p>
-        <w:p>
-          <w:pPr>
-            <w:pStyle w:val="TDC3"/>
-            <w:tabs>
-              <w:tab w:val="right" w:leader="dot" w:pos="8494"/>
-            </w:tabs>
-            <w:rPr>
-              <w:rFonts w:eastAsiaTheme="minorEastAsia"/>
-              <w:noProof/>
-              <w:sz w:val="24"/>
-              <w:szCs w:val="24"/>
-              <w:lang w:eastAsia="es-ES"/>
-            </w:rPr>
-          </w:pPr>
-          <w:hyperlink w:anchor="_Toc160535414" w:history="1">
-            <w:r>
-              <w:rPr>
-                <w:rStyle w:val="Hipervnculo"/>
-                <w:noProof/>
-              </w:rPr>
-              <w:t>Análisis y decisiones</w:t>
-            </w:r>
-            <w:r>
-              <w:rPr>
-                <w:noProof/>
-                <w:webHidden/>
-              </w:rPr>
-              <w:tab/>
-            </w:r>
-            <w:r>
-              <w:rPr>
-                <w:noProof/>
-                <w:webHidden/>
-              </w:rPr>
-              <w:fldChar w:fldCharType="begin"/>
-            </w:r>
-            <w:r>
-              <w:rPr>
-                <w:noProof/>
-                <w:webHidden/>
-              </w:rPr>
-              <w:instrText xml:space="preserve"> PAGEREF _Toc160535414 \h </w:instrText>
-            </w:r>
-            <w:r>
-              <w:rPr>
-                <w:noProof/>
-                <w:webHidden/>
-              </w:rPr>
-            </w:r>
-            <w:r>
-              <w:rPr>
-                <w:noProof/>
-                <w:webHidden/>
-              </w:rPr>
-              <w:fldChar w:fldCharType="separate"/>
-            </w:r>
-            <w:r>
-              <w:rPr>
-                <w:noProof/>
-                <w:webHidden/>
-              </w:rPr>
-              <w:t>11</w:t>
-            </w:r>
-            <w:r>
-              <w:rPr>
-                <w:noProof/>
-                <w:webHidden/>
-              </w:rPr>
-              <w:fldChar w:fldCharType="end"/>
-            </w:r>
-          </w:hyperlink>
-        </w:p>
-        <w:p>
-          <w:pPr>
-            <w:pStyle w:val="TDC3"/>
-            <w:tabs>
-              <w:tab w:val="right" w:leader="dot" w:pos="8494"/>
-            </w:tabs>
-            <w:rPr>
-              <w:rFonts w:eastAsiaTheme="minorEastAsia"/>
-              <w:noProof/>
-              <w:sz w:val="24"/>
-              <w:szCs w:val="24"/>
-              <w:lang w:eastAsia="es-ES"/>
-            </w:rPr>
-          </w:pPr>
-          <w:hyperlink w:anchor="_Toc160535415" w:history="1">
-            <w:r>
-              <w:rPr>
-                <w:rStyle w:val="Hipervnculo"/>
-                <w:noProof/>
-              </w:rPr>
-              <w:t>Validación por el profesor</w:t>
-            </w:r>
-            <w:r>
-              <w:rPr>
-                <w:noProof/>
-                <w:webHidden/>
-              </w:rPr>
-              <w:tab/>
-            </w:r>
-            <w:r>
-              <w:rPr>
-                <w:noProof/>
-                <w:webHidden/>
-              </w:rPr>
-              <w:fldChar w:fldCharType="begin"/>
-            </w:r>
-            <w:r>
-              <w:rPr>
-                <w:noProof/>
-                <w:webHidden/>
-              </w:rPr>
-              <w:instrText xml:space="preserve"> PAGEREF _Toc160535415 \h </w:instrText>
-            </w:r>
-            <w:r>
-              <w:rPr>
-                <w:noProof/>
-                <w:webHidden/>
-              </w:rPr>
-            </w:r>
-            <w:r>
-              <w:rPr>
-                <w:noProof/>
-                <w:webHidden/>
-              </w:rPr>
-              <w:fldChar w:fldCharType="separate"/>
-            </w:r>
-            <w:r>
-              <w:rPr>
-                <w:noProof/>
-                <w:webHidden/>
-              </w:rPr>
-              <w:t>11</w:t>
-            </w:r>
-            <w:r>
-              <w:rPr>
-                <w:noProof/>
-                <w:webHidden/>
-              </w:rPr>
-              <w:fldChar w:fldCharType="end"/>
-            </w:r>
-          </w:hyperlink>
-        </w:p>
-        <w:p>
-          <w:pPr>
-            <w:pStyle w:val="TDC2"/>
-            <w:tabs>
-              <w:tab w:val="right" w:leader="dot" w:pos="8494"/>
-            </w:tabs>
-            <w:rPr>
-              <w:rFonts w:eastAsiaTheme="minorEastAsia"/>
-              <w:noProof/>
-              <w:sz w:val="24"/>
-              <w:szCs w:val="24"/>
-              <w:lang w:eastAsia="es-ES"/>
-            </w:rPr>
-          </w:pPr>
-          <w:hyperlink w:anchor="_Toc160535416" w:history="1">
-            <w:r>
-              <w:rPr>
-                <w:rStyle w:val="Hipervnculo"/>
-                <w:noProof/>
-                <w:lang w:val="en-GB"/>
-              </w:rPr>
-              <w:t>Registro de Análisis 6</w:t>
-            </w:r>
-            <w:r>
-              <w:rPr>
-                <w:noProof/>
-                <w:webHidden/>
-              </w:rPr>
-              <w:tab/>
-            </w:r>
-            <w:r>
-              <w:rPr>
-                <w:noProof/>
-                <w:webHidden/>
-              </w:rPr>
-              <w:fldChar w:fldCharType="begin"/>
-            </w:r>
-            <w:r>
-              <w:rPr>
-                <w:noProof/>
-                <w:webHidden/>
-              </w:rPr>
-              <w:instrText xml:space="preserve"> PAGEREF _Toc160535416 \h </w:instrText>
-            </w:r>
-            <w:r>
-              <w:rPr>
-                <w:noProof/>
-                <w:webHidden/>
-              </w:rPr>
-            </w:r>
-            <w:r>
-              <w:rPr>
-                <w:noProof/>
-                <w:webHidden/>
-              </w:rPr>
-              <w:fldChar w:fldCharType="separate"/>
-            </w:r>
-            <w:r>
-              <w:rPr>
-                <w:noProof/>
-                <w:webHidden/>
-              </w:rPr>
-              <w:t>12</w:t>
-            </w:r>
-            <w:r>
-              <w:rPr>
-                <w:noProof/>
-                <w:webHidden/>
-              </w:rPr>
-              <w:fldChar w:fldCharType="end"/>
-            </w:r>
-          </w:hyperlink>
-        </w:p>
-        <w:p>
-          <w:pPr>
-            <w:pStyle w:val="TDC3"/>
-            <w:tabs>
-              <w:tab w:val="right" w:leader="dot" w:pos="8494"/>
-            </w:tabs>
-            <w:rPr>
-              <w:rFonts w:eastAsiaTheme="minorEastAsia"/>
-              <w:noProof/>
-              <w:sz w:val="24"/>
-              <w:szCs w:val="24"/>
-              <w:lang w:eastAsia="es-ES"/>
-            </w:rPr>
-          </w:pPr>
-          <w:hyperlink w:anchor="_Toc160535417" w:history="1">
-            <w:r>
-              <w:rPr>
-                <w:rStyle w:val="Hipervnculo"/>
-                <w:noProof/>
-                <w:lang w:val="en-GB"/>
-              </w:rPr>
-              <w:t>Requisito</w:t>
-            </w:r>
-            <w:r>
-              <w:rPr>
-                <w:noProof/>
-                <w:webHidden/>
-              </w:rPr>
-              <w:tab/>
-            </w:r>
-            <w:r>
-              <w:rPr>
-                <w:noProof/>
-                <w:webHidden/>
-              </w:rPr>
-              <w:fldChar w:fldCharType="begin"/>
-            </w:r>
-            <w:r>
-              <w:rPr>
-                <w:noProof/>
-                <w:webHidden/>
-              </w:rPr>
-              <w:instrText xml:space="preserve"> PAGEREF _Toc160535417 \h </w:instrText>
-            </w:r>
-            <w:r>
-              <w:rPr>
-                <w:noProof/>
-                <w:webHidden/>
-              </w:rPr>
-            </w:r>
-            <w:r>
-              <w:rPr>
-                <w:noProof/>
-                <w:webHidden/>
-              </w:rPr>
-              <w:fldChar w:fldCharType="separate"/>
-            </w:r>
-            <w:r>
-              <w:rPr>
-                <w:noProof/>
-                <w:webHidden/>
-              </w:rPr>
-              <w:t>12</w:t>
-            </w:r>
-            <w:r>
-              <w:rPr>
-                <w:noProof/>
-                <w:webHidden/>
-              </w:rPr>
-              <w:fldChar w:fldCharType="end"/>
-            </w:r>
-          </w:hyperlink>
-        </w:p>
-        <w:p>
-          <w:pPr>
-            <w:pStyle w:val="TDC3"/>
-            <w:tabs>
-              <w:tab w:val="right" w:leader="dot" w:pos="8494"/>
-            </w:tabs>
-            <w:rPr>
-              <w:rFonts w:eastAsiaTheme="minorEastAsia"/>
-              <w:noProof/>
-              <w:sz w:val="24"/>
-              <w:szCs w:val="24"/>
-              <w:lang w:eastAsia="es-ES"/>
-            </w:rPr>
-          </w:pPr>
-          <w:hyperlink w:anchor="_Toc160535418" w:history="1">
-            <w:r>
-              <w:rPr>
-                <w:rStyle w:val="Hipervnculo"/>
-                <w:noProof/>
-              </w:rPr>
-              <w:t>Análisis y decisiones</w:t>
-            </w:r>
-            <w:r>
-              <w:rPr>
-                <w:noProof/>
-                <w:webHidden/>
-              </w:rPr>
-              <w:tab/>
-            </w:r>
-            <w:r>
-              <w:rPr>
-                <w:noProof/>
-                <w:webHidden/>
-              </w:rPr>
-              <w:fldChar w:fldCharType="begin"/>
-            </w:r>
-            <w:r>
-              <w:rPr>
-                <w:noProof/>
-                <w:webHidden/>
-              </w:rPr>
-              <w:instrText xml:space="preserve"> PAGEREF _Toc160535418 \h </w:instrText>
-            </w:r>
-            <w:r>
-              <w:rPr>
-                <w:noProof/>
-                <w:webHidden/>
-              </w:rPr>
-            </w:r>
-            <w:r>
-              <w:rPr>
-                <w:noProof/>
-                <w:webHidden/>
-              </w:rPr>
-              <w:fldChar w:fldCharType="separate"/>
-            </w:r>
-            <w:r>
-              <w:rPr>
-                <w:noProof/>
-                <w:webHidden/>
-              </w:rPr>
-              <w:t>12</w:t>
-            </w:r>
-            <w:r>
-              <w:rPr>
-                <w:noProof/>
-                <w:webHidden/>
-              </w:rPr>
-              <w:fldChar w:fldCharType="end"/>
-            </w:r>
-          </w:hyperlink>
-        </w:p>
-        <w:p>
-          <w:pPr>
-            <w:pStyle w:val="TDC3"/>
-            <w:tabs>
-              <w:tab w:val="right" w:leader="dot" w:pos="8494"/>
-            </w:tabs>
-            <w:rPr>
-              <w:rFonts w:eastAsiaTheme="minorEastAsia"/>
-              <w:noProof/>
-              <w:sz w:val="24"/>
-              <w:szCs w:val="24"/>
-              <w:lang w:eastAsia="es-ES"/>
-            </w:rPr>
-          </w:pPr>
-          <w:hyperlink w:anchor="_Toc160535419" w:history="1">
-            <w:r>
-              <w:rPr>
-                <w:rStyle w:val="Hipervnculo"/>
-                <w:noProof/>
-              </w:rPr>
-              <w:t>Validación por el profesor</w:t>
-            </w:r>
-            <w:r>
-              <w:rPr>
-                <w:noProof/>
-                <w:webHidden/>
-              </w:rPr>
-              <w:tab/>
-            </w:r>
-            <w:r>
-              <w:rPr>
-                <w:noProof/>
-                <w:webHidden/>
-              </w:rPr>
-              <w:fldChar w:fldCharType="begin"/>
-            </w:r>
-            <w:r>
-              <w:rPr>
-                <w:noProof/>
-                <w:webHidden/>
-              </w:rPr>
-              <w:instrText xml:space="preserve"> PAGEREF _Toc160535419 \h </w:instrText>
-            </w:r>
-            <w:r>
-              <w:rPr>
-                <w:noProof/>
-                <w:webHidden/>
-              </w:rPr>
-            </w:r>
-            <w:r>
-              <w:rPr>
-                <w:noProof/>
-                <w:webHidden/>
-              </w:rPr>
-              <w:fldChar w:fldCharType="separate"/>
-            </w:r>
-            <w:r>
-              <w:rPr>
-                <w:noProof/>
-                <w:webHidden/>
-              </w:rPr>
-              <w:t>12</w:t>
-            </w:r>
-            <w:r>
-              <w:rPr>
-                <w:noProof/>
-                <w:webHidden/>
-              </w:rPr>
-              <w:fldChar w:fldCharType="end"/>
-            </w:r>
-          </w:hyperlink>
-        </w:p>
-        <w:p>
-          <w:pPr>
-            <w:pStyle w:val="TDC2"/>
-            <w:tabs>
-              <w:tab w:val="right" w:leader="dot" w:pos="8494"/>
-            </w:tabs>
-            <w:rPr>
-              <w:rFonts w:eastAsiaTheme="minorEastAsia"/>
-              <w:noProof/>
-              <w:sz w:val="24"/>
-              <w:szCs w:val="24"/>
-              <w:lang w:eastAsia="es-ES"/>
-            </w:rPr>
-          </w:pPr>
-          <w:hyperlink w:anchor="_Toc160535420" w:history="1">
-            <w:r>
-              <w:rPr>
-                <w:rStyle w:val="Hipervnculo"/>
-                <w:noProof/>
-                <w:lang w:val="en-GB"/>
-              </w:rPr>
-              <w:t>Registro de Análisis 7</w:t>
-            </w:r>
-            <w:r>
-              <w:rPr>
-                <w:noProof/>
-                <w:webHidden/>
-              </w:rPr>
-              <w:tab/>
-            </w:r>
-            <w:r>
-              <w:rPr>
-                <w:noProof/>
-                <w:webHidden/>
-              </w:rPr>
-              <w:fldChar w:fldCharType="begin"/>
-            </w:r>
-            <w:r>
-              <w:rPr>
-                <w:noProof/>
-                <w:webHidden/>
-              </w:rPr>
-              <w:instrText xml:space="preserve"> PAGEREF _Toc160535420 \h </w:instrText>
-            </w:r>
-            <w:r>
-              <w:rPr>
-                <w:noProof/>
-                <w:webHidden/>
-              </w:rPr>
-            </w:r>
-            <w:r>
-              <w:rPr>
-                <w:noProof/>
-                <w:webHidden/>
-              </w:rPr>
-              <w:fldChar w:fldCharType="separate"/>
-            </w:r>
-            <w:r>
-              <w:rPr>
-                <w:noProof/>
-                <w:webHidden/>
-              </w:rPr>
-              <w:t>13</w:t>
-            </w:r>
-            <w:r>
-              <w:rPr>
-                <w:noProof/>
-                <w:webHidden/>
-              </w:rPr>
-              <w:fldChar w:fldCharType="end"/>
-            </w:r>
-          </w:hyperlink>
-        </w:p>
-        <w:p>
-          <w:pPr>
-            <w:pStyle w:val="TDC3"/>
-            <w:tabs>
-              <w:tab w:val="right" w:leader="dot" w:pos="8494"/>
-            </w:tabs>
-            <w:rPr>
-              <w:rFonts w:eastAsiaTheme="minorEastAsia"/>
-              <w:noProof/>
-              <w:sz w:val="24"/>
-              <w:szCs w:val="24"/>
-              <w:lang w:eastAsia="es-ES"/>
-            </w:rPr>
-          </w:pPr>
-          <w:hyperlink w:anchor="_Toc160535421" w:history="1">
-            <w:r>
-              <w:rPr>
-                <w:rStyle w:val="Hipervnculo"/>
-                <w:noProof/>
-                <w:lang w:val="en-GB"/>
-              </w:rPr>
-              <w:t>Requisito</w:t>
-            </w:r>
-            <w:r>
-              <w:rPr>
-                <w:noProof/>
-                <w:webHidden/>
-              </w:rPr>
-              <w:tab/>
-            </w:r>
-            <w:r>
-              <w:rPr>
-                <w:noProof/>
-                <w:webHidden/>
-              </w:rPr>
-              <w:fldChar w:fldCharType="begin"/>
-            </w:r>
-            <w:r>
-              <w:rPr>
-                <w:noProof/>
-                <w:webHidden/>
-              </w:rPr>
-              <w:instrText xml:space="preserve"> PAGEREF _Toc160535421 \h </w:instrText>
-            </w:r>
-            <w:r>
-              <w:rPr>
-                <w:noProof/>
-                <w:webHidden/>
-              </w:rPr>
-            </w:r>
-            <w:r>
-              <w:rPr>
-                <w:noProof/>
-                <w:webHidden/>
-              </w:rPr>
-              <w:fldChar w:fldCharType="separate"/>
-            </w:r>
-            <w:r>
-              <w:rPr>
-                <w:noProof/>
-                <w:webHidden/>
-              </w:rPr>
-              <w:t>13</w:t>
-            </w:r>
-            <w:r>
-              <w:rPr>
-                <w:noProof/>
-                <w:webHidden/>
-              </w:rPr>
-              <w:fldChar w:fldCharType="end"/>
-            </w:r>
-          </w:hyperlink>
-        </w:p>
-        <w:p>
-          <w:pPr>
-            <w:pStyle w:val="TDC3"/>
-            <w:tabs>
-              <w:tab w:val="right" w:leader="dot" w:pos="8494"/>
-            </w:tabs>
-            <w:rPr>
-              <w:rFonts w:eastAsiaTheme="minorEastAsia"/>
-              <w:noProof/>
-              <w:sz w:val="24"/>
-              <w:szCs w:val="24"/>
-              <w:lang w:eastAsia="es-ES"/>
-            </w:rPr>
-          </w:pPr>
-          <w:hyperlink w:anchor="_Toc160535422" w:history="1">
-            <w:r>
-              <w:rPr>
-                <w:rStyle w:val="Hipervnculo"/>
-                <w:noProof/>
-              </w:rPr>
-              <w:t>Análisis y decisiones</w:t>
-            </w:r>
-            <w:r>
-              <w:rPr>
-                <w:noProof/>
-                <w:webHidden/>
-              </w:rPr>
-              <w:tab/>
-            </w:r>
-            <w:r>
-              <w:rPr>
-                <w:noProof/>
-                <w:webHidden/>
-              </w:rPr>
-              <w:fldChar w:fldCharType="begin"/>
-            </w:r>
-            <w:r>
-              <w:rPr>
-                <w:noProof/>
-                <w:webHidden/>
-              </w:rPr>
-              <w:instrText xml:space="preserve"> PAGEREF _Toc160535422 \h </w:instrText>
-            </w:r>
-            <w:r>
-              <w:rPr>
-                <w:noProof/>
-                <w:webHidden/>
-              </w:rPr>
-            </w:r>
-            <w:r>
-              <w:rPr>
-                <w:noProof/>
-                <w:webHidden/>
-              </w:rPr>
-              <w:fldChar w:fldCharType="separate"/>
-            </w:r>
-            <w:r>
-              <w:rPr>
-                <w:noProof/>
-                <w:webHidden/>
-              </w:rPr>
-              <w:t>13</w:t>
-            </w:r>
-            <w:r>
-              <w:rPr>
-                <w:noProof/>
-                <w:webHidden/>
-              </w:rPr>
-              <w:fldChar w:fldCharType="end"/>
-            </w:r>
-          </w:hyperlink>
-        </w:p>
-        <w:p>
-          <w:pPr>
-            <w:pStyle w:val="TDC3"/>
-            <w:tabs>
-              <w:tab w:val="right" w:leader="dot" w:pos="8494"/>
-            </w:tabs>
-            <w:rPr>
-              <w:rFonts w:eastAsiaTheme="minorEastAsia"/>
-              <w:noProof/>
-              <w:sz w:val="24"/>
-              <w:szCs w:val="24"/>
-              <w:lang w:eastAsia="es-ES"/>
-            </w:rPr>
-          </w:pPr>
-          <w:hyperlink w:anchor="_Toc160535423" w:history="1">
-            <w:r>
-              <w:rPr>
-                <w:rStyle w:val="Hipervnculo"/>
-                <w:noProof/>
-              </w:rPr>
-              <w:t>Validación por el profesor</w:t>
-            </w:r>
-            <w:r>
-              <w:rPr>
-                <w:noProof/>
-                <w:webHidden/>
-              </w:rPr>
-              <w:tab/>
-            </w:r>
-            <w:r>
-              <w:rPr>
-                <w:noProof/>
-                <w:webHidden/>
-              </w:rPr>
-              <w:fldChar w:fldCharType="begin"/>
-            </w:r>
-            <w:r>
-              <w:rPr>
-                <w:noProof/>
-                <w:webHidden/>
-              </w:rPr>
-              <w:instrText xml:space="preserve"> PAGEREF _Toc160535423 \h </w:instrText>
-            </w:r>
-            <w:r>
-              <w:rPr>
-                <w:noProof/>
-                <w:webHidden/>
-              </w:rPr>
-            </w:r>
-            <w:r>
-              <w:rPr>
-                <w:noProof/>
-                <w:webHidden/>
-              </w:rPr>
-              <w:fldChar w:fldCharType="separate"/>
-            </w:r>
-            <w:r>
-              <w:rPr>
-                <w:noProof/>
-                <w:webHidden/>
-              </w:rPr>
-              <w:t>13</w:t>
+              <w:t>9</w:t>
             </w:r>
             <w:r>
               <w:rPr>
@@ -2615,7 +1747,7 @@
               <w:lang w:eastAsia="es-ES"/>
             </w:rPr>
           </w:pPr>
-          <w:hyperlink w:anchor="_Toc160535424" w:history="1">
+          <w:hyperlink w:anchor="_Toc160791665" w:history="1">
             <w:r>
               <w:rPr>
                 <w:rStyle w:val="Hipervnculo"/>
@@ -2642,7 +1774,7 @@
                 <w:noProof/>
                 <w:webHidden/>
               </w:rPr>
-              <w:instrText xml:space="preserve"> PAGEREF _Toc160535424 \h </w:instrText>
+              <w:instrText xml:space="preserve"> PAGEREF _Toc160791665 \h </w:instrText>
             </w:r>
             <w:r>
               <w:rPr>
@@ -2662,7 +1794,7 @@
                 <w:noProof/>
                 <w:webHidden/>
               </w:rPr>
-              <w:t>14</w:t>
+              <w:t>10</w:t>
             </w:r>
             <w:r>
               <w:rPr>
@@ -2687,7 +1819,7 @@
               <w:lang w:eastAsia="es-ES"/>
             </w:rPr>
           </w:pPr>
-          <w:hyperlink w:anchor="_Toc160535425" w:history="1">
+          <w:hyperlink w:anchor="_Toc160791666" w:history="1">
             <w:r>
               <w:rPr>
                 <w:rStyle w:val="Hipervnculo"/>
@@ -2714,7 +1846,7 @@
                 <w:noProof/>
                 <w:webHidden/>
               </w:rPr>
-              <w:instrText xml:space="preserve"> PAGEREF _Toc160535425 \h </w:instrText>
+              <w:instrText xml:space="preserve"> PAGEREF _Toc160791666 \h </w:instrText>
             </w:r>
             <w:r>
               <w:rPr>
@@ -2734,7 +1866,7 @@
                 <w:noProof/>
                 <w:webHidden/>
               </w:rPr>
-              <w:t>15</w:t>
+              <w:t>11</w:t>
             </w:r>
             <w:r>
               <w:rPr>
@@ -2758,9 +1890,23 @@
     </w:sdt>
     <w:p>
       <w:pPr>
+        <w:jc w:val="left"/>
+        <w:rPr>
+          <w:rFonts w:ascii="Times New Roman" w:eastAsiaTheme="majorEastAsia" w:hAnsi="Times New Roman" w:cstheme="majorBidi"/>
+          <w:color w:val="2F5496" w:themeColor="accent1" w:themeShade="BF"/>
+          <w:sz w:val="40"/>
+          <w:szCs w:val="32"/>
+        </w:rPr>
+      </w:pPr>
+      <w:r>
+        <w:br w:type="page"/>
+      </w:r>
+    </w:p>
+    <w:p>
+      <w:pPr>
         <w:pStyle w:val="Ttulo1"/>
       </w:pPr>
-      <w:bookmarkStart w:id="0" w:name="_Toc160535392"/>
+      <w:bookmarkStart w:id="0" w:name="_Toc160791645"/>
       <w:r>
         <w:t>Resumen de</w:t>
       </w:r>
@@ -2867,7 +2013,7 @@
       <w:pPr>
         <w:pStyle w:val="Ttulo1"/>
       </w:pPr>
-      <w:bookmarkStart w:id="1" w:name="_Toc160535393"/>
+      <w:bookmarkStart w:id="1" w:name="_Toc160791646"/>
       <w:r>
         <w:t xml:space="preserve">Historial de </w:t>
       </w:r>
@@ -3124,7 +2270,7 @@
       <w:pPr>
         <w:pStyle w:val="Ttulo1"/>
       </w:pPr>
-      <w:bookmarkStart w:id="2" w:name="_Toc160535394"/>
+      <w:bookmarkStart w:id="2" w:name="_Toc160791647"/>
       <w:r>
         <w:t>Introducción</w:t>
       </w:r>
@@ -3195,7 +2341,7 @@
       <w:pPr>
         <w:pStyle w:val="Ttulo1"/>
       </w:pPr>
-      <w:bookmarkStart w:id="3" w:name="_Toc160535395"/>
+      <w:bookmarkStart w:id="3" w:name="_Toc160791648"/>
       <w:r>
         <w:t>Informe de Análisis</w:t>
       </w:r>
@@ -3247,20 +2393,20 @@
       <w:pPr>
         <w:pStyle w:val="Ttulo2"/>
       </w:pPr>
-      <w:bookmarkStart w:id="4" w:name="_Toc160535416"/>
+      <w:bookmarkStart w:id="4" w:name="_Toc160791649"/>
       <w:r>
         <w:t xml:space="preserve">Registro de Análisis </w:t>
       </w:r>
+      <w:r>
+        <w:t>1</w:t>
+      </w:r>
       <w:bookmarkEnd w:id="4"/>
-      <w:r>
-        <w:t>1</w:t>
-      </w:r>
     </w:p>
     <w:p>
       <w:pPr>
         <w:pStyle w:val="Ttulo3"/>
       </w:pPr>
-      <w:bookmarkStart w:id="5" w:name="_Toc160535417"/>
+      <w:bookmarkStart w:id="5" w:name="_Toc160791650"/>
       <w:r>
         <w:t>Requisito</w:t>
       </w:r>
@@ -3485,7 +2631,7 @@
       <w:pPr>
         <w:pStyle w:val="Ttulo3"/>
       </w:pPr>
-      <w:bookmarkStart w:id="6" w:name="_Toc160535418"/>
+      <w:bookmarkStart w:id="6" w:name="_Toc160791651"/>
       <w:r>
         <w:t>Análisis y decisiones</w:t>
       </w:r>
@@ -3603,7 +2749,7 @@
       <w:pPr>
         <w:pStyle w:val="Ttulo3"/>
       </w:pPr>
-      <w:bookmarkStart w:id="7" w:name="_Toc160535419"/>
+      <w:bookmarkStart w:id="7" w:name="_Toc160791652"/>
       <w:r>
         <w:t>Validación por el profesor</w:t>
       </w:r>
@@ -3638,7 +2784,6 @@
           <w:szCs w:val="26"/>
         </w:rPr>
       </w:pPr>
-      <w:bookmarkStart w:id="8" w:name="_Toc160535420"/>
       <w:r>
         <w:br w:type="page"/>
       </w:r>
@@ -3647,19 +2792,20 @@
       <w:pPr>
         <w:pStyle w:val="Ttulo2"/>
       </w:pPr>
+      <w:bookmarkStart w:id="8" w:name="_Toc160791653"/>
       <w:r>
         <w:t xml:space="preserve">Registro de Análisis </w:t>
       </w:r>
+      <w:r>
+        <w:t>2</w:t>
+      </w:r>
       <w:bookmarkEnd w:id="8"/>
-      <w:r>
-        <w:t>2</w:t>
-      </w:r>
     </w:p>
     <w:p>
       <w:pPr>
         <w:pStyle w:val="Ttulo3"/>
       </w:pPr>
-      <w:bookmarkStart w:id="9" w:name="_Toc160535421"/>
+      <w:bookmarkStart w:id="9" w:name="_Toc160791654"/>
       <w:r>
         <w:t>Requisito</w:t>
       </w:r>
@@ -3717,7 +2863,7 @@
       <w:pPr>
         <w:pStyle w:val="Ttulo3"/>
       </w:pPr>
-      <w:bookmarkStart w:id="10" w:name="_Toc160535422"/>
+      <w:bookmarkStart w:id="10" w:name="_Toc160791655"/>
       <w:r>
         <w:t>Análisis y decisiones</w:t>
       </w:r>
@@ -3848,7 +2994,7 @@
       <w:pPr>
         <w:pStyle w:val="Ttulo3"/>
       </w:pPr>
-      <w:bookmarkStart w:id="11" w:name="_Toc160535423"/>
+      <w:bookmarkStart w:id="11" w:name="_Toc160791656"/>
       <w:r>
         <w:t>Validación por el profesor</w:t>
       </w:r>
@@ -3890,60 +3036,22 @@
     <w:p>
       <w:pPr>
         <w:pStyle w:val="Ttulo2"/>
-        <w:rPr>
-          <w:lang w:val="en-GB"/>
-        </w:rPr>
-      </w:pPr>
-      <w:proofErr w:type="spellStart"/>
-      <w:r>
-        <w:rPr>
-          <w:lang w:val="en-GB"/>
-        </w:rPr>
-        <w:t>Registro</w:t>
-      </w:r>
-      <w:proofErr w:type="spellEnd"/>
-      <w:r>
-        <w:rPr>
-          <w:lang w:val="en-GB"/>
-        </w:rPr>
-        <w:t xml:space="preserve"> de </w:t>
-      </w:r>
-      <w:proofErr w:type="spellStart"/>
-      <w:r>
-        <w:rPr>
-          <w:lang w:val="en-GB"/>
-        </w:rPr>
-        <w:t>Análisis</w:t>
-      </w:r>
-      <w:proofErr w:type="spellEnd"/>
-      <w:r>
-        <w:rPr>
-          <w:lang w:val="en-GB"/>
-        </w:rPr>
-        <w:t xml:space="preserve"> </w:t>
-      </w:r>
-      <w:r>
-        <w:rPr>
-          <w:lang w:val="en-GB"/>
-        </w:rPr>
-        <w:t>3</w:t>
-      </w:r>
+      </w:pPr>
+      <w:bookmarkStart w:id="12" w:name="_Toc160791657"/>
+      <w:r>
+        <w:t>Registro de Análisis 3</w:t>
+      </w:r>
+      <w:bookmarkEnd w:id="12"/>
     </w:p>
     <w:p>
       <w:pPr>
         <w:pStyle w:val="Ttulo3"/>
-        <w:rPr>
-          <w:lang w:val="en-GB"/>
-        </w:rPr>
-      </w:pPr>
-      <w:proofErr w:type="spellStart"/>
-      <w:r>
-        <w:rPr>
-          <w:lang w:val="en-GB"/>
-        </w:rPr>
+      </w:pPr>
+      <w:bookmarkStart w:id="13" w:name="_Toc160791658"/>
+      <w:r>
         <w:t>Requisito</w:t>
       </w:r>
-      <w:proofErr w:type="spellEnd"/>
+      <w:bookmarkEnd w:id="13"/>
     </w:p>
     <w:p>
       <w:r>
@@ -3964,34 +3072,15 @@
       <w:pPr>
         <w:pStyle w:val="Ttulo3"/>
       </w:pPr>
+      <w:bookmarkStart w:id="14" w:name="_Toc160791659"/>
       <w:r>
         <w:t>Análisis y decisiones</w:t>
       </w:r>
-    </w:p>
-    <w:p>
-      <w:r>
-        <w:t>Este requisito</w:t>
-      </w:r>
-      <w:r>
-        <w:t>, implementado por</w:t>
-      </w:r>
-      <w:r>
-        <w:t xml:space="preserve"> María de la Salud Carrera Talaveró</w:t>
-      </w:r>
-      <w:r>
-        <w:t>n</w:t>
-      </w:r>
-      <w:r>
-        <w:t xml:space="preserve">, </w:t>
-      </w:r>
-      <w:r>
-        <w:t>no ha supuesto grandes complicaciones más allá del período de muestra del banner</w:t>
-      </w:r>
-      <w:r>
-        <w:t>.</w:t>
-      </w:r>
-      <w:r>
-        <w:t xml:space="preserve"> Se ha creado el paquete “</w:t>
+      <w:bookmarkEnd w:id="14"/>
+    </w:p>
+    <w:p>
+      <w:r>
+        <w:t>Este requisito, implementado por María de la Salud Carrera Talaverón, no ha supuesto grandes complicaciones más allá del período de muestra del banner. Se ha creado el paquete “</w:t>
       </w:r>
       <w:proofErr w:type="spellStart"/>
       <w:proofErr w:type="gramStart"/>
@@ -4059,9 +3148,11 @@
       <w:pPr>
         <w:pStyle w:val="Ttulo3"/>
       </w:pPr>
+      <w:bookmarkStart w:id="15" w:name="_Toc160791660"/>
       <w:r>
         <w:t>Validación por el profesor</w:t>
       </w:r>
+      <w:bookmarkEnd w:id="15"/>
     </w:p>
     <w:p>
       <w:r>
@@ -4077,20 +3168,24 @@
       <w:pPr>
         <w:pStyle w:val="Ttulo2"/>
       </w:pPr>
+      <w:bookmarkStart w:id="16" w:name="_Toc160791661"/>
       <w:r>
         <w:t xml:space="preserve">Registro de Análisis </w:t>
       </w:r>
       <w:r>
         <w:t>4</w:t>
       </w:r>
+      <w:bookmarkEnd w:id="16"/>
     </w:p>
     <w:p>
       <w:pPr>
         <w:pStyle w:val="Ttulo3"/>
       </w:pPr>
+      <w:bookmarkStart w:id="17" w:name="_Toc160791662"/>
       <w:r>
         <w:t>Requisito</w:t>
       </w:r>
+      <w:bookmarkEnd w:id="17"/>
     </w:p>
     <w:p>
       <w:r>
@@ -4102,9 +3197,11 @@
       <w:pPr>
         <w:pStyle w:val="Ttulo3"/>
       </w:pPr>
+      <w:bookmarkStart w:id="18" w:name="_Toc160791663"/>
       <w:r>
         <w:t>Análisis y decisiones</w:t>
       </w:r>
+      <w:bookmarkEnd w:id="18"/>
     </w:p>
     <w:p>
       <w:r>
@@ -4156,9 +3253,11 @@
       <w:pPr>
         <w:pStyle w:val="Ttulo3"/>
       </w:pPr>
+      <w:bookmarkStart w:id="19" w:name="_Toc160791664"/>
       <w:r>
         <w:t>Validación por el profesor</w:t>
       </w:r>
+      <w:bookmarkEnd w:id="19"/>
     </w:p>
     <w:p>
       <w:r>
@@ -4191,11 +3290,11 @@
       <w:pPr>
         <w:pStyle w:val="Ttulo1"/>
       </w:pPr>
-      <w:bookmarkStart w:id="12" w:name="_Toc160535424"/>
+      <w:bookmarkStart w:id="20" w:name="_Toc160791665"/>
       <w:r>
         <w:t>Conclusiones</w:t>
       </w:r>
-      <w:bookmarkEnd w:id="12"/>
+      <w:bookmarkEnd w:id="20"/>
     </w:p>
     <w:p>
       <w:pPr>
@@ -4209,11 +3308,11 @@
       <w:pPr>
         <w:pStyle w:val="Ttulo1"/>
       </w:pPr>
-      <w:bookmarkStart w:id="13" w:name="_Toc160535425"/>
+      <w:bookmarkStart w:id="21" w:name="_Toc160791666"/>
       <w:r>
         <w:t>Bibliografía</w:t>
       </w:r>
-      <w:bookmarkEnd w:id="13"/>
+      <w:bookmarkEnd w:id="21"/>
     </w:p>
     <w:p>
       <w:r>
@@ -6196,6 +5295,23 @@
 </file>
 
 <file path=customXml/item1.xml><?xml version="1.0" encoding="utf-8"?>
+<p:properties xmlns:p="http://schemas.microsoft.com/office/2006/metadata/properties" xmlns:xsi="http://www.w3.org/2001/XMLSchema-instance" xmlns:pc="http://schemas.microsoft.com/office/infopath/2007/PartnerControls">
+  <documentManagement>
+    <_activity xmlns="0562fc42-fff7-46bd-b6f5-c892787f8212" xsi:nil="true"/>
+  </documentManagement>
+</p:properties>
+</file>
+
+<file path=customXml/item2.xml><?xml version="1.0" encoding="utf-8"?>
+<?mso-contentType ?>
+<FormTemplates xmlns="http://schemas.microsoft.com/sharepoint/v3/contenttype/forms">
+  <Display>DocumentLibraryForm</Display>
+  <Edit>DocumentLibraryForm</Edit>
+  <New>DocumentLibraryForm</New>
+</FormTemplates>
+</file>
+
+<file path=customXml/item3.xml><?xml version="1.0" encoding="utf-8"?>
 <ct:contentTypeSchema xmlns:ct="http://schemas.microsoft.com/office/2006/metadata/contentType" xmlns:ma="http://schemas.microsoft.com/office/2006/metadata/properties/metaAttributes" ct:_="" ma:_="" ma:contentTypeName="Documento" ma:contentTypeID="0x010100107A8A0A74F97E49A39123B0350220A8" ma:contentTypeVersion="17" ma:contentTypeDescription="Crear nuevo documento." ma:contentTypeScope="" ma:versionID="3f0797d708ea796beb1acbc60f1980d2">
   <xsd:schema xmlns:xsd="http://www.w3.org/2001/XMLSchema" xmlns:xs="http://www.w3.org/2001/XMLSchema" xmlns:p="http://schemas.microsoft.com/office/2006/metadata/properties" xmlns:ns3="0562fc42-fff7-46bd-b6f5-c892787f8212" xmlns:ns4="c4e4b7f7-fa73-4a5c-8b1f-b39baf64f1a8" targetNamespace="http://schemas.microsoft.com/office/2006/metadata/properties" ma:root="true" ma:fieldsID="9e2b5f50fef2cdc3d8ff77d9b047ef76" ns3:_="" ns4:_="">
     <xsd:import namespace="0562fc42-fff7-46bd-b6f5-c892787f8212"/>
@@ -6442,28 +5558,29 @@
 </ct:contentTypeSchema>
 </file>
 
-<file path=customXml/item2.xml><?xml version="1.0" encoding="utf-8"?>
-<?mso-contentType ?>
-<FormTemplates xmlns="http://schemas.microsoft.com/sharepoint/v3/contenttype/forms">
-  <Display>DocumentLibraryForm</Display>
-  <Edit>DocumentLibraryForm</Edit>
-  <New>DocumentLibraryForm</New>
-</FormTemplates>
-</file>
-
-<file path=customXml/item3.xml><?xml version="1.0" encoding="utf-8"?>
-<p:properties xmlns:p="http://schemas.microsoft.com/office/2006/metadata/properties" xmlns:xsi="http://www.w3.org/2001/XMLSchema-instance" xmlns:pc="http://schemas.microsoft.com/office/infopath/2007/PartnerControls">
-  <documentManagement>
-    <_activity xmlns="0562fc42-fff7-46bd-b6f5-c892787f8212" xsi:nil="true"/>
-  </documentManagement>
-</p:properties>
-</file>
-
 <file path=customXml/item4.xml><?xml version="1.0" encoding="utf-8"?>
 <b:Sources xmlns:b="http://schemas.openxmlformats.org/officeDocument/2006/bibliography" xmlns="http://schemas.openxmlformats.org/officeDocument/2006/bibliography" SelectedStyle="\APASixthEditionOfficeOnline.xsl" StyleName="APA" Version="6"/>
 </file>
 
 <file path=customXml/itemProps1.xml><?xml version="1.0" encoding="utf-8"?>
+<ds:datastoreItem xmlns:ds="http://schemas.openxmlformats.org/officeDocument/2006/customXml" ds:itemID="{CCA52313-FE05-4F8D-B278-B63DE8BAAF1C}">
+  <ds:schemaRefs>
+    <ds:schemaRef ds:uri="http://schemas.microsoft.com/office/2006/metadata/properties"/>
+    <ds:schemaRef ds:uri="http://schemas.microsoft.com/office/infopath/2007/PartnerControls"/>
+    <ds:schemaRef ds:uri="0562fc42-fff7-46bd-b6f5-c892787f8212"/>
+  </ds:schemaRefs>
+</ds:datastoreItem>
+</file>
+
+<file path=customXml/itemProps2.xml><?xml version="1.0" encoding="utf-8"?>
+<ds:datastoreItem xmlns:ds="http://schemas.openxmlformats.org/officeDocument/2006/customXml" ds:itemID="{70AE0F6C-C9D9-4BD5-B8F0-63A631696E15}">
+  <ds:schemaRefs>
+    <ds:schemaRef ds:uri="http://schemas.microsoft.com/sharepoint/v3/contenttype/forms"/>
+  </ds:schemaRefs>
+</ds:datastoreItem>
+</file>
+
+<file path=customXml/itemProps3.xml><?xml version="1.0" encoding="utf-8"?>
 <ds:datastoreItem xmlns:ds="http://schemas.openxmlformats.org/officeDocument/2006/customXml" ds:itemID="{7819D4EC-C8C0-4DA3-97A4-C8537C020766}">
   <ds:schemaRefs>
     <ds:schemaRef ds:uri="http://schemas.microsoft.com/office/2006/metadata/contentType"/>
@@ -6482,24 +5599,6 @@
 </ds:datastoreItem>
 </file>
 
-<file path=customXml/itemProps2.xml><?xml version="1.0" encoding="utf-8"?>
-<ds:datastoreItem xmlns:ds="http://schemas.openxmlformats.org/officeDocument/2006/customXml" ds:itemID="{70AE0F6C-C9D9-4BD5-B8F0-63A631696E15}">
-  <ds:schemaRefs>
-    <ds:schemaRef ds:uri="http://schemas.microsoft.com/sharepoint/v3/contenttype/forms"/>
-  </ds:schemaRefs>
-</ds:datastoreItem>
-</file>
-
-<file path=customXml/itemProps3.xml><?xml version="1.0" encoding="utf-8"?>
-<ds:datastoreItem xmlns:ds="http://schemas.openxmlformats.org/officeDocument/2006/customXml" ds:itemID="{CCA52313-FE05-4F8D-B278-B63DE8BAAF1C}">
-  <ds:schemaRefs>
-    <ds:schemaRef ds:uri="http://schemas.microsoft.com/office/2006/metadata/properties"/>
-    <ds:schemaRef ds:uri="http://schemas.microsoft.com/office/infopath/2007/PartnerControls"/>
-    <ds:schemaRef ds:uri="0562fc42-fff7-46bd-b6f5-c892787f8212"/>
-  </ds:schemaRefs>
-</ds:datastoreItem>
-</file>
-
 <file path=customXml/itemProps4.xml><?xml version="1.0" encoding="utf-8"?>
 <ds:datastoreItem xmlns:ds="http://schemas.openxmlformats.org/officeDocument/2006/customXml" ds:itemID="{944D5879-7E7F-41EA-A966-28E2FEF36E45}">
   <ds:schemaRefs>

</xml_diff>

<commit_message>
fix: Task071 (Análisis María, Natalia, Ignacio)
</commit_message>
<xml_diff>
--- a/reports/Group/Grupal-Analysis-Report-D02.docx
+++ b/reports/Group/Grupal-Analysis-Report-D02.docx
@@ -307,7 +307,7 @@
           <w:r>
             <w:fldChar w:fldCharType="separate"/>
           </w:r>
-          <w:hyperlink w:anchor="_Toc160791645" w:history="1">
+          <w:hyperlink w:anchor="_Toc160805745" w:history="1">
             <w:r>
               <w:rPr>
                 <w:rStyle w:val="Hipervnculo"/>
@@ -334,7 +334,7 @@
                 <w:noProof/>
                 <w:webHidden/>
               </w:rPr>
-              <w:instrText xml:space="preserve"> PAGEREF _Toc160791645 \h </w:instrText>
+              <w:instrText xml:space="preserve"> PAGEREF _Toc160805745 \h </w:instrText>
             </w:r>
             <w:r>
               <w:rPr>
@@ -379,7 +379,7 @@
               <w:lang w:eastAsia="es-ES"/>
             </w:rPr>
           </w:pPr>
-          <w:hyperlink w:anchor="_Toc160791646" w:history="1">
+          <w:hyperlink w:anchor="_Toc160805746" w:history="1">
             <w:r>
               <w:rPr>
                 <w:rStyle w:val="Hipervnculo"/>
@@ -406,7 +406,7 @@
                 <w:noProof/>
                 <w:webHidden/>
               </w:rPr>
-              <w:instrText xml:space="preserve"> PAGEREF _Toc160791646 \h </w:instrText>
+              <w:instrText xml:space="preserve"> PAGEREF _Toc160805746 \h </w:instrText>
             </w:r>
             <w:r>
               <w:rPr>
@@ -451,7 +451,7 @@
               <w:lang w:eastAsia="es-ES"/>
             </w:rPr>
           </w:pPr>
-          <w:hyperlink w:anchor="_Toc160791647" w:history="1">
+          <w:hyperlink w:anchor="_Toc160805747" w:history="1">
             <w:r>
               <w:rPr>
                 <w:rStyle w:val="Hipervnculo"/>
@@ -478,7 +478,7 @@
                 <w:noProof/>
                 <w:webHidden/>
               </w:rPr>
-              <w:instrText xml:space="preserve"> PAGEREF _Toc160791647 \h </w:instrText>
+              <w:instrText xml:space="preserve"> PAGEREF _Toc160805747 \h </w:instrText>
             </w:r>
             <w:r>
               <w:rPr>
@@ -523,7 +523,7 @@
               <w:lang w:eastAsia="es-ES"/>
             </w:rPr>
           </w:pPr>
-          <w:hyperlink w:anchor="_Toc160791648" w:history="1">
+          <w:hyperlink w:anchor="_Toc160805748" w:history="1">
             <w:r>
               <w:rPr>
                 <w:rStyle w:val="Hipervnculo"/>
@@ -550,7 +550,7 @@
                 <w:noProof/>
                 <w:webHidden/>
               </w:rPr>
-              <w:instrText xml:space="preserve"> PAGEREF _Toc160791648 \h </w:instrText>
+              <w:instrText xml:space="preserve"> PAGEREF _Toc160805748 \h </w:instrText>
             </w:r>
             <w:r>
               <w:rPr>
@@ -595,7 +595,7 @@
               <w:lang w:eastAsia="es-ES"/>
             </w:rPr>
           </w:pPr>
-          <w:hyperlink w:anchor="_Toc160791649" w:history="1">
+          <w:hyperlink w:anchor="_Toc160805749" w:history="1">
             <w:r>
               <w:rPr>
                 <w:rStyle w:val="Hipervnculo"/>
@@ -622,7 +622,7 @@
                 <w:noProof/>
                 <w:webHidden/>
               </w:rPr>
-              <w:instrText xml:space="preserve"> PAGEREF _Toc160791649 \h </w:instrText>
+              <w:instrText xml:space="preserve"> PAGEREF _Toc160805749 \h </w:instrText>
             </w:r>
             <w:r>
               <w:rPr>
@@ -667,7 +667,7 @@
               <w:lang w:eastAsia="es-ES"/>
             </w:rPr>
           </w:pPr>
-          <w:hyperlink w:anchor="_Toc160791650" w:history="1">
+          <w:hyperlink w:anchor="_Toc160805750" w:history="1">
             <w:r>
               <w:rPr>
                 <w:rStyle w:val="Hipervnculo"/>
@@ -694,7 +694,7 @@
                 <w:noProof/>
                 <w:webHidden/>
               </w:rPr>
-              <w:instrText xml:space="preserve"> PAGEREF _Toc160791650 \h </w:instrText>
+              <w:instrText xml:space="preserve"> PAGEREF _Toc160805750 \h </w:instrText>
             </w:r>
             <w:r>
               <w:rPr>
@@ -739,7 +739,7 @@
               <w:lang w:eastAsia="es-ES"/>
             </w:rPr>
           </w:pPr>
-          <w:hyperlink w:anchor="_Toc160791651" w:history="1">
+          <w:hyperlink w:anchor="_Toc160805751" w:history="1">
             <w:r>
               <w:rPr>
                 <w:rStyle w:val="Hipervnculo"/>
@@ -766,7 +766,7 @@
                 <w:noProof/>
                 <w:webHidden/>
               </w:rPr>
-              <w:instrText xml:space="preserve"> PAGEREF _Toc160791651 \h </w:instrText>
+              <w:instrText xml:space="preserve"> PAGEREF _Toc160805751 \h </w:instrText>
             </w:r>
             <w:r>
               <w:rPr>
@@ -811,7 +811,7 @@
               <w:lang w:eastAsia="es-ES"/>
             </w:rPr>
           </w:pPr>
-          <w:hyperlink w:anchor="_Toc160791652" w:history="1">
+          <w:hyperlink w:anchor="_Toc160805752" w:history="1">
             <w:r>
               <w:rPr>
                 <w:rStyle w:val="Hipervnculo"/>
@@ -838,7 +838,7 @@
                 <w:noProof/>
                 <w:webHidden/>
               </w:rPr>
-              <w:instrText xml:space="preserve"> PAGEREF _Toc160791652 \h </w:instrText>
+              <w:instrText xml:space="preserve"> PAGEREF _Toc160805752 \h </w:instrText>
             </w:r>
             <w:r>
               <w:rPr>
@@ -883,7 +883,7 @@
               <w:lang w:eastAsia="es-ES"/>
             </w:rPr>
           </w:pPr>
-          <w:hyperlink w:anchor="_Toc160791653" w:history="1">
+          <w:hyperlink w:anchor="_Toc160805753" w:history="1">
             <w:r>
               <w:rPr>
                 <w:rStyle w:val="Hipervnculo"/>
@@ -910,7 +910,7 @@
                 <w:noProof/>
                 <w:webHidden/>
               </w:rPr>
-              <w:instrText xml:space="preserve"> PAGEREF _Toc160791653 \h </w:instrText>
+              <w:instrText xml:space="preserve"> PAGEREF _Toc160805753 \h </w:instrText>
             </w:r>
             <w:r>
               <w:rPr>
@@ -955,7 +955,7 @@
               <w:lang w:eastAsia="es-ES"/>
             </w:rPr>
           </w:pPr>
-          <w:hyperlink w:anchor="_Toc160791654" w:history="1">
+          <w:hyperlink w:anchor="_Toc160805754" w:history="1">
             <w:r>
               <w:rPr>
                 <w:rStyle w:val="Hipervnculo"/>
@@ -982,7 +982,7 @@
                 <w:noProof/>
                 <w:webHidden/>
               </w:rPr>
-              <w:instrText xml:space="preserve"> PAGEREF _Toc160791654 \h </w:instrText>
+              <w:instrText xml:space="preserve"> PAGEREF _Toc160805754 \h </w:instrText>
             </w:r>
             <w:r>
               <w:rPr>
@@ -1027,7 +1027,7 @@
               <w:lang w:eastAsia="es-ES"/>
             </w:rPr>
           </w:pPr>
-          <w:hyperlink w:anchor="_Toc160791655" w:history="1">
+          <w:hyperlink w:anchor="_Toc160805755" w:history="1">
             <w:r>
               <w:rPr>
                 <w:rStyle w:val="Hipervnculo"/>
@@ -1054,7 +1054,7 @@
                 <w:noProof/>
                 <w:webHidden/>
               </w:rPr>
-              <w:instrText xml:space="preserve"> PAGEREF _Toc160791655 \h </w:instrText>
+              <w:instrText xml:space="preserve"> PAGEREF _Toc160805755 \h </w:instrText>
             </w:r>
             <w:r>
               <w:rPr>
@@ -1099,7 +1099,7 @@
               <w:lang w:eastAsia="es-ES"/>
             </w:rPr>
           </w:pPr>
-          <w:hyperlink w:anchor="_Toc160791656" w:history="1">
+          <w:hyperlink w:anchor="_Toc160805756" w:history="1">
             <w:r>
               <w:rPr>
                 <w:rStyle w:val="Hipervnculo"/>
@@ -1126,7 +1126,7 @@
                 <w:noProof/>
                 <w:webHidden/>
               </w:rPr>
-              <w:instrText xml:space="preserve"> PAGEREF _Toc160791656 \h </w:instrText>
+              <w:instrText xml:space="preserve"> PAGEREF _Toc160805756 \h </w:instrText>
             </w:r>
             <w:r>
               <w:rPr>
@@ -1171,7 +1171,7 @@
               <w:lang w:eastAsia="es-ES"/>
             </w:rPr>
           </w:pPr>
-          <w:hyperlink w:anchor="_Toc160791657" w:history="1">
+          <w:hyperlink w:anchor="_Toc160805757" w:history="1">
             <w:r>
               <w:rPr>
                 <w:rStyle w:val="Hipervnculo"/>
@@ -1198,7 +1198,7 @@
                 <w:noProof/>
                 <w:webHidden/>
               </w:rPr>
-              <w:instrText xml:space="preserve"> PAGEREF _Toc160791657 \h </w:instrText>
+              <w:instrText xml:space="preserve"> PAGEREF _Toc160805757 \h </w:instrText>
             </w:r>
             <w:r>
               <w:rPr>
@@ -1243,7 +1243,7 @@
               <w:lang w:eastAsia="es-ES"/>
             </w:rPr>
           </w:pPr>
-          <w:hyperlink w:anchor="_Toc160791658" w:history="1">
+          <w:hyperlink w:anchor="_Toc160805758" w:history="1">
             <w:r>
               <w:rPr>
                 <w:rStyle w:val="Hipervnculo"/>
@@ -1270,7 +1270,7 @@
                 <w:noProof/>
                 <w:webHidden/>
               </w:rPr>
-              <w:instrText xml:space="preserve"> PAGEREF _Toc160791658 \h </w:instrText>
+              <w:instrText xml:space="preserve"> PAGEREF _Toc160805758 \h </w:instrText>
             </w:r>
             <w:r>
               <w:rPr>
@@ -1315,7 +1315,7 @@
               <w:lang w:eastAsia="es-ES"/>
             </w:rPr>
           </w:pPr>
-          <w:hyperlink w:anchor="_Toc160791659" w:history="1">
+          <w:hyperlink w:anchor="_Toc160805759" w:history="1">
             <w:r>
               <w:rPr>
                 <w:rStyle w:val="Hipervnculo"/>
@@ -1342,7 +1342,7 @@
                 <w:noProof/>
                 <w:webHidden/>
               </w:rPr>
-              <w:instrText xml:space="preserve"> PAGEREF _Toc160791659 \h </w:instrText>
+              <w:instrText xml:space="preserve"> PAGEREF _Toc160805759 \h </w:instrText>
             </w:r>
             <w:r>
               <w:rPr>
@@ -1387,7 +1387,7 @@
               <w:lang w:eastAsia="es-ES"/>
             </w:rPr>
           </w:pPr>
-          <w:hyperlink w:anchor="_Toc160791660" w:history="1">
+          <w:hyperlink w:anchor="_Toc160805760" w:history="1">
             <w:r>
               <w:rPr>
                 <w:rStyle w:val="Hipervnculo"/>
@@ -1414,7 +1414,7 @@
                 <w:noProof/>
                 <w:webHidden/>
               </w:rPr>
-              <w:instrText xml:space="preserve"> PAGEREF _Toc160791660 \h </w:instrText>
+              <w:instrText xml:space="preserve"> PAGEREF _Toc160805760 \h </w:instrText>
             </w:r>
             <w:r>
               <w:rPr>
@@ -1459,7 +1459,7 @@
               <w:lang w:eastAsia="es-ES"/>
             </w:rPr>
           </w:pPr>
-          <w:hyperlink w:anchor="_Toc160791661" w:history="1">
+          <w:hyperlink w:anchor="_Toc160805761" w:history="1">
             <w:r>
               <w:rPr>
                 <w:rStyle w:val="Hipervnculo"/>
@@ -1486,7 +1486,7 @@
                 <w:noProof/>
                 <w:webHidden/>
               </w:rPr>
-              <w:instrText xml:space="preserve"> PAGEREF _Toc160791661 \h </w:instrText>
+              <w:instrText xml:space="preserve"> PAGEREF _Toc160805761 \h </w:instrText>
             </w:r>
             <w:r>
               <w:rPr>
@@ -1531,7 +1531,7 @@
               <w:lang w:eastAsia="es-ES"/>
             </w:rPr>
           </w:pPr>
-          <w:hyperlink w:anchor="_Toc160791662" w:history="1">
+          <w:hyperlink w:anchor="_Toc160805762" w:history="1">
             <w:r>
               <w:rPr>
                 <w:rStyle w:val="Hipervnculo"/>
@@ -1558,7 +1558,7 @@
                 <w:noProof/>
                 <w:webHidden/>
               </w:rPr>
-              <w:instrText xml:space="preserve"> PAGEREF _Toc160791662 \h </w:instrText>
+              <w:instrText xml:space="preserve"> PAGEREF _Toc160805762 \h </w:instrText>
             </w:r>
             <w:r>
               <w:rPr>
@@ -1603,7 +1603,7 @@
               <w:lang w:eastAsia="es-ES"/>
             </w:rPr>
           </w:pPr>
-          <w:hyperlink w:anchor="_Toc160791663" w:history="1">
+          <w:hyperlink w:anchor="_Toc160805763" w:history="1">
             <w:r>
               <w:rPr>
                 <w:rStyle w:val="Hipervnculo"/>
@@ -1630,7 +1630,7 @@
                 <w:noProof/>
                 <w:webHidden/>
               </w:rPr>
-              <w:instrText xml:space="preserve"> PAGEREF _Toc160791663 \h </w:instrText>
+              <w:instrText xml:space="preserve"> PAGEREF _Toc160805763 \h </w:instrText>
             </w:r>
             <w:r>
               <w:rPr>
@@ -1675,7 +1675,7 @@
               <w:lang w:eastAsia="es-ES"/>
             </w:rPr>
           </w:pPr>
-          <w:hyperlink w:anchor="_Toc160791664" w:history="1">
+          <w:hyperlink w:anchor="_Toc160805764" w:history="1">
             <w:r>
               <w:rPr>
                 <w:rStyle w:val="Hipervnculo"/>
@@ -1702,7 +1702,295 @@
                 <w:noProof/>
                 <w:webHidden/>
               </w:rPr>
-              <w:instrText xml:space="preserve"> PAGEREF _Toc160791664 \h </w:instrText>
+              <w:instrText xml:space="preserve"> PAGEREF _Toc160805764 \h </w:instrText>
+            </w:r>
+            <w:r>
+              <w:rPr>
+                <w:noProof/>
+                <w:webHidden/>
+              </w:rPr>
+            </w:r>
+            <w:r>
+              <w:rPr>
+                <w:noProof/>
+                <w:webHidden/>
+              </w:rPr>
+              <w:fldChar w:fldCharType="separate"/>
+            </w:r>
+            <w:r>
+              <w:rPr>
+                <w:noProof/>
+                <w:webHidden/>
+              </w:rPr>
+              <w:t>9</w:t>
+            </w:r>
+            <w:r>
+              <w:rPr>
+                <w:noProof/>
+                <w:webHidden/>
+              </w:rPr>
+              <w:fldChar w:fldCharType="end"/>
+            </w:r>
+          </w:hyperlink>
+        </w:p>
+        <w:p>
+          <w:pPr>
+            <w:pStyle w:val="TDC2"/>
+            <w:tabs>
+              <w:tab w:val="right" w:leader="dot" w:pos="8494"/>
+            </w:tabs>
+            <w:rPr>
+              <w:rFonts w:eastAsiaTheme="minorEastAsia"/>
+              <w:noProof/>
+              <w:sz w:val="24"/>
+              <w:szCs w:val="24"/>
+              <w:lang w:eastAsia="es-ES"/>
+            </w:rPr>
+          </w:pPr>
+          <w:hyperlink w:anchor="_Toc160805765" w:history="1">
+            <w:r>
+              <w:rPr>
+                <w:rStyle w:val="Hipervnculo"/>
+                <w:noProof/>
+              </w:rPr>
+              <w:t>Registro de Análisis 5</w:t>
+            </w:r>
+            <w:r>
+              <w:rPr>
+                <w:noProof/>
+                <w:webHidden/>
+              </w:rPr>
+              <w:tab/>
+            </w:r>
+            <w:r>
+              <w:rPr>
+                <w:noProof/>
+                <w:webHidden/>
+              </w:rPr>
+              <w:fldChar w:fldCharType="begin"/>
+            </w:r>
+            <w:r>
+              <w:rPr>
+                <w:noProof/>
+                <w:webHidden/>
+              </w:rPr>
+              <w:instrText xml:space="preserve"> PAGEREF _Toc160805765 \h </w:instrText>
+            </w:r>
+            <w:r>
+              <w:rPr>
+                <w:noProof/>
+                <w:webHidden/>
+              </w:rPr>
+            </w:r>
+            <w:r>
+              <w:rPr>
+                <w:noProof/>
+                <w:webHidden/>
+              </w:rPr>
+              <w:fldChar w:fldCharType="separate"/>
+            </w:r>
+            <w:r>
+              <w:rPr>
+                <w:noProof/>
+                <w:webHidden/>
+              </w:rPr>
+              <w:t>9</w:t>
+            </w:r>
+            <w:r>
+              <w:rPr>
+                <w:noProof/>
+                <w:webHidden/>
+              </w:rPr>
+              <w:fldChar w:fldCharType="end"/>
+            </w:r>
+          </w:hyperlink>
+        </w:p>
+        <w:p>
+          <w:pPr>
+            <w:pStyle w:val="TDC3"/>
+            <w:tabs>
+              <w:tab w:val="right" w:leader="dot" w:pos="8494"/>
+            </w:tabs>
+            <w:rPr>
+              <w:rFonts w:eastAsiaTheme="minorEastAsia"/>
+              <w:noProof/>
+              <w:sz w:val="24"/>
+              <w:szCs w:val="24"/>
+              <w:lang w:eastAsia="es-ES"/>
+            </w:rPr>
+          </w:pPr>
+          <w:hyperlink w:anchor="_Toc160805766" w:history="1">
+            <w:r>
+              <w:rPr>
+                <w:rStyle w:val="Hipervnculo"/>
+                <w:noProof/>
+              </w:rPr>
+              <w:t>Requisito</w:t>
+            </w:r>
+            <w:r>
+              <w:rPr>
+                <w:noProof/>
+                <w:webHidden/>
+              </w:rPr>
+              <w:tab/>
+            </w:r>
+            <w:r>
+              <w:rPr>
+                <w:noProof/>
+                <w:webHidden/>
+              </w:rPr>
+              <w:fldChar w:fldCharType="begin"/>
+            </w:r>
+            <w:r>
+              <w:rPr>
+                <w:noProof/>
+                <w:webHidden/>
+              </w:rPr>
+              <w:instrText xml:space="preserve"> PAGEREF _Toc160805766 \h </w:instrText>
+            </w:r>
+            <w:r>
+              <w:rPr>
+                <w:noProof/>
+                <w:webHidden/>
+              </w:rPr>
+            </w:r>
+            <w:r>
+              <w:rPr>
+                <w:noProof/>
+                <w:webHidden/>
+              </w:rPr>
+              <w:fldChar w:fldCharType="separate"/>
+            </w:r>
+            <w:r>
+              <w:rPr>
+                <w:noProof/>
+                <w:webHidden/>
+              </w:rPr>
+              <w:t>9</w:t>
+            </w:r>
+            <w:r>
+              <w:rPr>
+                <w:noProof/>
+                <w:webHidden/>
+              </w:rPr>
+              <w:fldChar w:fldCharType="end"/>
+            </w:r>
+          </w:hyperlink>
+        </w:p>
+        <w:p>
+          <w:pPr>
+            <w:pStyle w:val="TDC3"/>
+            <w:tabs>
+              <w:tab w:val="right" w:leader="dot" w:pos="8494"/>
+            </w:tabs>
+            <w:rPr>
+              <w:rFonts w:eastAsiaTheme="minorEastAsia"/>
+              <w:noProof/>
+              <w:sz w:val="24"/>
+              <w:szCs w:val="24"/>
+              <w:lang w:eastAsia="es-ES"/>
+            </w:rPr>
+          </w:pPr>
+          <w:hyperlink w:anchor="_Toc160805767" w:history="1">
+            <w:r>
+              <w:rPr>
+                <w:rStyle w:val="Hipervnculo"/>
+                <w:noProof/>
+              </w:rPr>
+              <w:t>Análisis y decisiones</w:t>
+            </w:r>
+            <w:r>
+              <w:rPr>
+                <w:noProof/>
+                <w:webHidden/>
+              </w:rPr>
+              <w:tab/>
+            </w:r>
+            <w:r>
+              <w:rPr>
+                <w:noProof/>
+                <w:webHidden/>
+              </w:rPr>
+              <w:fldChar w:fldCharType="begin"/>
+            </w:r>
+            <w:r>
+              <w:rPr>
+                <w:noProof/>
+                <w:webHidden/>
+              </w:rPr>
+              <w:instrText xml:space="preserve"> PAGEREF _Toc160805767 \h </w:instrText>
+            </w:r>
+            <w:r>
+              <w:rPr>
+                <w:noProof/>
+                <w:webHidden/>
+              </w:rPr>
+            </w:r>
+            <w:r>
+              <w:rPr>
+                <w:noProof/>
+                <w:webHidden/>
+              </w:rPr>
+              <w:fldChar w:fldCharType="separate"/>
+            </w:r>
+            <w:r>
+              <w:rPr>
+                <w:noProof/>
+                <w:webHidden/>
+              </w:rPr>
+              <w:t>9</w:t>
+            </w:r>
+            <w:r>
+              <w:rPr>
+                <w:noProof/>
+                <w:webHidden/>
+              </w:rPr>
+              <w:fldChar w:fldCharType="end"/>
+            </w:r>
+          </w:hyperlink>
+        </w:p>
+        <w:p>
+          <w:pPr>
+            <w:pStyle w:val="TDC3"/>
+            <w:tabs>
+              <w:tab w:val="right" w:leader="dot" w:pos="8494"/>
+            </w:tabs>
+            <w:rPr>
+              <w:rFonts w:eastAsiaTheme="minorEastAsia"/>
+              <w:noProof/>
+              <w:sz w:val="24"/>
+              <w:szCs w:val="24"/>
+              <w:lang w:eastAsia="es-ES"/>
+            </w:rPr>
+          </w:pPr>
+          <w:hyperlink w:anchor="_Toc160805768" w:history="1">
+            <w:r>
+              <w:rPr>
+                <w:rStyle w:val="Hipervnculo"/>
+                <w:noProof/>
+              </w:rPr>
+              <w:t>Validación del profesor</w:t>
+            </w:r>
+            <w:r>
+              <w:rPr>
+                <w:noProof/>
+                <w:webHidden/>
+              </w:rPr>
+              <w:tab/>
+            </w:r>
+            <w:r>
+              <w:rPr>
+                <w:noProof/>
+                <w:webHidden/>
+              </w:rPr>
+              <w:fldChar w:fldCharType="begin"/>
+            </w:r>
+            <w:r>
+              <w:rPr>
+                <w:noProof/>
+                <w:webHidden/>
+              </w:rPr>
+              <w:instrText xml:space="preserve"> PAGEREF _Toc160805768 \h </w:instrText>
             </w:r>
             <w:r>
               <w:rPr>
@@ -1747,7 +2035,7 @@
               <w:lang w:eastAsia="es-ES"/>
             </w:rPr>
           </w:pPr>
-          <w:hyperlink w:anchor="_Toc160791665" w:history="1">
+          <w:hyperlink w:anchor="_Toc160805769" w:history="1">
             <w:r>
               <w:rPr>
                 <w:rStyle w:val="Hipervnculo"/>
@@ -1774,7 +2062,7 @@
                 <w:noProof/>
                 <w:webHidden/>
               </w:rPr>
-              <w:instrText xml:space="preserve"> PAGEREF _Toc160791665 \h </w:instrText>
+              <w:instrText xml:space="preserve"> PAGEREF _Toc160805769 \h </w:instrText>
             </w:r>
             <w:r>
               <w:rPr>
@@ -1819,7 +2107,7 @@
               <w:lang w:eastAsia="es-ES"/>
             </w:rPr>
           </w:pPr>
-          <w:hyperlink w:anchor="_Toc160791666" w:history="1">
+          <w:hyperlink w:anchor="_Toc160805770" w:history="1">
             <w:r>
               <w:rPr>
                 <w:rStyle w:val="Hipervnculo"/>
@@ -1846,7 +2134,7 @@
                 <w:noProof/>
                 <w:webHidden/>
               </w:rPr>
-              <w:instrText xml:space="preserve"> PAGEREF _Toc160791666 \h </w:instrText>
+              <w:instrText xml:space="preserve"> PAGEREF _Toc160805770 \h </w:instrText>
             </w:r>
             <w:r>
               <w:rPr>
@@ -1906,8 +2194,9 @@
       <w:pPr>
         <w:pStyle w:val="Ttulo1"/>
       </w:pPr>
-      <w:bookmarkStart w:id="0" w:name="_Toc160791645"/>
-      <w:r>
+      <w:bookmarkStart w:id="0" w:name="_Toc160805745"/>
+      <w:r>
+        <w:lastRenderedPageBreak/>
         <w:t>Resumen de</w:t>
       </w:r>
       <w:r>
@@ -2013,8 +2302,9 @@
       <w:pPr>
         <w:pStyle w:val="Ttulo1"/>
       </w:pPr>
-      <w:bookmarkStart w:id="1" w:name="_Toc160791646"/>
-      <w:r>
+      <w:bookmarkStart w:id="1" w:name="_Toc160805746"/>
+      <w:r>
+        <w:lastRenderedPageBreak/>
         <w:t xml:space="preserve">Historial de </w:t>
       </w:r>
       <w:r>
@@ -2251,7 +2541,17 @@
           </w:p>
           <w:p>
             <w:r>
-              <w:t>María de la Salud Carrera Talaverón</w:t>
+              <w:t xml:space="preserve">María de la Salud Carrera </w:t>
+            </w:r>
+            <w:proofErr w:type="spellStart"/>
+            <w:r>
+              <w:t>Talaverón</w:t>
+            </w:r>
+            <w:proofErr w:type="spellEnd"/>
+          </w:p>
+          <w:p>
+            <w:r>
+              <w:t>Ignacio Blanquero Blanco</w:t>
             </w:r>
           </w:p>
         </w:tc>
@@ -2270,8 +2570,9 @@
       <w:pPr>
         <w:pStyle w:val="Ttulo1"/>
       </w:pPr>
-      <w:bookmarkStart w:id="2" w:name="_Toc160791647"/>
-      <w:r>
+      <w:bookmarkStart w:id="2" w:name="_Toc160805747"/>
+      <w:r>
+        <w:lastRenderedPageBreak/>
         <w:t>Introducción</w:t>
       </w:r>
       <w:bookmarkEnd w:id="2"/>
@@ -2341,8 +2642,9 @@
       <w:pPr>
         <w:pStyle w:val="Ttulo1"/>
       </w:pPr>
-      <w:bookmarkStart w:id="3" w:name="_Toc160791648"/>
-      <w:r>
+      <w:bookmarkStart w:id="3" w:name="_Toc160805748"/>
+      <w:r>
+        <w:lastRenderedPageBreak/>
         <w:t>Informe de Análisis</w:t>
       </w:r>
       <w:r>
@@ -2393,7 +2695,7 @@
       <w:pPr>
         <w:pStyle w:val="Ttulo2"/>
       </w:pPr>
-      <w:bookmarkStart w:id="4" w:name="_Toc160791649"/>
+      <w:bookmarkStart w:id="4" w:name="_Toc160805749"/>
       <w:r>
         <w:t xml:space="preserve">Registro de Análisis </w:t>
       </w:r>
@@ -2406,7 +2708,7 @@
       <w:pPr>
         <w:pStyle w:val="Ttulo3"/>
       </w:pPr>
-      <w:bookmarkStart w:id="5" w:name="_Toc160791650"/>
+      <w:bookmarkStart w:id="5" w:name="_Toc160805750"/>
       <w:r>
         <w:t>Requisito</w:t>
       </w:r>
@@ -2631,7 +2933,7 @@
       <w:pPr>
         <w:pStyle w:val="Ttulo3"/>
       </w:pPr>
-      <w:bookmarkStart w:id="6" w:name="_Toc160791651"/>
+      <w:bookmarkStart w:id="6" w:name="_Toc160805751"/>
       <w:r>
         <w:t>Análisis y decisiones</w:t>
       </w:r>
@@ -2749,7 +3051,7 @@
       <w:pPr>
         <w:pStyle w:val="Ttulo3"/>
       </w:pPr>
-      <w:bookmarkStart w:id="7" w:name="_Toc160791652"/>
+      <w:bookmarkStart w:id="7" w:name="_Toc160805752"/>
       <w:r>
         <w:t>Validación por el profesor</w:t>
       </w:r>
@@ -2792,8 +3094,9 @@
       <w:pPr>
         <w:pStyle w:val="Ttulo2"/>
       </w:pPr>
-      <w:bookmarkStart w:id="8" w:name="_Toc160791653"/>
-      <w:r>
+      <w:bookmarkStart w:id="8" w:name="_Toc160805753"/>
+      <w:r>
+        <w:lastRenderedPageBreak/>
         <w:t xml:space="preserve">Registro de Análisis </w:t>
       </w:r>
       <w:r>
@@ -2805,7 +3108,7 @@
       <w:pPr>
         <w:pStyle w:val="Ttulo3"/>
       </w:pPr>
-      <w:bookmarkStart w:id="9" w:name="_Toc160791654"/>
+      <w:bookmarkStart w:id="9" w:name="_Toc160805754"/>
       <w:r>
         <w:t>Requisito</w:t>
       </w:r>
@@ -2863,7 +3166,7 @@
       <w:pPr>
         <w:pStyle w:val="Ttulo3"/>
       </w:pPr>
-      <w:bookmarkStart w:id="10" w:name="_Toc160791655"/>
+      <w:bookmarkStart w:id="10" w:name="_Toc160805755"/>
       <w:r>
         <w:t>Análisis y decisiones</w:t>
       </w:r>
@@ -2994,7 +3297,7 @@
       <w:pPr>
         <w:pStyle w:val="Ttulo3"/>
       </w:pPr>
-      <w:bookmarkStart w:id="11" w:name="_Toc160791656"/>
+      <w:bookmarkStart w:id="11" w:name="_Toc160805756"/>
       <w:r>
         <w:t>Validación por el profesor</w:t>
       </w:r>
@@ -3037,7 +3340,7 @@
       <w:pPr>
         <w:pStyle w:val="Ttulo2"/>
       </w:pPr>
-      <w:bookmarkStart w:id="12" w:name="_Toc160791657"/>
+      <w:bookmarkStart w:id="12" w:name="_Toc160805757"/>
       <w:r>
         <w:t>Registro de Análisis 3</w:t>
       </w:r>
@@ -3047,7 +3350,7 @@
       <w:pPr>
         <w:pStyle w:val="Ttulo3"/>
       </w:pPr>
-      <w:bookmarkStart w:id="13" w:name="_Toc160791658"/>
+      <w:bookmarkStart w:id="13" w:name="_Toc160805758"/>
       <w:r>
         <w:t>Requisito</w:t>
       </w:r>
@@ -3064,7 +3367,11 @@
         <w:t>El sistema debe almacenar la siguiente información sobre ellos: e</w:t>
       </w:r>
       <w:r>
-        <w:t>l momento de creación o actualización de la instancia (en el pasado), el período en el que se muestra (debe comenzar en cualquier momento tras la creación o actualización y durar al menos una semana), un enlace a una imagen almacenada externamente, un eslogan (no en blanco, 75 caracteres o menos) y un enlace a un documento web.</w:t>
+        <w:t xml:space="preserve">l momento de creación o actualización de la instancia (en el pasado), el período en el que se muestra (debe comenzar en cualquier momento tras la creación o actualización y durar al menos una semana), un enlace a </w:t>
+      </w:r>
+      <w:r>
+        <w:lastRenderedPageBreak/>
+        <w:t>una imagen almacenada externamente, un eslogan (no en blanco, 75 caracteres o menos) y un enlace a un documento web.</w:t>
       </w:r>
     </w:p>
     <w:p/>
@@ -3072,7 +3379,7 @@
       <w:pPr>
         <w:pStyle w:val="Ttulo3"/>
       </w:pPr>
-      <w:bookmarkStart w:id="14" w:name="_Toc160791659"/>
+      <w:bookmarkStart w:id="14" w:name="_Toc160805759"/>
       <w:r>
         <w:t>Análisis y decisiones</w:t>
       </w:r>
@@ -3148,7 +3455,7 @@
       <w:pPr>
         <w:pStyle w:val="Ttulo3"/>
       </w:pPr>
-      <w:bookmarkStart w:id="15" w:name="_Toc160791660"/>
+      <w:bookmarkStart w:id="15" w:name="_Toc160805760"/>
       <w:r>
         <w:t>Validación por el profesor</w:t>
       </w:r>
@@ -3168,7 +3475,7 @@
       <w:pPr>
         <w:pStyle w:val="Ttulo2"/>
       </w:pPr>
-      <w:bookmarkStart w:id="16" w:name="_Toc160791661"/>
+      <w:bookmarkStart w:id="16" w:name="_Toc160805761"/>
       <w:r>
         <w:t xml:space="preserve">Registro de Análisis </w:t>
       </w:r>
@@ -3181,7 +3488,7 @@
       <w:pPr>
         <w:pStyle w:val="Ttulo3"/>
       </w:pPr>
-      <w:bookmarkStart w:id="17" w:name="_Toc160791662"/>
+      <w:bookmarkStart w:id="17" w:name="_Toc160805762"/>
       <w:r>
         <w:t>Requisito</w:t>
       </w:r>
@@ -3197,7 +3504,7 @@
       <w:pPr>
         <w:pStyle w:val="Ttulo3"/>
       </w:pPr>
-      <w:bookmarkStart w:id="18" w:name="_Toc160791663"/>
+      <w:bookmarkStart w:id="18" w:name="_Toc160805763"/>
       <w:r>
         <w:t>Análisis y decisiones</w:t>
       </w:r>
@@ -3253,8 +3560,9 @@
       <w:pPr>
         <w:pStyle w:val="Ttulo3"/>
       </w:pPr>
-      <w:bookmarkStart w:id="19" w:name="_Toc160791664"/>
-      <w:r>
+      <w:bookmarkStart w:id="19" w:name="_Toc160805764"/>
+      <w:r>
+        <w:lastRenderedPageBreak/>
         <w:t>Validación por el profesor</w:t>
       </w:r>
       <w:bookmarkEnd w:id="19"/>
@@ -3270,6 +3578,223 @@
       <w:proofErr w:type="spellEnd"/>
       <w:r>
         <w:t xml:space="preserve"> aportado se deduce de las sugerencias hechas en la implementación de cada una de las clases, ya que este diagrama es un reflejo de estas.</w:t>
+      </w:r>
+    </w:p>
+    <w:p/>
+    <w:p>
+      <w:pPr>
+        <w:pStyle w:val="Ttulo2"/>
+      </w:pPr>
+      <w:bookmarkStart w:id="20" w:name="_Toc160805765"/>
+      <w:r>
+        <w:t>Registro de Análisis 5</w:t>
+      </w:r>
+      <w:bookmarkEnd w:id="20"/>
+    </w:p>
+    <w:p>
+      <w:pPr>
+        <w:pStyle w:val="Ttulo3"/>
+      </w:pPr>
+      <w:bookmarkStart w:id="21" w:name="_Toc160805766"/>
+      <w:r>
+        <w:t>Requisito</w:t>
+      </w:r>
+      <w:bookmarkEnd w:id="21"/>
+    </w:p>
+    <w:p>
+      <w:r>
+        <w:t>Una reclamación es una oposición o contradicción publicada por cualquier persona que se hace a algo que se considera injusto. El sistema debe almacenar los siguientes datos sobre ellas: un código (patrón "C</w:t>
+      </w:r>
+      <w:proofErr w:type="gramStart"/>
+      <w:r>
+        <w:t>-[</w:t>
+      </w:r>
+      <w:proofErr w:type="gramEnd"/>
+      <w:r>
+        <w:t>0-9]{4}"), no en blanco, único), un momento de instanciación (en el pasado), un encabezamiento (no en blanco, inferior a 76 caracteres), una descripción (no en blanco, inferior a 101 caracteres), el departamento al que va dirigida (no en blanco, inferior a 101 caracteres), una dirección de correo electrónico opcional y un enlace opcional.</w:t>
+      </w:r>
+    </w:p>
+    <w:p/>
+    <w:p>
+      <w:pPr>
+        <w:pStyle w:val="Ttulo3"/>
+      </w:pPr>
+      <w:bookmarkStart w:id="22" w:name="_Toc160805767"/>
+      <w:r>
+        <w:t>Análisis y decisiones</w:t>
+      </w:r>
+      <w:bookmarkEnd w:id="22"/>
+    </w:p>
+    <w:p>
+      <w:r>
+        <w:t>Dado que este requisito no presentaba una complejidad significativa, su implementación se llevó a cabo sin dificultades notables. Se realizó simplemente la declaración de los atributos conforme a las restricciones definidas en el requisito, las cuales estaban claramente especificadas y documentadas. Como resultado, se estableció un paquete llamado "</w:t>
+      </w:r>
+      <w:proofErr w:type="spellStart"/>
+      <w:r>
+        <w:t>claims</w:t>
+      </w:r>
+      <w:proofErr w:type="spellEnd"/>
+      <w:r>
+        <w:t>", dentro del cual se procedió al desarrollo de la entidad "Claim.java".</w:t>
+      </w:r>
+    </w:p>
+    <w:p>
+      <w:r>
+        <w:t>Es importante destacar que los atributos "</w:t>
+      </w:r>
+      <w:proofErr w:type="spellStart"/>
+      <w:r>
+        <w:t>code</w:t>
+      </w:r>
+      <w:proofErr w:type="spellEnd"/>
+      <w:r>
+        <w:t>", "</w:t>
+      </w:r>
+      <w:proofErr w:type="spellStart"/>
+      <w:r>
+        <w:t>heading</w:t>
+      </w:r>
+      <w:proofErr w:type="spellEnd"/>
+      <w:r>
+        <w:t>", "</w:t>
+      </w:r>
+      <w:proofErr w:type="spellStart"/>
+      <w:r>
+        <w:t>description</w:t>
+      </w:r>
+      <w:proofErr w:type="spellEnd"/>
+      <w:r>
+        <w:t>", "</w:t>
+      </w:r>
+      <w:proofErr w:type="spellStart"/>
+      <w:r>
+        <w:t>department</w:t>
+      </w:r>
+      <w:proofErr w:type="spellEnd"/>
+      <w:r>
+        <w:t>", "</w:t>
+      </w:r>
+      <w:proofErr w:type="spellStart"/>
+      <w:r>
+        <w:t>emailAddress</w:t>
+      </w:r>
+      <w:proofErr w:type="spellEnd"/>
+      <w:r>
+        <w:t>" y "</w:t>
+      </w:r>
+      <w:proofErr w:type="gramStart"/>
+      <w:r>
+        <w:t>link</w:t>
+      </w:r>
+      <w:proofErr w:type="gramEnd"/>
+      <w:r>
+        <w:t xml:space="preserve">" fueron definidos como tipo </w:t>
+      </w:r>
+      <w:proofErr w:type="spellStart"/>
+      <w:r>
+        <w:t>String</w:t>
+      </w:r>
+      <w:proofErr w:type="spellEnd"/>
+      <w:r>
+        <w:t>, y cada uno de ellos fue configurado con sus restricciones respectivas según lo requerido. Por otro lado, el atributo "</w:t>
+      </w:r>
+      <w:proofErr w:type="spellStart"/>
+      <w:r>
+        <w:t>instantiationMoment</w:t>
+      </w:r>
+      <w:proofErr w:type="spellEnd"/>
+      <w:r>
+        <w:t>" se designó como tipo Date, lo que lo distingue del resto de los atributos y proporciona la capacidad de almacenar información temporal relevante.</w:t>
+      </w:r>
+    </w:p>
+    <w:p>
+      <w:r>
+        <w:t xml:space="preserve">Además, cabe mencionar </w:t>
+      </w:r>
+      <w:proofErr w:type="gramStart"/>
+      <w:r>
+        <w:t>que</w:t>
+      </w:r>
+      <w:proofErr w:type="gramEnd"/>
+      <w:r>
+        <w:t xml:space="preserve"> al tratarse de una entidad asociada a la parte grupal del proyecto, se ha tomado la decisión de no establecer ninguna relación con otras clases por el momento. Este enfoque se alinea con la estructura y las necesidades actuales del proyecto, y brinda claridad en la implementación y mantenimiento del código.</w:t>
+      </w:r>
+    </w:p>
+    <w:p/>
+    <w:p>
+      <w:pPr>
+        <w:pStyle w:val="Ttulo3"/>
+      </w:pPr>
+      <w:bookmarkStart w:id="23" w:name="_Toc160805768"/>
+      <w:r>
+        <w:t>Validación del profesor</w:t>
+      </w:r>
+      <w:bookmarkEnd w:id="23"/>
+    </w:p>
+    <w:p>
+      <w:pPr>
+        <w:rPr>
+          <w:rFonts w:cs="Times New Roman"/>
+          <w:color w:val="385623" w:themeColor="accent6" w:themeShade="80"/>
+          <w:sz w:val="28"/>
+          <w:szCs w:val="28"/>
+        </w:rPr>
+      </w:pPr>
+      <w:r>
+        <w:t>Durante la última sesión práctica antes de la entrega, el profesor revisó y aprobó el requisito, haciendo hincapié en un detalle importante: no existía ninguna relación establecida con otras clases</w:t>
+      </w:r>
+      <w:r>
+        <w:t>.</w:t>
+      </w:r>
+      <w:r>
+        <w:br w:type="page"/>
+      </w:r>
+    </w:p>
+    <w:p>
+      <w:pPr>
+        <w:pStyle w:val="Ttulo1"/>
+      </w:pPr>
+      <w:bookmarkStart w:id="24" w:name="_Toc160805769"/>
+      <w:r>
+        <w:lastRenderedPageBreak/>
+        <w:t>Conclusiones</w:t>
+      </w:r>
+      <w:bookmarkEnd w:id="24"/>
+    </w:p>
+    <w:p>
+      <w:r>
+        <w:t xml:space="preserve">En esta segunda entrega del proyecto Acme-SF-D02, se ha afrontado el desafío de implementar múltiples requisitos de información y un requisito de </w:t>
+      </w:r>
+      <w:proofErr w:type="spellStart"/>
+      <w:r>
+        <w:t>testing</w:t>
+      </w:r>
+      <w:proofErr w:type="spellEnd"/>
+      <w:r>
+        <w:t xml:space="preserve">, lo que ha supuesto un incremento significativo en la carga de trabajo en comparación con la primera entrega. En este contexto, la gestión eficiente de las tareas por parte del Project Manager, Joaquín González </w:t>
+      </w:r>
+      <w:proofErr w:type="spellStart"/>
+      <w:r>
+        <w:t>Ganfornina</w:t>
+      </w:r>
+      <w:proofErr w:type="spellEnd"/>
+      <w:r>
+        <w:t>, ha sido de vital importancia.</w:t>
+      </w:r>
+    </w:p>
+    <w:p>
+      <w:r>
+        <w:t>Se ha llevado a cabo un análisis detallado de cada requisito implementado por los integrantes del grupo, resaltando las decisiones tomadas y las acciones realizadas durante el proceso de desarrollo. Se han abordado diversos desafíos, como la interpretación de los requisitos, la selección de enfoques de implementación adecuados y la validación por parte del profesor.</w:t>
+      </w:r>
+    </w:p>
+    <w:p>
+      <w:r>
+        <w:t>Se ha demostrado un compromiso con la calidad y la integridad del trabajo realizado, adoptando decisiones fundamentadas y adaptándose a los comentarios y sugerencias del profesor durante el proceso de validación. Se han establecido prácticas de colaboración efectivas entre los miembros del equipo, lo que ha permitido abordar los desafíos de manera eficiente y cumplir con los objetivos establecidos.</w:t>
+      </w:r>
+    </w:p>
+    <w:p>
+      <w:r>
+        <w:t>En resumen, esta segunda entrega ha sido un hito significativo en el desarrollo del proyecto, marcado por el esfuerzo conjunto, la dedicación y la capacidad de adaptación del equipo. Se espera que este enfoque riguroso y colaborativo continúe guiando el éxito del proyecto en las próximas etapas.</w:t>
       </w:r>
     </w:p>
     <w:p>
@@ -3290,29 +3815,12 @@
       <w:pPr>
         <w:pStyle w:val="Ttulo1"/>
       </w:pPr>
-      <w:bookmarkStart w:id="20" w:name="_Toc160791665"/>
-      <w:r>
-        <w:t>Conclusiones</w:t>
-      </w:r>
-      <w:bookmarkEnd w:id="20"/>
-    </w:p>
-    <w:p>
-      <w:pPr>
-        <w:jc w:val="left"/>
-      </w:pPr>
-      <w:r>
-        <w:br w:type="page"/>
-      </w:r>
-    </w:p>
-    <w:p>
-      <w:pPr>
-        <w:pStyle w:val="Ttulo1"/>
-      </w:pPr>
-      <w:bookmarkStart w:id="21" w:name="_Toc160791666"/>
-      <w:r>
+      <w:bookmarkStart w:id="25" w:name="_Toc160805770"/>
+      <w:r>
+        <w:lastRenderedPageBreak/>
         <w:t>Bibliografía</w:t>
       </w:r>
-      <w:bookmarkEnd w:id="21"/>
+      <w:bookmarkEnd w:id="25"/>
     </w:p>
     <w:p>
       <w:r>
@@ -3369,7 +3877,6 @@
         <w:docPartUnique/>
       </w:docPartObj>
     </w:sdtPr>
-    <w:sdtEndPr/>
     <w:sdtContent>
       <w:p>
         <w:pPr>
@@ -5295,23 +5802,10 @@
 </file>
 
 <file path=customXml/item1.xml><?xml version="1.0" encoding="utf-8"?>
-<p:properties xmlns:p="http://schemas.microsoft.com/office/2006/metadata/properties" xmlns:xsi="http://www.w3.org/2001/XMLSchema-instance" xmlns:pc="http://schemas.microsoft.com/office/infopath/2007/PartnerControls">
-  <documentManagement>
-    <_activity xmlns="0562fc42-fff7-46bd-b6f5-c892787f8212" xsi:nil="true"/>
-  </documentManagement>
-</p:properties>
+<b:Sources xmlns:b="http://schemas.openxmlformats.org/officeDocument/2006/bibliography" xmlns="http://schemas.openxmlformats.org/officeDocument/2006/bibliography" SelectedStyle="\APASixthEditionOfficeOnline.xsl" StyleName="APA" Version="6"/>
 </file>
 
 <file path=customXml/item2.xml><?xml version="1.0" encoding="utf-8"?>
-<?mso-contentType ?>
-<FormTemplates xmlns="http://schemas.microsoft.com/sharepoint/v3/contenttype/forms">
-  <Display>DocumentLibraryForm</Display>
-  <Edit>DocumentLibraryForm</Edit>
-  <New>DocumentLibraryForm</New>
-</FormTemplates>
-</file>
-
-<file path=customXml/item3.xml><?xml version="1.0" encoding="utf-8"?>
 <ct:contentTypeSchema xmlns:ct="http://schemas.microsoft.com/office/2006/metadata/contentType" xmlns:ma="http://schemas.microsoft.com/office/2006/metadata/properties/metaAttributes" ct:_="" ma:_="" ma:contentTypeName="Documento" ma:contentTypeID="0x010100107A8A0A74F97E49A39123B0350220A8" ma:contentTypeVersion="17" ma:contentTypeDescription="Crear nuevo documento." ma:contentTypeScope="" ma:versionID="3f0797d708ea796beb1acbc60f1980d2">
   <xsd:schema xmlns:xsd="http://www.w3.org/2001/XMLSchema" xmlns:xs="http://www.w3.org/2001/XMLSchema" xmlns:p="http://schemas.microsoft.com/office/2006/metadata/properties" xmlns:ns3="0562fc42-fff7-46bd-b6f5-c892787f8212" xmlns:ns4="c4e4b7f7-fa73-4a5c-8b1f-b39baf64f1a8" targetNamespace="http://schemas.microsoft.com/office/2006/metadata/properties" ma:root="true" ma:fieldsID="9e2b5f50fef2cdc3d8ff77d9b047ef76" ns3:_="" ns4:_="">
     <xsd:import namespace="0562fc42-fff7-46bd-b6f5-c892787f8212"/>
@@ -5558,29 +6052,32 @@
 </ct:contentTypeSchema>
 </file>
 
+<file path=customXml/item3.xml><?xml version="1.0" encoding="utf-8"?>
+<?mso-contentType ?>
+<FormTemplates xmlns="http://schemas.microsoft.com/sharepoint/v3/contenttype/forms">
+  <Display>DocumentLibraryForm</Display>
+  <Edit>DocumentLibraryForm</Edit>
+  <New>DocumentLibraryForm</New>
+</FormTemplates>
+</file>
+
 <file path=customXml/item4.xml><?xml version="1.0" encoding="utf-8"?>
-<b:Sources xmlns:b="http://schemas.openxmlformats.org/officeDocument/2006/bibliography" xmlns="http://schemas.openxmlformats.org/officeDocument/2006/bibliography" SelectedStyle="\APASixthEditionOfficeOnline.xsl" StyleName="APA" Version="6"/>
+<p:properties xmlns:p="http://schemas.microsoft.com/office/2006/metadata/properties" xmlns:xsi="http://www.w3.org/2001/XMLSchema-instance" xmlns:pc="http://schemas.microsoft.com/office/infopath/2007/PartnerControls">
+  <documentManagement>
+    <_activity xmlns="0562fc42-fff7-46bd-b6f5-c892787f8212" xsi:nil="true"/>
+  </documentManagement>
+</p:properties>
 </file>
 
 <file path=customXml/itemProps1.xml><?xml version="1.0" encoding="utf-8"?>
-<ds:datastoreItem xmlns:ds="http://schemas.openxmlformats.org/officeDocument/2006/customXml" ds:itemID="{CCA52313-FE05-4F8D-B278-B63DE8BAAF1C}">
+<ds:datastoreItem xmlns:ds="http://schemas.openxmlformats.org/officeDocument/2006/customXml" ds:itemID="{944D5879-7E7F-41EA-A966-28E2FEF36E45}">
   <ds:schemaRefs>
-    <ds:schemaRef ds:uri="http://schemas.microsoft.com/office/2006/metadata/properties"/>
-    <ds:schemaRef ds:uri="http://schemas.microsoft.com/office/infopath/2007/PartnerControls"/>
-    <ds:schemaRef ds:uri="0562fc42-fff7-46bd-b6f5-c892787f8212"/>
+    <ds:schemaRef ds:uri="http://schemas.openxmlformats.org/officeDocument/2006/bibliography"/>
   </ds:schemaRefs>
 </ds:datastoreItem>
 </file>
 
 <file path=customXml/itemProps2.xml><?xml version="1.0" encoding="utf-8"?>
-<ds:datastoreItem xmlns:ds="http://schemas.openxmlformats.org/officeDocument/2006/customXml" ds:itemID="{70AE0F6C-C9D9-4BD5-B8F0-63A631696E15}">
-  <ds:schemaRefs>
-    <ds:schemaRef ds:uri="http://schemas.microsoft.com/sharepoint/v3/contenttype/forms"/>
-  </ds:schemaRefs>
-</ds:datastoreItem>
-</file>
-
-<file path=customXml/itemProps3.xml><?xml version="1.0" encoding="utf-8"?>
 <ds:datastoreItem xmlns:ds="http://schemas.openxmlformats.org/officeDocument/2006/customXml" ds:itemID="{7819D4EC-C8C0-4DA3-97A4-C8537C020766}">
   <ds:schemaRefs>
     <ds:schemaRef ds:uri="http://schemas.microsoft.com/office/2006/metadata/contentType"/>
@@ -5599,10 +6096,20 @@
 </ds:datastoreItem>
 </file>
 
+<file path=customXml/itemProps3.xml><?xml version="1.0" encoding="utf-8"?>
+<ds:datastoreItem xmlns:ds="http://schemas.openxmlformats.org/officeDocument/2006/customXml" ds:itemID="{70AE0F6C-C9D9-4BD5-B8F0-63A631696E15}">
+  <ds:schemaRefs>
+    <ds:schemaRef ds:uri="http://schemas.microsoft.com/sharepoint/v3/contenttype/forms"/>
+  </ds:schemaRefs>
+</ds:datastoreItem>
+</file>
+
 <file path=customXml/itemProps4.xml><?xml version="1.0" encoding="utf-8"?>
-<ds:datastoreItem xmlns:ds="http://schemas.openxmlformats.org/officeDocument/2006/customXml" ds:itemID="{944D5879-7E7F-41EA-A966-28E2FEF36E45}">
+<ds:datastoreItem xmlns:ds="http://schemas.openxmlformats.org/officeDocument/2006/customXml" ds:itemID="{CCA52313-FE05-4F8D-B278-B63DE8BAAF1C}">
   <ds:schemaRefs>
-    <ds:schemaRef ds:uri="http://schemas.openxmlformats.org/officeDocument/2006/bibliography"/>
+    <ds:schemaRef ds:uri="http://schemas.microsoft.com/office/2006/metadata/properties"/>
+    <ds:schemaRef ds:uri="http://schemas.microsoft.com/office/infopath/2007/PartnerControls"/>
+    <ds:schemaRef ds:uri="0562fc42-fff7-46bd-b6f5-c892787f8212"/>
   </ds:schemaRefs>
 </ds:datastoreItem>
 </file>
</xml_diff>

<commit_message>
Grupal Analysis Report updated
</commit_message>
<xml_diff>
--- a/reports/Group/Grupal-Analysis-Report-D02.docx
+++ b/reports/Group/Grupal-Analysis-Report-D02.docx
@@ -19,10 +19,7 @@
         <w:t xml:space="preserve">de análisis </w:t>
       </w:r>
       <w:r>
-        <w:t xml:space="preserve">sobre tarea </w:t>
-      </w:r>
-      <w:r>
-        <w:t>XX</w:t>
+        <w:t>grupal</w:t>
       </w:r>
     </w:p>
     <w:p/>
@@ -113,15 +110,7 @@
         <w:jc w:val="left"/>
       </w:pPr>
       <w:r>
-        <w:t xml:space="preserve">María de la Salud Carrera </w:t>
-      </w:r>
-      <w:proofErr w:type="spellStart"/>
-      <w:r>
-        <w:t>Talaverón</w:t>
-      </w:r>
-      <w:proofErr w:type="spellEnd"/>
-      <w:r>
-        <w:t xml:space="preserve"> (</w:t>
+        <w:t>María de la Salud Carrera Talaverón (</w:t>
       </w:r>
       <w:hyperlink r:id="rId13" w:history="1">
         <w:r>
@@ -145,15 +134,7 @@
         <w:jc w:val="left"/>
       </w:pPr>
       <w:r>
-        <w:t xml:space="preserve">Joaquín González </w:t>
-      </w:r>
-      <w:proofErr w:type="spellStart"/>
-      <w:r>
-        <w:t>Ganfornina</w:t>
-      </w:r>
-      <w:proofErr w:type="spellEnd"/>
-      <w:r>
-        <w:t xml:space="preserve"> (</w:t>
+        <w:t>Joaquín González Ganfornina (</w:t>
       </w:r>
       <w:hyperlink r:id="rId14" w:history="1">
         <w:r>
@@ -245,11 +226,9 @@
       <w:r>
         <w:t xml:space="preserve">de </w:t>
       </w:r>
-      <w:proofErr w:type="gramStart"/>
       <w:r>
         <w:t>Marzo</w:t>
       </w:r>
-      <w:proofErr w:type="gramEnd"/>
       <w:r>
         <w:t xml:space="preserve"> 2024</w:t>
       </w:r>
@@ -303,9 +282,9 @@
             <w:rPr>
               <w:rFonts w:eastAsiaTheme="minorEastAsia"/>
               <w:noProof/>
-              <w:kern w:val="0"/>
+              <w:sz w:val="24"/>
+              <w:szCs w:val="24"/>
               <w:lang w:eastAsia="es-ES"/>
-              <w14:ligatures w14:val="none"/>
             </w:rPr>
           </w:pPr>
           <w:r>
@@ -317,7 +296,7 @@
           <w:r>
             <w:fldChar w:fldCharType="separate"/>
           </w:r>
-          <w:hyperlink w:anchor="_Toc160816339" w:history="1">
+          <w:hyperlink w:anchor="_Toc160805745" w:history="1">
             <w:r>
               <w:rPr>
                 <w:rStyle w:val="Hipervnculo"/>
@@ -344,7 +323,7 @@
                 <w:noProof/>
                 <w:webHidden/>
               </w:rPr>
-              <w:instrText xml:space="preserve"> PAGEREF _Toc160816339 \h </w:instrText>
+              <w:instrText xml:space="preserve"> PAGEREF _Toc160805745 \h </w:instrText>
             </w:r>
             <w:r>
               <w:rPr>
@@ -364,7 +343,7 @@
                 <w:noProof/>
                 <w:webHidden/>
               </w:rPr>
-              <w:t>4</w:t>
+              <w:t>3</w:t>
             </w:r>
             <w:r>
               <w:rPr>
@@ -384,12 +363,12 @@
             <w:rPr>
               <w:rFonts w:eastAsiaTheme="minorEastAsia"/>
               <w:noProof/>
-              <w:kern w:val="0"/>
+              <w:sz w:val="24"/>
+              <w:szCs w:val="24"/>
               <w:lang w:eastAsia="es-ES"/>
-              <w14:ligatures w14:val="none"/>
             </w:rPr>
           </w:pPr>
-          <w:hyperlink w:anchor="_Toc160816340" w:history="1">
+          <w:hyperlink w:anchor="_Toc160805746" w:history="1">
             <w:r>
               <w:rPr>
                 <w:rStyle w:val="Hipervnculo"/>
@@ -416,7 +395,7 @@
                 <w:noProof/>
                 <w:webHidden/>
               </w:rPr>
-              <w:instrText xml:space="preserve"> PAGEREF _Toc160816340 \h </w:instrText>
+              <w:instrText xml:space="preserve"> PAGEREF _Toc160805746 \h </w:instrText>
             </w:r>
             <w:r>
               <w:rPr>
@@ -436,7 +415,7 @@
                 <w:noProof/>
                 <w:webHidden/>
               </w:rPr>
-              <w:t>5</w:t>
+              <w:t>4</w:t>
             </w:r>
             <w:r>
               <w:rPr>
@@ -456,12 +435,12 @@
             <w:rPr>
               <w:rFonts w:eastAsiaTheme="minorEastAsia"/>
               <w:noProof/>
-              <w:kern w:val="0"/>
+              <w:sz w:val="24"/>
+              <w:szCs w:val="24"/>
               <w:lang w:eastAsia="es-ES"/>
-              <w14:ligatures w14:val="none"/>
             </w:rPr>
           </w:pPr>
-          <w:hyperlink w:anchor="_Toc160816341" w:history="1">
+          <w:hyperlink w:anchor="_Toc160805747" w:history="1">
             <w:r>
               <w:rPr>
                 <w:rStyle w:val="Hipervnculo"/>
@@ -488,7 +467,7 @@
                 <w:noProof/>
                 <w:webHidden/>
               </w:rPr>
-              <w:instrText xml:space="preserve"> PAGEREF _Toc160816341 \h </w:instrText>
+              <w:instrText xml:space="preserve"> PAGEREF _Toc160805747 \h </w:instrText>
             </w:r>
             <w:r>
               <w:rPr>
@@ -508,7 +487,7 @@
                 <w:noProof/>
                 <w:webHidden/>
               </w:rPr>
-              <w:t>6</w:t>
+              <w:t>5</w:t>
             </w:r>
             <w:r>
               <w:rPr>
@@ -528,12 +507,12 @@
             <w:rPr>
               <w:rFonts w:eastAsiaTheme="minorEastAsia"/>
               <w:noProof/>
-              <w:kern w:val="0"/>
+              <w:sz w:val="24"/>
+              <w:szCs w:val="24"/>
               <w:lang w:eastAsia="es-ES"/>
-              <w14:ligatures w14:val="none"/>
             </w:rPr>
           </w:pPr>
-          <w:hyperlink w:anchor="_Toc160816342" w:history="1">
+          <w:hyperlink w:anchor="_Toc160805748" w:history="1">
             <w:r>
               <w:rPr>
                 <w:rStyle w:val="Hipervnculo"/>
@@ -560,7 +539,7 @@
                 <w:noProof/>
                 <w:webHidden/>
               </w:rPr>
-              <w:instrText xml:space="preserve"> PAGEREF _Toc160816342 \h </w:instrText>
+              <w:instrText xml:space="preserve"> PAGEREF _Toc160805748 \h </w:instrText>
             </w:r>
             <w:r>
               <w:rPr>
@@ -580,7 +559,7 @@
                 <w:noProof/>
                 <w:webHidden/>
               </w:rPr>
-              <w:t>7</w:t>
+              <w:t>6</w:t>
             </w:r>
             <w:r>
               <w:rPr>
@@ -600,12 +579,12 @@
             <w:rPr>
               <w:rFonts w:eastAsiaTheme="minorEastAsia"/>
               <w:noProof/>
-              <w:kern w:val="0"/>
+              <w:sz w:val="24"/>
+              <w:szCs w:val="24"/>
               <w:lang w:eastAsia="es-ES"/>
-              <w14:ligatures w14:val="none"/>
             </w:rPr>
           </w:pPr>
-          <w:hyperlink w:anchor="_Toc160816343" w:history="1">
+          <w:hyperlink w:anchor="_Toc160805749" w:history="1">
             <w:r>
               <w:rPr>
                 <w:rStyle w:val="Hipervnculo"/>
@@ -632,7 +611,7 @@
                 <w:noProof/>
                 <w:webHidden/>
               </w:rPr>
-              <w:instrText xml:space="preserve"> PAGEREF _Toc160816343 \h </w:instrText>
+              <w:instrText xml:space="preserve"> PAGEREF _Toc160805749 \h </w:instrText>
             </w:r>
             <w:r>
               <w:rPr>
@@ -652,7 +631,7 @@
                 <w:noProof/>
                 <w:webHidden/>
               </w:rPr>
-              <w:t>7</w:t>
+              <w:t>6</w:t>
             </w:r>
             <w:r>
               <w:rPr>
@@ -672,12 +651,12 @@
             <w:rPr>
               <w:rFonts w:eastAsiaTheme="minorEastAsia"/>
               <w:noProof/>
-              <w:kern w:val="0"/>
+              <w:sz w:val="24"/>
+              <w:szCs w:val="24"/>
               <w:lang w:eastAsia="es-ES"/>
-              <w14:ligatures w14:val="none"/>
             </w:rPr>
           </w:pPr>
-          <w:hyperlink w:anchor="_Toc160816344" w:history="1">
+          <w:hyperlink w:anchor="_Toc160805750" w:history="1">
             <w:r>
               <w:rPr>
                 <w:rStyle w:val="Hipervnculo"/>
@@ -704,7 +683,7 @@
                 <w:noProof/>
                 <w:webHidden/>
               </w:rPr>
-              <w:instrText xml:space="preserve"> PAGEREF _Toc160816344 \h </w:instrText>
+              <w:instrText xml:space="preserve"> PAGEREF _Toc160805750 \h </w:instrText>
             </w:r>
             <w:r>
               <w:rPr>
@@ -724,7 +703,7 @@
                 <w:noProof/>
                 <w:webHidden/>
               </w:rPr>
-              <w:t>7</w:t>
+              <w:t>6</w:t>
             </w:r>
             <w:r>
               <w:rPr>
@@ -744,12 +723,12 @@
             <w:rPr>
               <w:rFonts w:eastAsiaTheme="minorEastAsia"/>
               <w:noProof/>
-              <w:kern w:val="0"/>
+              <w:sz w:val="24"/>
+              <w:szCs w:val="24"/>
               <w:lang w:eastAsia="es-ES"/>
-              <w14:ligatures w14:val="none"/>
             </w:rPr>
           </w:pPr>
-          <w:hyperlink w:anchor="_Toc160816345" w:history="1">
+          <w:hyperlink w:anchor="_Toc160805751" w:history="1">
             <w:r>
               <w:rPr>
                 <w:rStyle w:val="Hipervnculo"/>
@@ -776,7 +755,7 @@
                 <w:noProof/>
                 <w:webHidden/>
               </w:rPr>
-              <w:instrText xml:space="preserve"> PAGEREF _Toc160816345 \h </w:instrText>
+              <w:instrText xml:space="preserve"> PAGEREF _Toc160805751 \h </w:instrText>
             </w:r>
             <w:r>
               <w:rPr>
@@ -796,7 +775,7 @@
                 <w:noProof/>
                 <w:webHidden/>
               </w:rPr>
-              <w:t>7</w:t>
+              <w:t>6</w:t>
             </w:r>
             <w:r>
               <w:rPr>
@@ -816,12 +795,12 @@
             <w:rPr>
               <w:rFonts w:eastAsiaTheme="minorEastAsia"/>
               <w:noProof/>
-              <w:kern w:val="0"/>
+              <w:sz w:val="24"/>
+              <w:szCs w:val="24"/>
               <w:lang w:eastAsia="es-ES"/>
-              <w14:ligatures w14:val="none"/>
             </w:rPr>
           </w:pPr>
-          <w:hyperlink w:anchor="_Toc160816346" w:history="1">
+          <w:hyperlink w:anchor="_Toc160805752" w:history="1">
             <w:r>
               <w:rPr>
                 <w:rStyle w:val="Hipervnculo"/>
@@ -848,7 +827,7 @@
                 <w:noProof/>
                 <w:webHidden/>
               </w:rPr>
-              <w:instrText xml:space="preserve"> PAGEREF _Toc160816346 \h </w:instrText>
+              <w:instrText xml:space="preserve"> PAGEREF _Toc160805752 \h </w:instrText>
             </w:r>
             <w:r>
               <w:rPr>
@@ -868,7 +847,7 @@
                 <w:noProof/>
                 <w:webHidden/>
               </w:rPr>
-              <w:t>7</w:t>
+              <w:t>6</w:t>
             </w:r>
             <w:r>
               <w:rPr>
@@ -888,12 +867,12 @@
             <w:rPr>
               <w:rFonts w:eastAsiaTheme="minorEastAsia"/>
               <w:noProof/>
-              <w:kern w:val="0"/>
+              <w:sz w:val="24"/>
+              <w:szCs w:val="24"/>
               <w:lang w:eastAsia="es-ES"/>
-              <w14:ligatures w14:val="none"/>
             </w:rPr>
           </w:pPr>
-          <w:hyperlink w:anchor="_Toc160816347" w:history="1">
+          <w:hyperlink w:anchor="_Toc160805753" w:history="1">
             <w:r>
               <w:rPr>
                 <w:rStyle w:val="Hipervnculo"/>
@@ -920,7 +899,7 @@
                 <w:noProof/>
                 <w:webHidden/>
               </w:rPr>
-              <w:instrText xml:space="preserve"> PAGEREF _Toc160816347 \h </w:instrText>
+              <w:instrText xml:space="preserve"> PAGEREF _Toc160805753 \h </w:instrText>
             </w:r>
             <w:r>
               <w:rPr>
@@ -940,7 +919,7 @@
                 <w:noProof/>
                 <w:webHidden/>
               </w:rPr>
-              <w:t>8</w:t>
+              <w:t>7</w:t>
             </w:r>
             <w:r>
               <w:rPr>
@@ -960,12 +939,12 @@
             <w:rPr>
               <w:rFonts w:eastAsiaTheme="minorEastAsia"/>
               <w:noProof/>
-              <w:kern w:val="0"/>
+              <w:sz w:val="24"/>
+              <w:szCs w:val="24"/>
               <w:lang w:eastAsia="es-ES"/>
-              <w14:ligatures w14:val="none"/>
             </w:rPr>
           </w:pPr>
-          <w:hyperlink w:anchor="_Toc160816348" w:history="1">
+          <w:hyperlink w:anchor="_Toc160805754" w:history="1">
             <w:r>
               <w:rPr>
                 <w:rStyle w:val="Hipervnculo"/>
@@ -992,7 +971,7 @@
                 <w:noProof/>
                 <w:webHidden/>
               </w:rPr>
-              <w:instrText xml:space="preserve"> PAGEREF _Toc160816348 \h </w:instrText>
+              <w:instrText xml:space="preserve"> PAGEREF _Toc160805754 \h </w:instrText>
             </w:r>
             <w:r>
               <w:rPr>
@@ -1012,7 +991,7 @@
                 <w:noProof/>
                 <w:webHidden/>
               </w:rPr>
-              <w:t>8</w:t>
+              <w:t>7</w:t>
             </w:r>
             <w:r>
               <w:rPr>
@@ -1032,12 +1011,12 @@
             <w:rPr>
               <w:rFonts w:eastAsiaTheme="minorEastAsia"/>
               <w:noProof/>
-              <w:kern w:val="0"/>
+              <w:sz w:val="24"/>
+              <w:szCs w:val="24"/>
               <w:lang w:eastAsia="es-ES"/>
-              <w14:ligatures w14:val="none"/>
             </w:rPr>
           </w:pPr>
-          <w:hyperlink w:anchor="_Toc160816349" w:history="1">
+          <w:hyperlink w:anchor="_Toc160805755" w:history="1">
             <w:r>
               <w:rPr>
                 <w:rStyle w:val="Hipervnculo"/>
@@ -1064,7 +1043,7 @@
                 <w:noProof/>
                 <w:webHidden/>
               </w:rPr>
-              <w:instrText xml:space="preserve"> PAGEREF _Toc160816349 \h </w:instrText>
+              <w:instrText xml:space="preserve"> PAGEREF _Toc160805755 \h </w:instrText>
             </w:r>
             <w:r>
               <w:rPr>
@@ -1084,7 +1063,7 @@
                 <w:noProof/>
                 <w:webHidden/>
               </w:rPr>
-              <w:t>8</w:t>
+              <w:t>7</w:t>
             </w:r>
             <w:r>
               <w:rPr>
@@ -1104,12 +1083,12 @@
             <w:rPr>
               <w:rFonts w:eastAsiaTheme="minorEastAsia"/>
               <w:noProof/>
-              <w:kern w:val="0"/>
+              <w:sz w:val="24"/>
+              <w:szCs w:val="24"/>
               <w:lang w:eastAsia="es-ES"/>
-              <w14:ligatures w14:val="none"/>
             </w:rPr>
           </w:pPr>
-          <w:hyperlink w:anchor="_Toc160816350" w:history="1">
+          <w:hyperlink w:anchor="_Toc160805756" w:history="1">
             <w:r>
               <w:rPr>
                 <w:rStyle w:val="Hipervnculo"/>
@@ -1136,7 +1115,7 @@
                 <w:noProof/>
                 <w:webHidden/>
               </w:rPr>
-              <w:instrText xml:space="preserve"> PAGEREF _Toc160816350 \h </w:instrText>
+              <w:instrText xml:space="preserve"> PAGEREF _Toc160805756 \h </w:instrText>
             </w:r>
             <w:r>
               <w:rPr>
@@ -1156,7 +1135,7 @@
                 <w:noProof/>
                 <w:webHidden/>
               </w:rPr>
-              <w:t>8</w:t>
+              <w:t>7</w:t>
             </w:r>
             <w:r>
               <w:rPr>
@@ -1176,12 +1155,12 @@
             <w:rPr>
               <w:rFonts w:eastAsiaTheme="minorEastAsia"/>
               <w:noProof/>
-              <w:kern w:val="0"/>
+              <w:sz w:val="24"/>
+              <w:szCs w:val="24"/>
               <w:lang w:eastAsia="es-ES"/>
-              <w14:ligatures w14:val="none"/>
             </w:rPr>
           </w:pPr>
-          <w:hyperlink w:anchor="_Toc160816351" w:history="1">
+          <w:hyperlink w:anchor="_Toc160805757" w:history="1">
             <w:r>
               <w:rPr>
                 <w:rStyle w:val="Hipervnculo"/>
@@ -1208,7 +1187,7 @@
                 <w:noProof/>
                 <w:webHidden/>
               </w:rPr>
-              <w:instrText xml:space="preserve"> PAGEREF _Toc160816351 \h </w:instrText>
+              <w:instrText xml:space="preserve"> PAGEREF _Toc160805757 \h </w:instrText>
             </w:r>
             <w:r>
               <w:rPr>
@@ -1228,7 +1207,7 @@
                 <w:noProof/>
                 <w:webHidden/>
               </w:rPr>
-              <w:t>8</w:t>
+              <w:t>7</w:t>
             </w:r>
             <w:r>
               <w:rPr>
@@ -1248,12 +1227,12 @@
             <w:rPr>
               <w:rFonts w:eastAsiaTheme="minorEastAsia"/>
               <w:noProof/>
-              <w:kern w:val="0"/>
+              <w:sz w:val="24"/>
+              <w:szCs w:val="24"/>
               <w:lang w:eastAsia="es-ES"/>
-              <w14:ligatures w14:val="none"/>
             </w:rPr>
           </w:pPr>
-          <w:hyperlink w:anchor="_Toc160816352" w:history="1">
+          <w:hyperlink w:anchor="_Toc160805758" w:history="1">
             <w:r>
               <w:rPr>
                 <w:rStyle w:val="Hipervnculo"/>
@@ -1280,7 +1259,7 @@
                 <w:noProof/>
                 <w:webHidden/>
               </w:rPr>
-              <w:instrText xml:space="preserve"> PAGEREF _Toc160816352 \h </w:instrText>
+              <w:instrText xml:space="preserve"> PAGEREF _Toc160805758 \h </w:instrText>
             </w:r>
             <w:r>
               <w:rPr>
@@ -1300,7 +1279,7 @@
                 <w:noProof/>
                 <w:webHidden/>
               </w:rPr>
-              <w:t>8</w:t>
+              <w:t>7</w:t>
             </w:r>
             <w:r>
               <w:rPr>
@@ -1320,12 +1299,12 @@
             <w:rPr>
               <w:rFonts w:eastAsiaTheme="minorEastAsia"/>
               <w:noProof/>
-              <w:kern w:val="0"/>
+              <w:sz w:val="24"/>
+              <w:szCs w:val="24"/>
               <w:lang w:eastAsia="es-ES"/>
-              <w14:ligatures w14:val="none"/>
             </w:rPr>
           </w:pPr>
-          <w:hyperlink w:anchor="_Toc160816353" w:history="1">
+          <w:hyperlink w:anchor="_Toc160805759" w:history="1">
             <w:r>
               <w:rPr>
                 <w:rStyle w:val="Hipervnculo"/>
@@ -1352,7 +1331,7 @@
                 <w:noProof/>
                 <w:webHidden/>
               </w:rPr>
-              <w:instrText xml:space="preserve"> PAGEREF _Toc160816353 \h </w:instrText>
+              <w:instrText xml:space="preserve"> PAGEREF _Toc160805759 \h </w:instrText>
             </w:r>
             <w:r>
               <w:rPr>
@@ -1372,7 +1351,7 @@
                 <w:noProof/>
                 <w:webHidden/>
               </w:rPr>
-              <w:t>9</w:t>
+              <w:t>8</w:t>
             </w:r>
             <w:r>
               <w:rPr>
@@ -1392,12 +1371,12 @@
             <w:rPr>
               <w:rFonts w:eastAsiaTheme="minorEastAsia"/>
               <w:noProof/>
-              <w:kern w:val="0"/>
+              <w:sz w:val="24"/>
+              <w:szCs w:val="24"/>
               <w:lang w:eastAsia="es-ES"/>
-              <w14:ligatures w14:val="none"/>
             </w:rPr>
           </w:pPr>
-          <w:hyperlink w:anchor="_Toc160816354" w:history="1">
+          <w:hyperlink w:anchor="_Toc160805760" w:history="1">
             <w:r>
               <w:rPr>
                 <w:rStyle w:val="Hipervnculo"/>
@@ -1424,7 +1403,7 @@
                 <w:noProof/>
                 <w:webHidden/>
               </w:rPr>
-              <w:instrText xml:space="preserve"> PAGEREF _Toc160816354 \h </w:instrText>
+              <w:instrText xml:space="preserve"> PAGEREF _Toc160805760 \h </w:instrText>
             </w:r>
             <w:r>
               <w:rPr>
@@ -1444,7 +1423,7 @@
                 <w:noProof/>
                 <w:webHidden/>
               </w:rPr>
-              <w:t>9</w:t>
+              <w:t>8</w:t>
             </w:r>
             <w:r>
               <w:rPr>
@@ -1464,12 +1443,12 @@
             <w:rPr>
               <w:rFonts w:eastAsiaTheme="minorEastAsia"/>
               <w:noProof/>
-              <w:kern w:val="0"/>
+              <w:sz w:val="24"/>
+              <w:szCs w:val="24"/>
               <w:lang w:eastAsia="es-ES"/>
-              <w14:ligatures w14:val="none"/>
             </w:rPr>
           </w:pPr>
-          <w:hyperlink w:anchor="_Toc160816355" w:history="1">
+          <w:hyperlink w:anchor="_Toc160805761" w:history="1">
             <w:r>
               <w:rPr>
                 <w:rStyle w:val="Hipervnculo"/>
@@ -1496,7 +1475,7 @@
                 <w:noProof/>
                 <w:webHidden/>
               </w:rPr>
-              <w:instrText xml:space="preserve"> PAGEREF _Toc160816355 \h </w:instrText>
+              <w:instrText xml:space="preserve"> PAGEREF _Toc160805761 \h </w:instrText>
             </w:r>
             <w:r>
               <w:rPr>
@@ -1516,7 +1495,7 @@
                 <w:noProof/>
                 <w:webHidden/>
               </w:rPr>
-              <w:t>9</w:t>
+              <w:t>8</w:t>
             </w:r>
             <w:r>
               <w:rPr>
@@ -1536,12 +1515,12 @@
             <w:rPr>
               <w:rFonts w:eastAsiaTheme="minorEastAsia"/>
               <w:noProof/>
-              <w:kern w:val="0"/>
+              <w:sz w:val="24"/>
+              <w:szCs w:val="24"/>
               <w:lang w:eastAsia="es-ES"/>
-              <w14:ligatures w14:val="none"/>
             </w:rPr>
           </w:pPr>
-          <w:hyperlink w:anchor="_Toc160816356" w:history="1">
+          <w:hyperlink w:anchor="_Toc160805762" w:history="1">
             <w:r>
               <w:rPr>
                 <w:rStyle w:val="Hipervnculo"/>
@@ -1568,7 +1547,7 @@
                 <w:noProof/>
                 <w:webHidden/>
               </w:rPr>
-              <w:instrText xml:space="preserve"> PAGEREF _Toc160816356 \h </w:instrText>
+              <w:instrText xml:space="preserve"> PAGEREF _Toc160805762 \h </w:instrText>
             </w:r>
             <w:r>
               <w:rPr>
@@ -1588,7 +1567,7 @@
                 <w:noProof/>
                 <w:webHidden/>
               </w:rPr>
-              <w:t>9</w:t>
+              <w:t>8</w:t>
             </w:r>
             <w:r>
               <w:rPr>
@@ -1608,12 +1587,12 @@
             <w:rPr>
               <w:rFonts w:eastAsiaTheme="minorEastAsia"/>
               <w:noProof/>
-              <w:kern w:val="0"/>
+              <w:sz w:val="24"/>
+              <w:szCs w:val="24"/>
               <w:lang w:eastAsia="es-ES"/>
-              <w14:ligatures w14:val="none"/>
             </w:rPr>
           </w:pPr>
-          <w:hyperlink w:anchor="_Toc160816357" w:history="1">
+          <w:hyperlink w:anchor="_Toc160805763" w:history="1">
             <w:r>
               <w:rPr>
                 <w:rStyle w:val="Hipervnculo"/>
@@ -1640,7 +1619,7 @@
                 <w:noProof/>
                 <w:webHidden/>
               </w:rPr>
-              <w:instrText xml:space="preserve"> PAGEREF _Toc160816357 \h </w:instrText>
+              <w:instrText xml:space="preserve"> PAGEREF _Toc160805763 \h </w:instrText>
             </w:r>
             <w:r>
               <w:rPr>
@@ -1660,7 +1639,7 @@
                 <w:noProof/>
                 <w:webHidden/>
               </w:rPr>
-              <w:t>9</w:t>
+              <w:t>8</w:t>
             </w:r>
             <w:r>
               <w:rPr>
@@ -1680,12 +1659,12 @@
             <w:rPr>
               <w:rFonts w:eastAsiaTheme="minorEastAsia"/>
               <w:noProof/>
-              <w:kern w:val="0"/>
+              <w:sz w:val="24"/>
+              <w:szCs w:val="24"/>
               <w:lang w:eastAsia="es-ES"/>
-              <w14:ligatures w14:val="none"/>
             </w:rPr>
           </w:pPr>
-          <w:hyperlink w:anchor="_Toc160816358" w:history="1">
+          <w:hyperlink w:anchor="_Toc160805764" w:history="1">
             <w:r>
               <w:rPr>
                 <w:rStyle w:val="Hipervnculo"/>
@@ -1712,7 +1691,7 @@
                 <w:noProof/>
                 <w:webHidden/>
               </w:rPr>
-              <w:instrText xml:space="preserve"> PAGEREF _Toc160816358 \h </w:instrText>
+              <w:instrText xml:space="preserve"> PAGEREF _Toc160805764 \h </w:instrText>
             </w:r>
             <w:r>
               <w:rPr>
@@ -1732,7 +1711,7 @@
                 <w:noProof/>
                 <w:webHidden/>
               </w:rPr>
-              <w:t>10</w:t>
+              <w:t>9</w:t>
             </w:r>
             <w:r>
               <w:rPr>
@@ -1752,12 +1731,12 @@
             <w:rPr>
               <w:rFonts w:eastAsiaTheme="minorEastAsia"/>
               <w:noProof/>
-              <w:kern w:val="0"/>
+              <w:sz w:val="24"/>
+              <w:szCs w:val="24"/>
               <w:lang w:eastAsia="es-ES"/>
-              <w14:ligatures w14:val="none"/>
             </w:rPr>
           </w:pPr>
-          <w:hyperlink w:anchor="_Toc160816359" w:history="1">
+          <w:hyperlink w:anchor="_Toc160805765" w:history="1">
             <w:r>
               <w:rPr>
                 <w:rStyle w:val="Hipervnculo"/>
@@ -1784,7 +1763,7 @@
                 <w:noProof/>
                 <w:webHidden/>
               </w:rPr>
-              <w:instrText xml:space="preserve"> PAGEREF _Toc160816359 \h </w:instrText>
+              <w:instrText xml:space="preserve"> PAGEREF _Toc160805765 \h </w:instrText>
             </w:r>
             <w:r>
               <w:rPr>
@@ -1804,7 +1783,7 @@
                 <w:noProof/>
                 <w:webHidden/>
               </w:rPr>
-              <w:t>10</w:t>
+              <w:t>9</w:t>
             </w:r>
             <w:r>
               <w:rPr>
@@ -1824,12 +1803,12 @@
             <w:rPr>
               <w:rFonts w:eastAsiaTheme="minorEastAsia"/>
               <w:noProof/>
-              <w:kern w:val="0"/>
+              <w:sz w:val="24"/>
+              <w:szCs w:val="24"/>
               <w:lang w:eastAsia="es-ES"/>
-              <w14:ligatures w14:val="none"/>
             </w:rPr>
           </w:pPr>
-          <w:hyperlink w:anchor="_Toc160816360" w:history="1">
+          <w:hyperlink w:anchor="_Toc160805766" w:history="1">
             <w:r>
               <w:rPr>
                 <w:rStyle w:val="Hipervnculo"/>
@@ -1856,7 +1835,7 @@
                 <w:noProof/>
                 <w:webHidden/>
               </w:rPr>
-              <w:instrText xml:space="preserve"> PAGEREF _Toc160816360 \h </w:instrText>
+              <w:instrText xml:space="preserve"> PAGEREF _Toc160805766 \h </w:instrText>
             </w:r>
             <w:r>
               <w:rPr>
@@ -1876,7 +1855,7 @@
                 <w:noProof/>
                 <w:webHidden/>
               </w:rPr>
-              <w:t>10</w:t>
+              <w:t>9</w:t>
             </w:r>
             <w:r>
               <w:rPr>
@@ -1896,12 +1875,12 @@
             <w:rPr>
               <w:rFonts w:eastAsiaTheme="minorEastAsia"/>
               <w:noProof/>
-              <w:kern w:val="0"/>
+              <w:sz w:val="24"/>
+              <w:szCs w:val="24"/>
               <w:lang w:eastAsia="es-ES"/>
-              <w14:ligatures w14:val="none"/>
             </w:rPr>
           </w:pPr>
-          <w:hyperlink w:anchor="_Toc160816361" w:history="1">
+          <w:hyperlink w:anchor="_Toc160805767" w:history="1">
             <w:r>
               <w:rPr>
                 <w:rStyle w:val="Hipervnculo"/>
@@ -1928,7 +1907,7 @@
                 <w:noProof/>
                 <w:webHidden/>
               </w:rPr>
-              <w:instrText xml:space="preserve"> PAGEREF _Toc160816361 \h </w:instrText>
+              <w:instrText xml:space="preserve"> PAGEREF _Toc160805767 \h </w:instrText>
             </w:r>
             <w:r>
               <w:rPr>
@@ -1948,7 +1927,7 @@
                 <w:noProof/>
                 <w:webHidden/>
               </w:rPr>
-              <w:t>10</w:t>
+              <w:t>9</w:t>
             </w:r>
             <w:r>
               <w:rPr>
@@ -1968,12 +1947,12 @@
             <w:rPr>
               <w:rFonts w:eastAsiaTheme="minorEastAsia"/>
               <w:noProof/>
-              <w:kern w:val="0"/>
+              <w:sz w:val="24"/>
+              <w:szCs w:val="24"/>
               <w:lang w:eastAsia="es-ES"/>
-              <w14:ligatures w14:val="none"/>
             </w:rPr>
           </w:pPr>
-          <w:hyperlink w:anchor="_Toc160816362" w:history="1">
+          <w:hyperlink w:anchor="_Toc160805768" w:history="1">
             <w:r>
               <w:rPr>
                 <w:rStyle w:val="Hipervnculo"/>
@@ -2000,7 +1979,7 @@
                 <w:noProof/>
                 <w:webHidden/>
               </w:rPr>
-              <w:instrText xml:space="preserve"> PAGEREF _Toc160816362 \h </w:instrText>
+              <w:instrText xml:space="preserve"> PAGEREF _Toc160805768 \h </w:instrText>
             </w:r>
             <w:r>
               <w:rPr>
@@ -2020,583 +1999,7 @@
                 <w:noProof/>
                 <w:webHidden/>
               </w:rPr>
-              <w:t>10</w:t>
-            </w:r>
-            <w:r>
-              <w:rPr>
-                <w:noProof/>
-                <w:webHidden/>
-              </w:rPr>
-              <w:fldChar w:fldCharType="end"/>
-            </w:r>
-          </w:hyperlink>
-        </w:p>
-        <w:p>
-          <w:pPr>
-            <w:pStyle w:val="TDC2"/>
-            <w:tabs>
-              <w:tab w:val="right" w:leader="dot" w:pos="8494"/>
-            </w:tabs>
-            <w:rPr>
-              <w:rFonts w:eastAsiaTheme="minorEastAsia"/>
-              <w:noProof/>
-              <w:kern w:val="0"/>
-              <w:lang w:eastAsia="es-ES"/>
-              <w14:ligatures w14:val="none"/>
-            </w:rPr>
-          </w:pPr>
-          <w:hyperlink w:anchor="_Toc160816363" w:history="1">
-            <w:r>
-              <w:rPr>
-                <w:rStyle w:val="Hipervnculo"/>
-                <w:noProof/>
-              </w:rPr>
-              <w:t>Registro de Análisis 6</w:t>
-            </w:r>
-            <w:r>
-              <w:rPr>
-                <w:noProof/>
-                <w:webHidden/>
-              </w:rPr>
-              <w:tab/>
-            </w:r>
-            <w:r>
-              <w:rPr>
-                <w:noProof/>
-                <w:webHidden/>
-              </w:rPr>
-              <w:fldChar w:fldCharType="begin"/>
-            </w:r>
-            <w:r>
-              <w:rPr>
-                <w:noProof/>
-                <w:webHidden/>
-              </w:rPr>
-              <w:instrText xml:space="preserve"> PAGEREF _Toc160816363 \h </w:instrText>
-            </w:r>
-            <w:r>
-              <w:rPr>
-                <w:noProof/>
-                <w:webHidden/>
-              </w:rPr>
-            </w:r>
-            <w:r>
-              <w:rPr>
-                <w:noProof/>
-                <w:webHidden/>
-              </w:rPr>
-              <w:fldChar w:fldCharType="separate"/>
-            </w:r>
-            <w:r>
-              <w:rPr>
-                <w:noProof/>
-                <w:webHidden/>
-              </w:rPr>
-              <w:t>11</w:t>
-            </w:r>
-            <w:r>
-              <w:rPr>
-                <w:noProof/>
-                <w:webHidden/>
-              </w:rPr>
-              <w:fldChar w:fldCharType="end"/>
-            </w:r>
-          </w:hyperlink>
-        </w:p>
-        <w:p>
-          <w:pPr>
-            <w:pStyle w:val="TDC3"/>
-            <w:tabs>
-              <w:tab w:val="right" w:leader="dot" w:pos="8494"/>
-            </w:tabs>
-            <w:rPr>
-              <w:rFonts w:eastAsiaTheme="minorEastAsia"/>
-              <w:noProof/>
-              <w:kern w:val="0"/>
-              <w:lang w:eastAsia="es-ES"/>
-              <w14:ligatures w14:val="none"/>
-            </w:rPr>
-          </w:pPr>
-          <w:hyperlink w:anchor="_Toc160816364" w:history="1">
-            <w:r>
-              <w:rPr>
-                <w:rStyle w:val="Hipervnculo"/>
-                <w:noProof/>
-              </w:rPr>
-              <w:t>Requisito</w:t>
-            </w:r>
-            <w:r>
-              <w:rPr>
-                <w:noProof/>
-                <w:webHidden/>
-              </w:rPr>
-              <w:tab/>
-            </w:r>
-            <w:r>
-              <w:rPr>
-                <w:noProof/>
-                <w:webHidden/>
-              </w:rPr>
-              <w:fldChar w:fldCharType="begin"/>
-            </w:r>
-            <w:r>
-              <w:rPr>
-                <w:noProof/>
-                <w:webHidden/>
-              </w:rPr>
-              <w:instrText xml:space="preserve"> PAGEREF _Toc160816364 \h </w:instrText>
-            </w:r>
-            <w:r>
-              <w:rPr>
-                <w:noProof/>
-                <w:webHidden/>
-              </w:rPr>
-            </w:r>
-            <w:r>
-              <w:rPr>
-                <w:noProof/>
-                <w:webHidden/>
-              </w:rPr>
-              <w:fldChar w:fldCharType="separate"/>
-            </w:r>
-            <w:r>
-              <w:rPr>
-                <w:noProof/>
-                <w:webHidden/>
-              </w:rPr>
-              <w:t>11</w:t>
-            </w:r>
-            <w:r>
-              <w:rPr>
-                <w:noProof/>
-                <w:webHidden/>
-              </w:rPr>
-              <w:fldChar w:fldCharType="end"/>
-            </w:r>
-          </w:hyperlink>
-        </w:p>
-        <w:p>
-          <w:pPr>
-            <w:pStyle w:val="TDC3"/>
-            <w:tabs>
-              <w:tab w:val="right" w:leader="dot" w:pos="8494"/>
-            </w:tabs>
-            <w:rPr>
-              <w:rFonts w:eastAsiaTheme="minorEastAsia"/>
-              <w:noProof/>
-              <w:kern w:val="0"/>
-              <w:lang w:eastAsia="es-ES"/>
-              <w14:ligatures w14:val="none"/>
-            </w:rPr>
-          </w:pPr>
-          <w:hyperlink w:anchor="_Toc160816365" w:history="1">
-            <w:r>
-              <w:rPr>
-                <w:rStyle w:val="Hipervnculo"/>
-                <w:noProof/>
-              </w:rPr>
-              <w:t>Análisis y decisiones</w:t>
-            </w:r>
-            <w:r>
-              <w:rPr>
-                <w:noProof/>
-                <w:webHidden/>
-              </w:rPr>
-              <w:tab/>
-            </w:r>
-            <w:r>
-              <w:rPr>
-                <w:noProof/>
-                <w:webHidden/>
-              </w:rPr>
-              <w:fldChar w:fldCharType="begin"/>
-            </w:r>
-            <w:r>
-              <w:rPr>
-                <w:noProof/>
-                <w:webHidden/>
-              </w:rPr>
-              <w:instrText xml:space="preserve"> PAGEREF _Toc160816365 \h </w:instrText>
-            </w:r>
-            <w:r>
-              <w:rPr>
-                <w:noProof/>
-                <w:webHidden/>
-              </w:rPr>
-            </w:r>
-            <w:r>
-              <w:rPr>
-                <w:noProof/>
-                <w:webHidden/>
-              </w:rPr>
-              <w:fldChar w:fldCharType="separate"/>
-            </w:r>
-            <w:r>
-              <w:rPr>
-                <w:noProof/>
-                <w:webHidden/>
-              </w:rPr>
-              <w:t>11</w:t>
-            </w:r>
-            <w:r>
-              <w:rPr>
-                <w:noProof/>
-                <w:webHidden/>
-              </w:rPr>
-              <w:fldChar w:fldCharType="end"/>
-            </w:r>
-          </w:hyperlink>
-        </w:p>
-        <w:p>
-          <w:pPr>
-            <w:pStyle w:val="TDC3"/>
-            <w:tabs>
-              <w:tab w:val="right" w:leader="dot" w:pos="8494"/>
-            </w:tabs>
-            <w:rPr>
-              <w:rFonts w:eastAsiaTheme="minorEastAsia"/>
-              <w:noProof/>
-              <w:kern w:val="0"/>
-              <w:lang w:eastAsia="es-ES"/>
-              <w14:ligatures w14:val="none"/>
-            </w:rPr>
-          </w:pPr>
-          <w:hyperlink w:anchor="_Toc160816366" w:history="1">
-            <w:r>
-              <w:rPr>
-                <w:rStyle w:val="Hipervnculo"/>
-                <w:noProof/>
-              </w:rPr>
-              <w:t>Validación del profesor</w:t>
-            </w:r>
-            <w:r>
-              <w:rPr>
-                <w:noProof/>
-                <w:webHidden/>
-              </w:rPr>
-              <w:tab/>
-            </w:r>
-            <w:r>
-              <w:rPr>
-                <w:noProof/>
-                <w:webHidden/>
-              </w:rPr>
-              <w:fldChar w:fldCharType="begin"/>
-            </w:r>
-            <w:r>
-              <w:rPr>
-                <w:noProof/>
-                <w:webHidden/>
-              </w:rPr>
-              <w:instrText xml:space="preserve"> PAGEREF _Toc160816366 \h </w:instrText>
-            </w:r>
-            <w:r>
-              <w:rPr>
-                <w:noProof/>
-                <w:webHidden/>
-              </w:rPr>
-            </w:r>
-            <w:r>
-              <w:rPr>
-                <w:noProof/>
-                <w:webHidden/>
-              </w:rPr>
-              <w:fldChar w:fldCharType="separate"/>
-            </w:r>
-            <w:r>
-              <w:rPr>
-                <w:noProof/>
-                <w:webHidden/>
-              </w:rPr>
-              <w:t>11</w:t>
-            </w:r>
-            <w:r>
-              <w:rPr>
-                <w:noProof/>
-                <w:webHidden/>
-              </w:rPr>
-              <w:fldChar w:fldCharType="end"/>
-            </w:r>
-          </w:hyperlink>
-        </w:p>
-        <w:p>
-          <w:pPr>
-            <w:pStyle w:val="TDC2"/>
-            <w:tabs>
-              <w:tab w:val="right" w:leader="dot" w:pos="8494"/>
-            </w:tabs>
-            <w:rPr>
-              <w:rFonts w:eastAsiaTheme="minorEastAsia"/>
-              <w:noProof/>
-              <w:kern w:val="0"/>
-              <w:lang w:eastAsia="es-ES"/>
-              <w14:ligatures w14:val="none"/>
-            </w:rPr>
-          </w:pPr>
-          <w:hyperlink w:anchor="_Toc160816367" w:history="1">
-            <w:r>
-              <w:rPr>
-                <w:rStyle w:val="Hipervnculo"/>
-                <w:noProof/>
-              </w:rPr>
-              <w:t>Registro de Análisis 7</w:t>
-            </w:r>
-            <w:r>
-              <w:rPr>
-                <w:noProof/>
-                <w:webHidden/>
-              </w:rPr>
-              <w:tab/>
-            </w:r>
-            <w:r>
-              <w:rPr>
-                <w:noProof/>
-                <w:webHidden/>
-              </w:rPr>
-              <w:fldChar w:fldCharType="begin"/>
-            </w:r>
-            <w:r>
-              <w:rPr>
-                <w:noProof/>
-                <w:webHidden/>
-              </w:rPr>
-              <w:instrText xml:space="preserve"> PAGEREF _Toc160816367 \h </w:instrText>
-            </w:r>
-            <w:r>
-              <w:rPr>
-                <w:noProof/>
-                <w:webHidden/>
-              </w:rPr>
-            </w:r>
-            <w:r>
-              <w:rPr>
-                <w:noProof/>
-                <w:webHidden/>
-              </w:rPr>
-              <w:fldChar w:fldCharType="separate"/>
-            </w:r>
-            <w:r>
-              <w:rPr>
-                <w:noProof/>
-                <w:webHidden/>
-              </w:rPr>
-              <w:t>11</w:t>
-            </w:r>
-            <w:r>
-              <w:rPr>
-                <w:noProof/>
-                <w:webHidden/>
-              </w:rPr>
-              <w:fldChar w:fldCharType="end"/>
-            </w:r>
-          </w:hyperlink>
-        </w:p>
-        <w:p>
-          <w:pPr>
-            <w:pStyle w:val="TDC3"/>
-            <w:tabs>
-              <w:tab w:val="right" w:leader="dot" w:pos="8494"/>
-            </w:tabs>
-            <w:rPr>
-              <w:rFonts w:eastAsiaTheme="minorEastAsia"/>
-              <w:noProof/>
-              <w:kern w:val="0"/>
-              <w:lang w:eastAsia="es-ES"/>
-              <w14:ligatures w14:val="none"/>
-            </w:rPr>
-          </w:pPr>
-          <w:hyperlink w:anchor="_Toc160816368" w:history="1">
-            <w:r>
-              <w:rPr>
-                <w:rStyle w:val="Hipervnculo"/>
-                <w:noProof/>
-              </w:rPr>
-              <w:t>Requisito</w:t>
-            </w:r>
-            <w:r>
-              <w:rPr>
-                <w:noProof/>
-                <w:webHidden/>
-              </w:rPr>
-              <w:tab/>
-            </w:r>
-            <w:r>
-              <w:rPr>
-                <w:noProof/>
-                <w:webHidden/>
-              </w:rPr>
-              <w:fldChar w:fldCharType="begin"/>
-            </w:r>
-            <w:r>
-              <w:rPr>
-                <w:noProof/>
-                <w:webHidden/>
-              </w:rPr>
-              <w:instrText xml:space="preserve"> PAGEREF _Toc160816368 \h </w:instrText>
-            </w:r>
-            <w:r>
-              <w:rPr>
-                <w:noProof/>
-                <w:webHidden/>
-              </w:rPr>
-            </w:r>
-            <w:r>
-              <w:rPr>
-                <w:noProof/>
-                <w:webHidden/>
-              </w:rPr>
-              <w:fldChar w:fldCharType="separate"/>
-            </w:r>
-            <w:r>
-              <w:rPr>
-                <w:noProof/>
-                <w:webHidden/>
-              </w:rPr>
-              <w:t>11</w:t>
-            </w:r>
-            <w:r>
-              <w:rPr>
-                <w:noProof/>
-                <w:webHidden/>
-              </w:rPr>
-              <w:fldChar w:fldCharType="end"/>
-            </w:r>
-          </w:hyperlink>
-        </w:p>
-        <w:p>
-          <w:pPr>
-            <w:pStyle w:val="TDC3"/>
-            <w:tabs>
-              <w:tab w:val="right" w:leader="dot" w:pos="8494"/>
-            </w:tabs>
-            <w:rPr>
-              <w:rFonts w:eastAsiaTheme="minorEastAsia"/>
-              <w:noProof/>
-              <w:kern w:val="0"/>
-              <w:lang w:eastAsia="es-ES"/>
-              <w14:ligatures w14:val="none"/>
-            </w:rPr>
-          </w:pPr>
-          <w:hyperlink w:anchor="_Toc160816369" w:history="1">
-            <w:r>
-              <w:rPr>
-                <w:rStyle w:val="Hipervnculo"/>
-                <w:noProof/>
-              </w:rPr>
-              <w:t>Análisis y decisiones</w:t>
-            </w:r>
-            <w:r>
-              <w:rPr>
-                <w:noProof/>
-                <w:webHidden/>
-              </w:rPr>
-              <w:tab/>
-            </w:r>
-            <w:r>
-              <w:rPr>
-                <w:noProof/>
-                <w:webHidden/>
-              </w:rPr>
-              <w:fldChar w:fldCharType="begin"/>
-            </w:r>
-            <w:r>
-              <w:rPr>
-                <w:noProof/>
-                <w:webHidden/>
-              </w:rPr>
-              <w:instrText xml:space="preserve"> PAGEREF _Toc160816369 \h </w:instrText>
-            </w:r>
-            <w:r>
-              <w:rPr>
-                <w:noProof/>
-                <w:webHidden/>
-              </w:rPr>
-            </w:r>
-            <w:r>
-              <w:rPr>
-                <w:noProof/>
-                <w:webHidden/>
-              </w:rPr>
-              <w:fldChar w:fldCharType="separate"/>
-            </w:r>
-            <w:r>
-              <w:rPr>
-                <w:noProof/>
-                <w:webHidden/>
-              </w:rPr>
-              <w:t>12</w:t>
-            </w:r>
-            <w:r>
-              <w:rPr>
-                <w:noProof/>
-                <w:webHidden/>
-              </w:rPr>
-              <w:fldChar w:fldCharType="end"/>
-            </w:r>
-          </w:hyperlink>
-        </w:p>
-        <w:p>
-          <w:pPr>
-            <w:pStyle w:val="TDC3"/>
-            <w:tabs>
-              <w:tab w:val="right" w:leader="dot" w:pos="8494"/>
-            </w:tabs>
-            <w:rPr>
-              <w:rFonts w:eastAsiaTheme="minorEastAsia"/>
-              <w:noProof/>
-              <w:kern w:val="0"/>
-              <w:lang w:eastAsia="es-ES"/>
-              <w14:ligatures w14:val="none"/>
-            </w:rPr>
-          </w:pPr>
-          <w:hyperlink w:anchor="_Toc160816370" w:history="1">
-            <w:r>
-              <w:rPr>
-                <w:rStyle w:val="Hipervnculo"/>
-                <w:noProof/>
-              </w:rPr>
-              <w:t>Validación del profesor</w:t>
-            </w:r>
-            <w:r>
-              <w:rPr>
-                <w:noProof/>
-                <w:webHidden/>
-              </w:rPr>
-              <w:tab/>
-            </w:r>
-            <w:r>
-              <w:rPr>
-                <w:noProof/>
-                <w:webHidden/>
-              </w:rPr>
-              <w:fldChar w:fldCharType="begin"/>
-            </w:r>
-            <w:r>
-              <w:rPr>
-                <w:noProof/>
-                <w:webHidden/>
-              </w:rPr>
-              <w:instrText xml:space="preserve"> PAGEREF _Toc160816370 \h </w:instrText>
-            </w:r>
-            <w:r>
-              <w:rPr>
-                <w:noProof/>
-                <w:webHidden/>
-              </w:rPr>
-            </w:r>
-            <w:r>
-              <w:rPr>
-                <w:noProof/>
-                <w:webHidden/>
-              </w:rPr>
-              <w:fldChar w:fldCharType="separate"/>
-            </w:r>
-            <w:r>
-              <w:rPr>
-                <w:noProof/>
-                <w:webHidden/>
-              </w:rPr>
-              <w:t>12</w:t>
+              <w:t>9</w:t>
             </w:r>
             <w:r>
               <w:rPr>
@@ -2616,12 +2019,12 @@
             <w:rPr>
               <w:rFonts w:eastAsiaTheme="minorEastAsia"/>
               <w:noProof/>
-              <w:kern w:val="0"/>
+              <w:sz w:val="24"/>
+              <w:szCs w:val="24"/>
               <w:lang w:eastAsia="es-ES"/>
-              <w14:ligatures w14:val="none"/>
             </w:rPr>
           </w:pPr>
-          <w:hyperlink w:anchor="_Toc160816371" w:history="1">
+          <w:hyperlink w:anchor="_Toc160805769" w:history="1">
             <w:r>
               <w:rPr>
                 <w:rStyle w:val="Hipervnculo"/>
@@ -2648,7 +2051,7 @@
                 <w:noProof/>
                 <w:webHidden/>
               </w:rPr>
-              <w:instrText xml:space="preserve"> PAGEREF _Toc160816371 \h </w:instrText>
+              <w:instrText xml:space="preserve"> PAGEREF _Toc160805769 \h </w:instrText>
             </w:r>
             <w:r>
               <w:rPr>
@@ -2668,7 +2071,7 @@
                 <w:noProof/>
                 <w:webHidden/>
               </w:rPr>
-              <w:t>13</w:t>
+              <w:t>10</w:t>
             </w:r>
             <w:r>
               <w:rPr>
@@ -2688,12 +2091,12 @@
             <w:rPr>
               <w:rFonts w:eastAsiaTheme="minorEastAsia"/>
               <w:noProof/>
-              <w:kern w:val="0"/>
+              <w:sz w:val="24"/>
+              <w:szCs w:val="24"/>
               <w:lang w:eastAsia="es-ES"/>
-              <w14:ligatures w14:val="none"/>
             </w:rPr>
           </w:pPr>
-          <w:hyperlink w:anchor="_Toc160816372" w:history="1">
+          <w:hyperlink w:anchor="_Toc160805770" w:history="1">
             <w:r>
               <w:rPr>
                 <w:rStyle w:val="Hipervnculo"/>
@@ -2720,7 +2123,7 @@
                 <w:noProof/>
                 <w:webHidden/>
               </w:rPr>
-              <w:instrText xml:space="preserve"> PAGEREF _Toc160816372 \h </w:instrText>
+              <w:instrText xml:space="preserve"> PAGEREF _Toc160805770 \h </w:instrText>
             </w:r>
             <w:r>
               <w:rPr>
@@ -2740,7 +2143,7 @@
                 <w:noProof/>
                 <w:webHidden/>
               </w:rPr>
-              <w:t>14</w:t>
+              <w:t>11</w:t>
             </w:r>
             <w:r>
               <w:rPr>
@@ -2773,7 +2176,6 @@
         </w:rPr>
       </w:pPr>
       <w:r>
-        <w:lastRenderedPageBreak/>
         <w:br w:type="page"/>
       </w:r>
     </w:p>
@@ -2781,7 +2183,7 @@
       <w:pPr>
         <w:pStyle w:val="Ttulo1"/>
       </w:pPr>
-      <w:bookmarkStart w:id="0" w:name="_Toc160816339"/>
+      <w:bookmarkStart w:id="0" w:name="_Toc160805745"/>
       <w:r>
         <w:lastRenderedPageBreak/>
         <w:t>Resumen de</w:t>
@@ -2889,7 +2291,7 @@
       <w:pPr>
         <w:pStyle w:val="Ttulo1"/>
       </w:pPr>
-      <w:bookmarkStart w:id="1" w:name="_Toc160816340"/>
+      <w:bookmarkStart w:id="1" w:name="_Toc160805746"/>
       <w:r>
         <w:lastRenderedPageBreak/>
         <w:t xml:space="preserve">Historial de </w:t>
@@ -3128,22 +2530,27 @@
           </w:p>
           <w:p>
             <w:r>
-              <w:t xml:space="preserve">María de la Salud Carrera </w:t>
+              <w:t>María de la Salud Carrera Talaverón</w:t>
+            </w:r>
+          </w:p>
+          <w:p>
+            <w:r>
+              <w:t>Ignacio Blanquero Blanco</w:t>
+            </w:r>
+          </w:p>
+          <w:p>
+            <w:r>
+              <w:t xml:space="preserve">Joaquín González </w:t>
             </w:r>
             <w:proofErr w:type="spellStart"/>
             <w:r>
-              <w:t>Talaverón</w:t>
+              <w:t>Ganfornina</w:t>
             </w:r>
             <w:proofErr w:type="spellEnd"/>
           </w:p>
           <w:p>
             <w:r>
-              <w:t>Ignacio Blanquero Blanco</w:t>
-            </w:r>
-          </w:p>
-          <w:p>
-            <w:r>
-              <w:t>Joaquín González Ganfornina</w:t>
+              <w:t>Adrián Cabello Martín</w:t>
             </w:r>
           </w:p>
         </w:tc>
@@ -3162,7 +2569,7 @@
       <w:pPr>
         <w:pStyle w:val="Ttulo1"/>
       </w:pPr>
-      <w:bookmarkStart w:id="2" w:name="_Toc160816341"/>
+      <w:bookmarkStart w:id="2" w:name="_Toc160805747"/>
       <w:r>
         <w:lastRenderedPageBreak/>
         <w:t>Introducción</w:t>
@@ -3186,15 +2593,7 @@
         <w:t>información</w:t>
       </w:r>
       <w:r>
-        <w:t xml:space="preserve"> y un requisito de </w:t>
-      </w:r>
-      <w:proofErr w:type="spellStart"/>
-      <w:r>
-        <w:t>testing</w:t>
-      </w:r>
-      <w:proofErr w:type="spellEnd"/>
-      <w:r>
-        <w:t>, a diferencia de la primera entrega, en la que</w:t>
+        <w:t xml:space="preserve"> y un requisito de testing, a diferencia de la primera entrega, en la que</w:t>
       </w:r>
       <w:r>
         <w:t xml:space="preserve"> sólo</w:t>
@@ -3212,15 +2611,7 @@
         <w:t xml:space="preserve">. Por lo tanto, la carga de trabajo ha aumentado y resulta de vital importancia una buena gestión de las tareas a cumplimentar por parte del </w:t>
       </w:r>
       <w:r>
-        <w:t xml:space="preserve">Project Manager, Joaquín González </w:t>
-      </w:r>
-      <w:proofErr w:type="spellStart"/>
-      <w:r>
-        <w:t>Ganfornina</w:t>
-      </w:r>
-      <w:proofErr w:type="spellEnd"/>
-      <w:r>
-        <w:t xml:space="preserve"> en este caso. </w:t>
+        <w:t xml:space="preserve">Project Manager, Joaquín González Ganfornina en este caso. </w:t>
       </w:r>
       <w:r>
         <w:t xml:space="preserve"> </w:t>
@@ -3242,7 +2633,7 @@
       <w:pPr>
         <w:pStyle w:val="Ttulo1"/>
       </w:pPr>
-      <w:bookmarkStart w:id="3" w:name="_Toc160816342"/>
+      <w:bookmarkStart w:id="3" w:name="_Toc160805748"/>
       <w:r>
         <w:lastRenderedPageBreak/>
         <w:t>Informe de Análisis</w:t>
@@ -3295,7 +2686,7 @@
       <w:pPr>
         <w:pStyle w:val="Ttulo2"/>
       </w:pPr>
-      <w:bookmarkStart w:id="4" w:name="_Toc160816343"/>
+      <w:bookmarkStart w:id="4" w:name="_Toc160805749"/>
       <w:r>
         <w:t xml:space="preserve">Registro de Análisis </w:t>
       </w:r>
@@ -3308,7 +2699,7 @@
       <w:pPr>
         <w:pStyle w:val="Ttulo3"/>
       </w:pPr>
-      <w:bookmarkStart w:id="5" w:name="_Toc160816344"/>
+      <w:bookmarkStart w:id="5" w:name="_Toc160805750"/>
       <w:r>
         <w:t>Requisito</w:t>
       </w:r>
@@ -3525,7 +2916,7 @@
       <w:pPr>
         <w:pStyle w:val="Ttulo3"/>
       </w:pPr>
-      <w:bookmarkStart w:id="6" w:name="_Toc160816345"/>
+      <w:bookmarkStart w:id="6" w:name="_Toc160805751"/>
       <w:r>
         <w:t>Análisis y decisiones</w:t>
       </w:r>
@@ -3643,7 +3034,7 @@
       <w:pPr>
         <w:pStyle w:val="Ttulo3"/>
       </w:pPr>
-      <w:bookmarkStart w:id="7" w:name="_Toc160816346"/>
+      <w:bookmarkStart w:id="7" w:name="_Toc160805752"/>
       <w:r>
         <w:t>Validación por el profesor</w:t>
       </w:r>
@@ -3686,7 +3077,7 @@
       <w:pPr>
         <w:pStyle w:val="Ttulo2"/>
       </w:pPr>
-      <w:bookmarkStart w:id="8" w:name="_Toc160816347"/>
+      <w:bookmarkStart w:id="8" w:name="_Toc160805753"/>
       <w:r>
         <w:lastRenderedPageBreak/>
         <w:t xml:space="preserve">Registro de Análisis </w:t>
@@ -3700,7 +3091,7 @@
       <w:pPr>
         <w:pStyle w:val="Ttulo3"/>
       </w:pPr>
-      <w:bookmarkStart w:id="9" w:name="_Toc160816348"/>
+      <w:bookmarkStart w:id="9" w:name="_Toc160805754"/>
       <w:r>
         <w:t>Requisito</w:t>
       </w:r>
@@ -3758,7 +3149,7 @@
       <w:pPr>
         <w:pStyle w:val="Ttulo3"/>
       </w:pPr>
-      <w:bookmarkStart w:id="10" w:name="_Toc160816349"/>
+      <w:bookmarkStart w:id="10" w:name="_Toc160805755"/>
       <w:r>
         <w:t>Análisis y decisiones</w:t>
       </w:r>
@@ -3766,15 +3157,7 @@
     </w:p>
     <w:p>
       <w:r>
-        <w:t xml:space="preserve">Este requisito ha resultado un gran reto para María de la Salud Carrera </w:t>
-      </w:r>
-      <w:proofErr w:type="spellStart"/>
-      <w:r>
-        <w:t>Talaverón</w:t>
-      </w:r>
-      <w:proofErr w:type="spellEnd"/>
-      <w:r>
-        <w:t xml:space="preserve"> y Natalia Olmo Villegas, pues no encontrábamos demasiada información acerca de qué podíamos hacer para satisfacer dicho requisito.</w:t>
+        <w:t>Este requisito ha resultado un gran reto para María de la Salud Carrera Talaverón y Natalia Olmo Villegas, pues no encontrábamos demasiada información acerca de qué podíamos hacer para satisfacer dicho requisito.</w:t>
       </w:r>
     </w:p>
     <w:p>
@@ -3795,15 +3178,7 @@
       </w:r>
       <w:proofErr w:type="spellEnd"/>
       <w:r>
-        <w:t xml:space="preserve"> “Money.java” que se nos proporcionaba en el </w:t>
-      </w:r>
-      <w:proofErr w:type="spellStart"/>
-      <w:r>
-        <w:t>framework</w:t>
-      </w:r>
-      <w:proofErr w:type="spellEnd"/>
-      <w:r>
-        <w:t xml:space="preserve">. </w:t>
+        <w:t xml:space="preserve"> “Money.java” que se nos proporcionaba en el framework. </w:t>
       </w:r>
       <w:r>
         <w:t xml:space="preserve">No obstante, el profesor indicó que en esta entrega no era necesario </w:t>
@@ -3905,7 +3280,7 @@
       <w:pPr>
         <w:pStyle w:val="Ttulo3"/>
       </w:pPr>
-      <w:bookmarkStart w:id="11" w:name="_Toc160816350"/>
+      <w:bookmarkStart w:id="11" w:name="_Toc160805756"/>
       <w:r>
         <w:t>Validación por el profesor</w:t>
       </w:r>
@@ -3948,7 +3323,7 @@
       <w:pPr>
         <w:pStyle w:val="Ttulo2"/>
       </w:pPr>
-      <w:bookmarkStart w:id="12" w:name="_Toc160816351"/>
+      <w:bookmarkStart w:id="12" w:name="_Toc160805757"/>
       <w:r>
         <w:t>Registro de Análisis 3</w:t>
       </w:r>
@@ -3958,7 +3333,7 @@
       <w:pPr>
         <w:pStyle w:val="Ttulo3"/>
       </w:pPr>
-      <w:bookmarkStart w:id="13" w:name="_Toc160816352"/>
+      <w:bookmarkStart w:id="13" w:name="_Toc160805758"/>
       <w:r>
         <w:t>Requisito</w:t>
       </w:r>
@@ -3987,7 +3362,7 @@
       <w:pPr>
         <w:pStyle w:val="Ttulo3"/>
       </w:pPr>
-      <w:bookmarkStart w:id="14" w:name="_Toc160816353"/>
+      <w:bookmarkStart w:id="14" w:name="_Toc160805759"/>
       <w:r>
         <w:t>Análisis y decisiones</w:t>
       </w:r>
@@ -3995,15 +3370,7 @@
     </w:p>
     <w:p>
       <w:r>
-        <w:t xml:space="preserve">Este requisito, implementado por María de la Salud Carrera </w:t>
-      </w:r>
-      <w:proofErr w:type="spellStart"/>
-      <w:r>
-        <w:t>Talaverón</w:t>
-      </w:r>
-      <w:proofErr w:type="spellEnd"/>
-      <w:r>
-        <w:t>, no ha supuesto grandes complicaciones más allá del período de muestra del banner. Se ha creado el paquete “</w:t>
+        <w:t>Este requisito, implementado por María de la Salud Carrera Talaverón, no ha supuesto grandes complicaciones más allá del período de muestra del banner. Se ha creado el paquete “</w:t>
       </w:r>
       <w:proofErr w:type="spellStart"/>
       <w:proofErr w:type="gramStart"/>
@@ -4071,7 +3438,7 @@
       <w:pPr>
         <w:pStyle w:val="Ttulo3"/>
       </w:pPr>
-      <w:bookmarkStart w:id="15" w:name="_Toc160816354"/>
+      <w:bookmarkStart w:id="15" w:name="_Toc160805760"/>
       <w:r>
         <w:t>Validación por el profesor</w:t>
       </w:r>
@@ -4091,7 +3458,7 @@
       <w:pPr>
         <w:pStyle w:val="Ttulo2"/>
       </w:pPr>
-      <w:bookmarkStart w:id="16" w:name="_Toc160816355"/>
+      <w:bookmarkStart w:id="16" w:name="_Toc160805761"/>
       <w:r>
         <w:t xml:space="preserve">Registro de Análisis </w:t>
       </w:r>
@@ -4104,7 +3471,7 @@
       <w:pPr>
         <w:pStyle w:val="Ttulo3"/>
       </w:pPr>
-      <w:bookmarkStart w:id="17" w:name="_Toc160816356"/>
+      <w:bookmarkStart w:id="17" w:name="_Toc160805762"/>
       <w:r>
         <w:t>Requisito</w:t>
       </w:r>
@@ -4120,7 +3487,7 @@
       <w:pPr>
         <w:pStyle w:val="Ttulo3"/>
       </w:pPr>
-      <w:bookmarkStart w:id="18" w:name="_Toc160816357"/>
+      <w:bookmarkStart w:id="18" w:name="_Toc160805763"/>
       <w:r>
         <w:t>Análisis y decisiones</w:t>
       </w:r>
@@ -4128,15 +3495,7 @@
     </w:p>
     <w:p>
       <w:r>
-        <w:t xml:space="preserve">Esta tarea fue asignada a María de la Salud Carrera </w:t>
-      </w:r>
-      <w:proofErr w:type="spellStart"/>
-      <w:r>
-        <w:t>Talaverón</w:t>
-      </w:r>
-      <w:proofErr w:type="spellEnd"/>
-      <w:r>
-        <w:t xml:space="preserve"> y Natalia Olmo Villegas. Su desarrollo fue relativamente sencillo, puesto que, como ya se ha mencionado, las entidades a representar no estaban relacionadas entre ellas ni con ninguna otra. Se ha utilizado el programa </w:t>
+        <w:t xml:space="preserve">Esta tarea fue asignada a María de la Salud Carrera Talaverón y Natalia Olmo Villegas. Su desarrollo fue relativamente sencillo, puesto que, como ya se ha mencionado, las entidades a representar no estaban relacionadas entre ellas ni con ninguna otra. Se ha utilizado el programa </w:t>
       </w:r>
       <w:proofErr w:type="spellStart"/>
       <w:r>
@@ -4184,7 +3543,7 @@
       <w:pPr>
         <w:pStyle w:val="Ttulo3"/>
       </w:pPr>
-      <w:bookmarkStart w:id="19" w:name="_Toc160816358"/>
+      <w:bookmarkStart w:id="19" w:name="_Toc160805764"/>
       <w:r>
         <w:lastRenderedPageBreak/>
         <w:t>Validación por el profesor</w:t>
@@ -4209,7 +3568,7 @@
       <w:pPr>
         <w:pStyle w:val="Ttulo2"/>
       </w:pPr>
-      <w:bookmarkStart w:id="20" w:name="_Toc160816359"/>
+      <w:bookmarkStart w:id="20" w:name="_Toc160805765"/>
       <w:r>
         <w:t>Registro de Análisis 5</w:t>
       </w:r>
@@ -4219,7 +3578,7 @@
       <w:pPr>
         <w:pStyle w:val="Ttulo3"/>
       </w:pPr>
-      <w:bookmarkStart w:id="21" w:name="_Toc160816360"/>
+      <w:bookmarkStart w:id="21" w:name="_Toc160805766"/>
       <w:r>
         <w:t>Requisito</w:t>
       </w:r>
@@ -4243,7 +3602,7 @@
       <w:pPr>
         <w:pStyle w:val="Ttulo3"/>
       </w:pPr>
-      <w:bookmarkStart w:id="22" w:name="_Toc160816361"/>
+      <w:bookmarkStart w:id="22" w:name="_Toc160805767"/>
       <w:r>
         <w:t>Análisis y decisiones</w:t>
       </w:r>
@@ -4251,6 +3610,11 @@
     </w:p>
     <w:p>
       <w:r>
+        <w:t>Este requisito fue asignado a Adrian Cabello Martin.</w:t>
+      </w:r>
+    </w:p>
+    <w:p>
+      <w:r>
         <w:t>Dado que este requisito no presentaba una complejidad significativa, su implementación se llevó a cabo sin dificultades notables. Se realizó simplemente la declaración de los atributos conforme a las restricciones definidas en el requisito, las cuales estaban claramente especificadas y documentadas. Como resultado, se estableció un paquete llamado "</w:t>
       </w:r>
       <w:proofErr w:type="spellStart"/>
@@ -4341,7 +3705,7 @@
       <w:pPr>
         <w:pStyle w:val="Ttulo3"/>
       </w:pPr>
-      <w:bookmarkStart w:id="23" w:name="_Toc160816362"/>
+      <w:bookmarkStart w:id="23" w:name="_Toc160805768"/>
       <w:r>
         <w:t>Validación del profesor</w:t>
       </w:r>
@@ -4356,24 +3720,700 @@
       <w:pPr>
         <w:pStyle w:val="Ttulo2"/>
       </w:pPr>
-      <w:bookmarkStart w:id="24" w:name="_Toc160816363"/>
       <w:r>
         <w:lastRenderedPageBreak/>
         <w:t>Registro de Análisis 6</w:t>
       </w:r>
+    </w:p>
+    <w:p>
+      <w:pPr>
+        <w:pStyle w:val="Ttulo3"/>
+      </w:pPr>
+      <w:r>
+        <w:t>Requisito</w:t>
+      </w:r>
+    </w:p>
+    <w:p>
+      <w:r>
+        <w:t>Un riesgo, positivo o negativo, es un hecho que tiene un impacto determinado en el desarrollo de un proyecto y debe ser considerado por el administrador. El sistema debe almacenar los siguientes datos sobre ellos: una referencia (patrón “R</w:t>
+      </w:r>
+      <w:proofErr w:type="gramStart"/>
+      <w:r>
+        <w:t>-[</w:t>
+      </w:r>
+      <w:proofErr w:type="gramEnd"/>
+      <w:r>
+        <w:t>0-9]{3}”), no en blanco, único), una fecha de identificación (en el pasado), un impacto (número real positivo) , una probabilidad, un valor (resultado de la multiplicación del impacto y la probabilidad), una descripción (no en blanco, de menos de 101 caracteres) y un enlace opcional con más información. GRUPO OBLIGATORIO</w:t>
+      </w:r>
+    </w:p>
+    <w:p>
+      <w:pPr>
+        <w:pStyle w:val="Ttulo3"/>
+      </w:pPr>
+      <w:r>
+        <w:t>Análisis y decisiones</w:t>
+      </w:r>
+    </w:p>
+    <w:p>
+      <w:r>
+        <w:t>Dado que este requisito no presentaba una complejidad significativa, su implementación se llevó a cabo sin dificultades notables. Se realizó simplemente la declaración de los atributos conforme a las restricciones definidas en el requisito, las cuales estaban claramente especificadas y documentadas. Como resultado, se estableció un paquete llamado "</w:t>
+      </w:r>
+      <w:proofErr w:type="spellStart"/>
+      <w:r>
+        <w:t>risk</w:t>
+      </w:r>
+      <w:proofErr w:type="spellEnd"/>
+      <w:r>
+        <w:t>", dentro del cual se procedió al desarrollo de la entidad "Risk.java".</w:t>
+      </w:r>
+    </w:p>
+    <w:p>
+      <w:r>
+        <w:t>Es importante destacar que los atributos "</w:t>
+      </w:r>
+      <w:proofErr w:type="spellStart"/>
+      <w:r>
+        <w:t>code</w:t>
+      </w:r>
+      <w:proofErr w:type="spellEnd"/>
+      <w:r>
+        <w:t>", "</w:t>
+      </w:r>
+      <w:proofErr w:type="spellStart"/>
+      <w:r>
+        <w:t>description</w:t>
+      </w:r>
+      <w:proofErr w:type="spellEnd"/>
+      <w:r>
+        <w:t xml:space="preserve">", y "link" fueron definidos como tipo </w:t>
+      </w:r>
+      <w:proofErr w:type="spellStart"/>
+      <w:r>
+        <w:t>String</w:t>
+      </w:r>
+      <w:proofErr w:type="spellEnd"/>
+      <w:r>
+        <w:t>, y cada uno de ellos fue configurado con sus restricciones respectivas según lo requerido. Por otro lado, el atributo "</w:t>
+      </w:r>
+      <w:proofErr w:type="spellStart"/>
+      <w:r>
+        <w:t>identificationDate</w:t>
+      </w:r>
+      <w:proofErr w:type="spellEnd"/>
+      <w:r>
+        <w:t>" se designó como tipo Date, lo que lo distingue del resto de los atributos y proporciona la capacidad de almacenar información temporal relevante.</w:t>
+      </w:r>
+    </w:p>
+    <w:p>
+      <w:r>
+        <w:t xml:space="preserve">Por </w:t>
+      </w:r>
+      <w:proofErr w:type="gramStart"/>
+      <w:r>
+        <w:t>último</w:t>
+      </w:r>
+      <w:proofErr w:type="gramEnd"/>
+      <w:r>
+        <w:t xml:space="preserve"> tenemos a “</w:t>
+      </w:r>
+      <w:proofErr w:type="spellStart"/>
+      <w:r>
+        <w:t>impact</w:t>
+      </w:r>
+      <w:proofErr w:type="spellEnd"/>
+      <w:r>
+        <w:t xml:space="preserve">” de tipo </w:t>
+      </w:r>
+      <w:proofErr w:type="spellStart"/>
+      <w:r>
+        <w:t>Integer</w:t>
+      </w:r>
+      <w:proofErr w:type="spellEnd"/>
+      <w:r>
+        <w:t xml:space="preserve"> y a “</w:t>
+      </w:r>
+      <w:proofErr w:type="spellStart"/>
+      <w:r>
+        <w:t>probability</w:t>
+      </w:r>
+      <w:proofErr w:type="spellEnd"/>
+      <w:r>
+        <w:t>” y “</w:t>
+      </w:r>
+      <w:proofErr w:type="spellStart"/>
+      <w:r>
+        <w:t>values</w:t>
+      </w:r>
+      <w:proofErr w:type="spellEnd"/>
+      <w:r>
+        <w:t>” de tipo “</w:t>
+      </w:r>
+      <w:proofErr w:type="spellStart"/>
+      <w:r>
+        <w:t>Double</w:t>
+      </w:r>
+      <w:proofErr w:type="spellEnd"/>
+      <w:r>
+        <w:t>”, este último es un atributo derivado con la anotación @Transient.</w:t>
+      </w:r>
+      <w:r>
+        <w:t xml:space="preserve"> </w:t>
+      </w:r>
+      <w:r>
+        <w:t>Cada uno de ellos fue configurado con sus restricciones respectivas según lo requerido.</w:t>
+      </w:r>
+    </w:p>
+    <w:p>
+      <w:r>
+        <w:t xml:space="preserve">Además, cabe mencionar </w:t>
+      </w:r>
+      <w:proofErr w:type="gramStart"/>
+      <w:r>
+        <w:t>que</w:t>
+      </w:r>
+      <w:proofErr w:type="gramEnd"/>
+      <w:r>
+        <w:t xml:space="preserve"> al tratarse de una entidad asociada a la parte grupal del proyecto, se ha tomado la decisión de no establecer ninguna relación con otras clases por el momento. Este enfoque se alinea con la estructura y las necesidades actuales del proyecto, y brinda claridad en la implementación y mantenimiento del código.</w:t>
+      </w:r>
+    </w:p>
+    <w:p/>
+    <w:p>
+      <w:pPr>
+        <w:pStyle w:val="Ttulo3"/>
+      </w:pPr>
+      <w:r>
+        <w:t>Validación del profesor</w:t>
+      </w:r>
+    </w:p>
+    <w:p>
+      <w:r>
+        <w:t>Durante la última sesión práctica antes de la entrega, el profesor revisó y aprobó el requisito, haciendo hincapié en un detalle importante: no existía ninguna relación establecida con otras clases.</w:t>
+      </w:r>
+    </w:p>
+    <w:p>
+      <w:pPr>
+        <w:pStyle w:val="Ttulo2"/>
+        <w:rPr>
+          <w:rFonts w:cs="Times New Roman"/>
+          <w:szCs w:val="36"/>
+        </w:rPr>
+      </w:pPr>
+      <w:bookmarkStart w:id="24" w:name="_Toc160813041"/>
+      <w:r>
+        <w:rPr>
+          <w:rFonts w:cs="Times New Roman"/>
+          <w:szCs w:val="36"/>
+        </w:rPr>
+        <w:lastRenderedPageBreak/>
+        <w:t xml:space="preserve">Registro de análisis </w:t>
+      </w:r>
       <w:bookmarkEnd w:id="24"/>
+      <w:r>
+        <w:rPr>
+          <w:rFonts w:cs="Times New Roman"/>
+          <w:szCs w:val="36"/>
+        </w:rPr>
+        <w:t>7</w:t>
+      </w:r>
     </w:p>
     <w:p>
       <w:pPr>
         <w:pStyle w:val="Ttulo3"/>
       </w:pPr>
-      <w:bookmarkStart w:id="25" w:name="_Toc160816364"/>
+      <w:bookmarkStart w:id="25" w:name="_Toc160813042"/>
       <w:r>
         <w:t>Requisito</w:t>
       </w:r>
       <w:bookmarkEnd w:id="25"/>
     </w:p>
     <w:p>
+      <w:pPr>
+        <w:pStyle w:val="Ttulo3"/>
+        <w:rPr>
+          <w:rFonts w:ascii="Calibri" w:eastAsiaTheme="minorHAnsi" w:hAnsi="Calibri" w:cs="Calibri"/>
+          <w:color w:val="auto"/>
+          <w:sz w:val="22"/>
+          <w:szCs w:val="22"/>
+        </w:rPr>
+      </w:pPr>
+      <w:bookmarkStart w:id="26" w:name="_Toc160813044"/>
+      <w:r>
+        <w:rPr>
+          <w:rFonts w:ascii="Calibri" w:eastAsiaTheme="minorHAnsi" w:hAnsi="Calibri" w:cs="Calibri"/>
+          <w:color w:val="auto"/>
+          <w:sz w:val="22"/>
+          <w:szCs w:val="22"/>
+        </w:rPr>
+        <w:t>El sistema debe manejar tableros de administrador con los siguientes indicadores: número total de directores con cada rol; proporción de avisos con una dirección de correo electrónico y un enlace; proporciones de objetivos críticos y no críticos; promedio, mínimo, máximo y desviación estándar del valor de los riesgos; promedio, mínimo, máximo y desviación estándar del número de reclamaciones publicadas durante las últimas 10 semanas.</w:t>
+      </w:r>
+    </w:p>
+    <w:p>
+      <w:pPr>
+        <w:pStyle w:val="Ttulo3"/>
+      </w:pPr>
+      <w:r>
+        <w:t>Análisis y decisiones</w:t>
+      </w:r>
+      <w:bookmarkEnd w:id="26"/>
+    </w:p>
+    <w:p>
+      <w:r>
+        <w:t>Desarrollada por Adrian Cabello Martin.</w:t>
+      </w:r>
+    </w:p>
+    <w:p>
+      <w:pPr>
+        <w:rPr>
+          <w:rFonts w:ascii="Calibri" w:hAnsi="Calibri" w:cs="Calibri"/>
+        </w:rPr>
+      </w:pPr>
+      <w:r>
+        <w:rPr>
+          <w:rFonts w:ascii="Calibri" w:hAnsi="Calibri" w:cs="Calibri"/>
+        </w:rPr>
+        <w:t>Dado el nivel de complejidad relativamente bajo asociado a este requisito, su implementación se llevó a cabo sin mayores dificultades. En el paquete “</w:t>
+      </w:r>
+      <w:proofErr w:type="spellStart"/>
+      <w:r>
+        <w:rPr>
+          <w:rFonts w:ascii="Calibri" w:hAnsi="Calibri" w:cs="Calibri"/>
+        </w:rPr>
+        <w:t>forms</w:t>
+      </w:r>
+      <w:proofErr w:type="spellEnd"/>
+      <w:r>
+        <w:rPr>
+          <w:rFonts w:ascii="Calibri" w:hAnsi="Calibri" w:cs="Calibri"/>
+        </w:rPr>
+        <w:t>”, se ha creado la clase “AdministratorDashboard.java” de acuerdo con las especificaciones requeridas.</w:t>
+      </w:r>
+    </w:p>
+    <w:p>
+      <w:pPr>
+        <w:rPr>
+          <w:rFonts w:ascii="Calibri" w:hAnsi="Calibri" w:cs="Calibri"/>
+        </w:rPr>
+      </w:pPr>
+      <w:r>
+        <w:rPr>
+          <w:rFonts w:ascii="Calibri" w:hAnsi="Calibri" w:cs="Calibri"/>
+        </w:rPr>
+        <w:t>En cuanto a la elección de los tipos de datos para los métodos correspondientes, se ha optado por utilizar tipos primitivos, dado que estos no admiten valores nulos, lo que simplifica su implementación y mejora la integridad de los datos.</w:t>
+      </w:r>
+    </w:p>
+    <w:p>
+      <w:pPr>
+        <w:rPr>
+          <w:rFonts w:ascii="Calibri" w:hAnsi="Calibri" w:cs="Calibri"/>
+        </w:rPr>
+      </w:pPr>
+      <w:r>
+        <w:rPr>
+          <w:rFonts w:ascii="Calibri" w:hAnsi="Calibri" w:cs="Calibri"/>
+        </w:rPr>
+        <w:t>Es importante señalar que, al realizar los cálculos como la media</w:t>
+      </w:r>
+      <w:r>
+        <w:rPr>
+          <w:rFonts w:ascii="Calibri" w:hAnsi="Calibri" w:cs="Calibri"/>
+        </w:rPr>
+        <w:t>, relación</w:t>
+      </w:r>
+      <w:r>
+        <w:rPr>
+          <w:rFonts w:ascii="Calibri" w:hAnsi="Calibri" w:cs="Calibri"/>
+        </w:rPr>
+        <w:t xml:space="preserve">, </w:t>
+      </w:r>
+      <w:proofErr w:type="gramStart"/>
+      <w:r>
+        <w:rPr>
+          <w:rFonts w:ascii="Calibri" w:hAnsi="Calibri" w:cs="Calibri"/>
+        </w:rPr>
+        <w:t xml:space="preserve">desviación </w:t>
+      </w:r>
+      <w:r>
+        <w:rPr>
+          <w:rFonts w:ascii="Calibri" w:hAnsi="Calibri" w:cs="Calibri"/>
+        </w:rPr>
+        <w:t>,</w:t>
+      </w:r>
+      <w:r>
+        <w:rPr>
+          <w:rFonts w:ascii="Calibri" w:hAnsi="Calibri" w:cs="Calibri"/>
+        </w:rPr>
+        <w:t>máximo</w:t>
+      </w:r>
+      <w:proofErr w:type="gramEnd"/>
+      <w:r>
+        <w:rPr>
+          <w:rFonts w:ascii="Calibri" w:hAnsi="Calibri" w:cs="Calibri"/>
+        </w:rPr>
+        <w:t xml:space="preserve"> y mínimo, la presencia de un conjunto vacío podría generar problemas. Por lo tanto, para los métodos “</w:t>
+      </w:r>
+      <w:proofErr w:type="spellStart"/>
+      <w:r>
+        <w:rPr>
+          <w:rFonts w:ascii="Calibri" w:hAnsi="Calibri" w:cs="Calibri"/>
+        </w:rPr>
+        <w:t>ratioOfNoticesWithEmailAndLink</w:t>
+      </w:r>
+      <w:proofErr w:type="spellEnd"/>
+      <w:r>
+        <w:rPr>
+          <w:rFonts w:ascii="Calibri" w:hAnsi="Calibri" w:cs="Calibri"/>
+        </w:rPr>
+        <w:t>”, “</w:t>
+      </w:r>
+      <w:proofErr w:type="spellStart"/>
+      <w:r>
+        <w:rPr>
+          <w:rFonts w:ascii="Calibri" w:hAnsi="Calibri" w:cs="Calibri"/>
+        </w:rPr>
+        <w:t>ratioCriticalObjectives</w:t>
+      </w:r>
+      <w:proofErr w:type="spellEnd"/>
+      <w:r>
+        <w:rPr>
+          <w:rFonts w:ascii="Calibri" w:hAnsi="Calibri" w:cs="Calibri"/>
+        </w:rPr>
+        <w:t>”, “</w:t>
+      </w:r>
+      <w:proofErr w:type="spellStart"/>
+      <w:r>
+        <w:rPr>
+          <w:rFonts w:ascii="Calibri" w:hAnsi="Calibri" w:cs="Calibri"/>
+        </w:rPr>
+        <w:t>ratioNonCriticalObjectives</w:t>
+      </w:r>
+      <w:proofErr w:type="spellEnd"/>
+      <w:r>
+        <w:rPr>
+          <w:rFonts w:ascii="Calibri" w:hAnsi="Calibri" w:cs="Calibri"/>
+        </w:rPr>
+        <w:t>”, “</w:t>
+      </w:r>
+      <w:proofErr w:type="spellStart"/>
+      <w:r>
+        <w:rPr>
+          <w:rFonts w:ascii="Calibri" w:hAnsi="Calibri" w:cs="Calibri"/>
+        </w:rPr>
+        <w:t>averageValueInRisks</w:t>
+      </w:r>
+      <w:proofErr w:type="spellEnd"/>
+      <w:r>
+        <w:rPr>
+          <w:rFonts w:ascii="Calibri" w:hAnsi="Calibri" w:cs="Calibri"/>
+        </w:rPr>
+        <w:t>”, “</w:t>
+      </w:r>
+      <w:proofErr w:type="spellStart"/>
+      <w:r>
+        <w:rPr>
+          <w:rFonts w:ascii="Calibri" w:hAnsi="Calibri" w:cs="Calibri"/>
+        </w:rPr>
+        <w:t>deviationValueInRisks</w:t>
+      </w:r>
+      <w:proofErr w:type="spellEnd"/>
+      <w:proofErr w:type="gramStart"/>
+      <w:r>
+        <w:rPr>
+          <w:rFonts w:ascii="Calibri" w:hAnsi="Calibri" w:cs="Calibri"/>
+        </w:rPr>
+        <w:t>” ,</w:t>
+      </w:r>
+      <w:proofErr w:type="gramEnd"/>
+      <w:r>
+        <w:rPr>
+          <w:rFonts w:ascii="Calibri" w:hAnsi="Calibri" w:cs="Calibri"/>
+        </w:rPr>
+        <w:t xml:space="preserve"> “</w:t>
+      </w:r>
+      <w:proofErr w:type="spellStart"/>
+      <w:r>
+        <w:rPr>
+          <w:rFonts w:ascii="Calibri" w:hAnsi="Calibri" w:cs="Calibri"/>
+        </w:rPr>
+        <w:t>minumumValueInRisks</w:t>
+      </w:r>
+      <w:proofErr w:type="spellEnd"/>
+      <w:r>
+        <w:rPr>
+          <w:rFonts w:ascii="Calibri" w:hAnsi="Calibri" w:cs="Calibri"/>
+        </w:rPr>
+        <w:t>”,</w:t>
+      </w:r>
+      <w:r>
+        <w:rPr>
+          <w:rFonts w:ascii="Calibri" w:hAnsi="Calibri" w:cs="Calibri"/>
+        </w:rPr>
+        <w:t xml:space="preserve"> </w:t>
+      </w:r>
+      <w:r>
+        <w:rPr>
+          <w:rFonts w:ascii="Calibri" w:hAnsi="Calibri" w:cs="Calibri"/>
+        </w:rPr>
+        <w:t>“</w:t>
+      </w:r>
+      <w:proofErr w:type="spellStart"/>
+      <w:r>
+        <w:rPr>
+          <w:rFonts w:ascii="Calibri" w:hAnsi="Calibri" w:cs="Calibri"/>
+        </w:rPr>
+        <w:t>maximumValueInRisks</w:t>
+      </w:r>
+      <w:proofErr w:type="spellEnd"/>
+      <w:r>
+        <w:rPr>
+          <w:rFonts w:ascii="Calibri" w:hAnsi="Calibri" w:cs="Calibri"/>
+        </w:rPr>
+        <w:t>”</w:t>
+      </w:r>
+      <w:r>
+        <w:rPr>
+          <w:rFonts w:ascii="Calibri" w:hAnsi="Calibri" w:cs="Calibri"/>
+        </w:rPr>
+        <w:t xml:space="preserve">, </w:t>
+      </w:r>
+      <w:r>
+        <w:rPr>
+          <w:rFonts w:ascii="Calibri" w:hAnsi="Calibri" w:cs="Calibri"/>
+        </w:rPr>
+        <w:t>“</w:t>
+      </w:r>
+      <w:r>
+        <w:rPr>
+          <w:rFonts w:ascii="Calibri" w:hAnsi="Calibri" w:cs="Calibri"/>
+        </w:rPr>
+        <w:t>averageNumberOfClaimPostedOver10weeks</w:t>
+      </w:r>
+      <w:r>
+        <w:rPr>
+          <w:rFonts w:ascii="Calibri" w:hAnsi="Calibri" w:cs="Calibri"/>
+        </w:rPr>
+        <w:t>”</w:t>
+      </w:r>
+      <w:r>
+        <w:rPr>
+          <w:rFonts w:ascii="Calibri" w:hAnsi="Calibri" w:cs="Calibri"/>
+        </w:rPr>
+        <w:t>, “</w:t>
+      </w:r>
+      <w:r>
+        <w:rPr>
+          <w:rFonts w:ascii="Calibri" w:hAnsi="Calibri" w:cs="Calibri"/>
+        </w:rPr>
+        <w:t>deviationNumberOfClaimPostedOver10weeks</w:t>
+      </w:r>
+      <w:r>
+        <w:rPr>
+          <w:rFonts w:ascii="Calibri" w:hAnsi="Calibri" w:cs="Calibri"/>
+        </w:rPr>
+        <w:t>”, “</w:t>
+      </w:r>
+      <w:r>
+        <w:rPr>
+          <w:rFonts w:ascii="Calibri" w:hAnsi="Calibri" w:cs="Calibri"/>
+        </w:rPr>
+        <w:t>minumumNumberOfClaimPostedOver10weeks</w:t>
+      </w:r>
+      <w:r>
+        <w:rPr>
+          <w:rFonts w:ascii="Calibri" w:hAnsi="Calibri" w:cs="Calibri"/>
+        </w:rPr>
+        <w:t>” y “</w:t>
+      </w:r>
+      <w:r>
+        <w:rPr>
+          <w:rFonts w:ascii="Calibri" w:hAnsi="Calibri" w:cs="Calibri"/>
+        </w:rPr>
+        <w:t>maximumNumberOfClaimPostedOver10weeks</w:t>
+      </w:r>
+      <w:r>
+        <w:rPr>
+          <w:rFonts w:ascii="Calibri" w:hAnsi="Calibri" w:cs="Calibri"/>
+        </w:rPr>
+        <w:t>”</w:t>
+      </w:r>
+      <w:r>
+        <w:rPr>
+          <w:rFonts w:ascii="Calibri" w:hAnsi="Calibri" w:cs="Calibri"/>
+        </w:rPr>
+        <w:t xml:space="preserve"> se ha determinado que devuelvan un valor de tipo </w:t>
+      </w:r>
+      <w:proofErr w:type="spellStart"/>
+      <w:r>
+        <w:rPr>
+          <w:rFonts w:ascii="Calibri" w:hAnsi="Calibri" w:cs="Calibri"/>
+        </w:rPr>
+        <w:t>Double</w:t>
+      </w:r>
+      <w:proofErr w:type="spellEnd"/>
+      <w:r>
+        <w:rPr>
+          <w:rFonts w:ascii="Calibri" w:hAnsi="Calibri" w:cs="Calibri"/>
+        </w:rPr>
+        <w:t xml:space="preserve"> o </w:t>
+      </w:r>
+      <w:proofErr w:type="spellStart"/>
+      <w:r>
+        <w:rPr>
+          <w:rFonts w:ascii="Calibri" w:hAnsi="Calibri" w:cs="Calibri"/>
+        </w:rPr>
+        <w:t>Integer</w:t>
+      </w:r>
+      <w:proofErr w:type="spellEnd"/>
+      <w:r>
+        <w:rPr>
+          <w:rFonts w:ascii="Calibri" w:hAnsi="Calibri" w:cs="Calibri"/>
+        </w:rPr>
+        <w:t>. Esta elección se justifica en que admite</w:t>
+      </w:r>
+      <w:r>
+        <w:rPr>
+          <w:rFonts w:ascii="Calibri" w:hAnsi="Calibri" w:cs="Calibri"/>
+        </w:rPr>
+        <w:t>n</w:t>
+      </w:r>
+      <w:r>
+        <w:rPr>
+          <w:rFonts w:ascii="Calibri" w:hAnsi="Calibri" w:cs="Calibri"/>
+        </w:rPr>
+        <w:t xml:space="preserve"> valores nulos, lo que puede prevenir complicaciones en situaciones donde se encuentre un conjunto vacío.</w:t>
+      </w:r>
+    </w:p>
+    <w:p>
+      <w:pPr>
+        <w:pStyle w:val="Ttulo3"/>
+      </w:pPr>
+      <w:bookmarkStart w:id="27" w:name="_Toc160813045"/>
+      <w:r>
+        <w:t>Validación por el profesor</w:t>
+      </w:r>
+      <w:bookmarkEnd w:id="27"/>
+    </w:p>
+    <w:p>
+      <w:pPr>
+        <w:rPr>
+          <w:rFonts w:ascii="Calibri" w:hAnsi="Calibri" w:cs="Calibri"/>
+        </w:rPr>
+      </w:pPr>
+      <w:r>
+        <w:rPr>
+          <w:rFonts w:ascii="Calibri" w:hAnsi="Calibri" w:cs="Calibri"/>
+        </w:rPr>
+        <w:t xml:space="preserve">Después de la evaluación inicial del requisito durante la </w:t>
+      </w:r>
+      <w:r>
+        <w:rPr>
+          <w:rFonts w:ascii="Calibri" w:hAnsi="Calibri" w:cs="Calibri"/>
+        </w:rPr>
+        <w:t>segunda</w:t>
+      </w:r>
+      <w:r>
+        <w:rPr>
+          <w:rFonts w:ascii="Calibri" w:hAnsi="Calibri" w:cs="Calibri"/>
+        </w:rPr>
+        <w:t xml:space="preserve"> sesión de revisión del proyecto de laboratorio, el profesor recomendó el uso de tipos primitivos como </w:t>
+      </w:r>
+      <w:proofErr w:type="spellStart"/>
+      <w:r>
+        <w:rPr>
+          <w:rFonts w:ascii="Calibri" w:hAnsi="Calibri" w:cs="Calibri"/>
+        </w:rPr>
+        <w:t>int</w:t>
+      </w:r>
+      <w:proofErr w:type="spellEnd"/>
+      <w:r>
+        <w:rPr>
+          <w:rFonts w:ascii="Calibri" w:hAnsi="Calibri" w:cs="Calibri"/>
+        </w:rPr>
+        <w:t xml:space="preserve"> y </w:t>
+      </w:r>
+      <w:proofErr w:type="spellStart"/>
+      <w:r>
+        <w:rPr>
+          <w:rFonts w:ascii="Calibri" w:hAnsi="Calibri" w:cs="Calibri"/>
+        </w:rPr>
+        <w:t>double</w:t>
+      </w:r>
+      <w:proofErr w:type="spellEnd"/>
+      <w:r>
+        <w:rPr>
+          <w:rFonts w:ascii="Calibri" w:hAnsi="Calibri" w:cs="Calibri"/>
+        </w:rPr>
+        <w:t xml:space="preserve"> en lugar de </w:t>
+      </w:r>
+      <w:proofErr w:type="spellStart"/>
+      <w:r>
+        <w:rPr>
+          <w:rFonts w:ascii="Calibri" w:hAnsi="Calibri" w:cs="Calibri"/>
+        </w:rPr>
+        <w:t>Integer</w:t>
+      </w:r>
+      <w:proofErr w:type="spellEnd"/>
+      <w:r>
+        <w:rPr>
+          <w:rFonts w:ascii="Calibri" w:hAnsi="Calibri" w:cs="Calibri"/>
+        </w:rPr>
+        <w:t xml:space="preserve"> y </w:t>
+      </w:r>
+      <w:proofErr w:type="spellStart"/>
+      <w:r>
+        <w:rPr>
+          <w:rFonts w:ascii="Calibri" w:hAnsi="Calibri" w:cs="Calibri"/>
+        </w:rPr>
+        <w:t>Double</w:t>
+      </w:r>
+      <w:proofErr w:type="spellEnd"/>
+      <w:r>
+        <w:rPr>
+          <w:rFonts w:ascii="Calibri" w:hAnsi="Calibri" w:cs="Calibri"/>
+        </w:rPr>
+        <w:t xml:space="preserve">, </w:t>
+      </w:r>
+      <w:r>
+        <w:rPr>
+          <w:rFonts w:ascii="Calibri" w:hAnsi="Calibri" w:cs="Calibri"/>
+        </w:rPr>
+        <w:t>con el fin de evitar la posibilidad de recoger resultados nulos. Asimismo, destacó la importancia de considerar adecuadamente el tipo de dato al calcular medias, ya que la media de un conjunto vacío podría ocasionar problemas si no se declara correctamente.</w:t>
+      </w:r>
+      <w:r>
+        <w:rPr>
+          <w:rFonts w:ascii="Calibri" w:hAnsi="Calibri" w:cs="Calibri"/>
+        </w:rPr>
+        <w:br/>
+      </w:r>
+    </w:p>
+    <w:p>
+      <w:pPr>
+        <w:pStyle w:val="Ttulo2"/>
+      </w:pPr>
+      <w:bookmarkStart w:id="28" w:name="_Toc160816363"/>
+    </w:p>
+    <w:p>
+      <w:pPr>
+        <w:pStyle w:val="Ttulo2"/>
+      </w:pPr>
+      <w:r>
+        <w:t xml:space="preserve">Registro de Análisis </w:t>
+      </w:r>
+      <w:bookmarkEnd w:id="28"/>
+      <w:r>
+        <w:t>8</w:t>
+      </w:r>
+    </w:p>
+    <w:p>
+      <w:pPr>
+        <w:pStyle w:val="Ttulo3"/>
+      </w:pPr>
+      <w:bookmarkStart w:id="29" w:name="_Toc160816364"/>
+      <w:r>
+        <w:t>Requisito</w:t>
+      </w:r>
+      <w:bookmarkEnd w:id="29"/>
+    </w:p>
+    <w:p>
       <w:r>
         <w:t xml:space="preserve">Un objetivo permite a un usuario autentificado definir una meta o fin hacia el cual las acciones de un proyecto en específico deben ser dirigidas. El sistema debe guardar la siguiente información sobre ellos: un momento de </w:t>
       </w:r>
@@ -4401,18 +4441,15 @@
       <w:pPr>
         <w:pStyle w:val="Ttulo3"/>
       </w:pPr>
-      <w:bookmarkStart w:id="26" w:name="_Toc160816365"/>
+      <w:bookmarkStart w:id="30" w:name="_Toc160816365"/>
       <w:r>
         <w:t>Análisis y decisiones</w:t>
       </w:r>
-      <w:bookmarkEnd w:id="26"/>
-    </w:p>
-    <w:p>
-      <w:r>
-        <w:t xml:space="preserve">Este requisito era bastante simple. Siguiendo la descripción del requisito, se creó una entidad “Objective.java” con los atributos definidos, aplicando las restricciones correspondientes. </w:t>
-      </w:r>
-      <w:r>
-        <w:t>Esta entidad se guardó dentro del paquete “</w:t>
+      <w:bookmarkEnd w:id="30"/>
+    </w:p>
+    <w:p>
+      <w:r>
+        <w:t>Este requisito era bastante simple. Siguiendo la descripción del requisito, se creó una entidad “Objective.java” con los atributos definidos, aplicando las restricciones correspondientes. Esta entidad se guardó dentro del paquete “</w:t>
       </w:r>
       <w:proofErr w:type="spellStart"/>
       <w:r>
@@ -4425,10 +4462,7 @@
     </w:p>
     <w:p>
       <w:r>
-        <w:t>Los</w:t>
-      </w:r>
-      <w:r>
-        <w:t xml:space="preserve"> atributos "</w:t>
+        <w:t>Los atributos "</w:t>
       </w:r>
       <w:proofErr w:type="spellStart"/>
       <w:r>
@@ -4444,656 +4478,404 @@
       </w:r>
       <w:proofErr w:type="spellEnd"/>
       <w:r>
-        <w:t>"</w:t>
+        <w:t xml:space="preserve">" y "link" fueron definidos como tipo </w:t>
+      </w:r>
+      <w:proofErr w:type="spellStart"/>
+      <w:r>
+        <w:t>String</w:t>
+      </w:r>
+      <w:proofErr w:type="spellEnd"/>
+      <w:r>
+        <w:t>, restringiendo sus valores según la descripción del requisito. Por otro lado, el atributo "</w:t>
+      </w:r>
+      <w:proofErr w:type="spellStart"/>
+      <w:r>
+        <w:t>instantiationMoment</w:t>
+      </w:r>
+      <w:proofErr w:type="spellEnd"/>
+      <w:r>
+        <w:t>" se designó como tipo Date y se aplicó una restricción para que sea una fecha en pasado. Para la duración, se crearon dos atributos: “</w:t>
+      </w:r>
+      <w:proofErr w:type="spellStart"/>
+      <w:r>
+        <w:t>startTimeDuration</w:t>
+      </w:r>
+      <w:proofErr w:type="spellEnd"/>
+      <w:r>
+        <w:t>” y “</w:t>
+      </w:r>
+      <w:proofErr w:type="spellStart"/>
+      <w:r>
+        <w:t>finish</w:t>
+      </w:r>
+      <w:r>
+        <w:t>TimeDuration</w:t>
+      </w:r>
+      <w:proofErr w:type="spellEnd"/>
+      <w:r>
+        <w:t>”. De momento estos dos atributos no tienen ninguna restricción ya que el requisito no nos dice que las fechas tienen que estar en pasado. Para el atributo “</w:t>
+      </w:r>
+      <w:proofErr w:type="spellStart"/>
+      <w:r>
+        <w:t>priority</w:t>
+      </w:r>
+      <w:proofErr w:type="spellEnd"/>
+      <w:r>
+        <w:t xml:space="preserve">”, se creó un </w:t>
+      </w:r>
+      <w:proofErr w:type="spellStart"/>
+      <w:r>
+        <w:t>enum</w:t>
+      </w:r>
+      <w:proofErr w:type="spellEnd"/>
+      <w:r>
+        <w:t xml:space="preserve"> llamado “Priority.java” con los valores correspondientes, que se almacena también en el paquete “</w:t>
+      </w:r>
+      <w:proofErr w:type="spellStart"/>
+      <w:r>
+        <w:t>objectives</w:t>
+      </w:r>
+      <w:proofErr w:type="spellEnd"/>
+      <w:r>
+        <w:t xml:space="preserve">”. Por último, la entidad “status” se define con el tipo primitivo </w:t>
+      </w:r>
+      <w:proofErr w:type="spellStart"/>
+      <w:r>
+        <w:t>boolean</w:t>
+      </w:r>
+      <w:proofErr w:type="spellEnd"/>
+      <w:r>
+        <w:t>.</w:t>
+      </w:r>
+    </w:p>
+    <w:p>
+      <w:r>
+        <w:t>Esta entidad no tenía ninguna relación con las otras entidades del proyecto.</w:t>
+      </w:r>
+    </w:p>
+    <w:p/>
+    <w:p>
+      <w:pPr>
+        <w:pStyle w:val="Ttulo3"/>
+      </w:pPr>
+      <w:bookmarkStart w:id="31" w:name="_Toc160816366"/>
+      <w:r>
+        <w:t>Validación del profesor</w:t>
+      </w:r>
+      <w:bookmarkEnd w:id="31"/>
+    </w:p>
+    <w:p>
+      <w:r>
+        <w:t xml:space="preserve">Tras la revisión de este requisito por parte del profesor, decidimos realizar varios cambios en la entidad. Primero, definimos el tipo “status” como un tipo </w:t>
+      </w:r>
+      <w:proofErr w:type="spellStart"/>
+      <w:r>
+        <w:t>boolean</w:t>
+      </w:r>
+      <w:proofErr w:type="spellEnd"/>
+      <w:r>
+        <w:t xml:space="preserve">, ya que, en primera instancia, usamos un tipo </w:t>
+      </w:r>
+      <w:proofErr w:type="spellStart"/>
+      <w:r>
+        <w:t>Boolean</w:t>
+      </w:r>
+      <w:proofErr w:type="spellEnd"/>
+      <w:r>
+        <w:t xml:space="preserve"> con la anotación @NotNull, lo cual es redundante. El otro cambio realizado es quitar las relaciones con </w:t>
+      </w:r>
+      <w:proofErr w:type="spellStart"/>
+      <w:r>
+        <w:t>tras</w:t>
+      </w:r>
+      <w:proofErr w:type="spellEnd"/>
+      <w:r>
+        <w:t xml:space="preserve"> entidades, ya que, en principio, esta entidad estaba relacionada con Project y con </w:t>
+      </w:r>
+      <w:proofErr w:type="spellStart"/>
+      <w:r>
+        <w:t>UserAccount</w:t>
+      </w:r>
+      <w:proofErr w:type="spellEnd"/>
+      <w:r>
+        <w:t xml:space="preserve">. </w:t>
+      </w:r>
+    </w:p>
+    <w:p>
+      <w:pPr>
+        <w:pStyle w:val="Ttulo2"/>
+      </w:pPr>
+      <w:bookmarkStart w:id="32" w:name="_Toc160816367"/>
+      <w:r>
+        <w:t xml:space="preserve">Registro de Análisis </w:t>
+      </w:r>
+      <w:bookmarkEnd w:id="32"/>
+      <w:r>
+        <w:t>9</w:t>
+      </w:r>
+    </w:p>
+    <w:p>
+      <w:pPr>
+        <w:pStyle w:val="Ttulo3"/>
+      </w:pPr>
+      <w:bookmarkStart w:id="33" w:name="_Toc160816368"/>
+      <w:r>
+        <w:t>Requisito</w:t>
+      </w:r>
+      <w:bookmarkEnd w:id="33"/>
+    </w:p>
+    <w:p>
+      <w:r>
+        <w:t>Genera datos iniciales para iniciar tu proyecto. Debe incluir una cuenta de administrador con las credenciales “</w:t>
+      </w:r>
+      <w:proofErr w:type="spellStart"/>
+      <w:r>
+        <w:t>administrator</w:t>
+      </w:r>
+      <w:proofErr w:type="spellEnd"/>
+      <w:r>
+        <w:t>/</w:t>
+      </w:r>
+      <w:proofErr w:type="spellStart"/>
+      <w:r>
+        <w:t>administrator</w:t>
+      </w:r>
+      <w:proofErr w:type="spellEnd"/>
+      <w:r>
+        <w:t>”.</w:t>
+      </w:r>
+      <w:r>
+        <w:t xml:space="preserve"> Genera datos para testear tus requisitos. Debe </w:t>
+      </w:r>
+      <w:r>
+        <w:lastRenderedPageBreak/>
+        <w:t xml:space="preserve">incluir dos cuentas de administradores con las credenciales </w:t>
+      </w:r>
+      <w:r>
+        <w:t xml:space="preserve">“administrator1/administrator1” </w:t>
+      </w:r>
+      <w:r>
+        <w:t>y</w:t>
+      </w:r>
+      <w:r>
+        <w:t xml:space="preserve"> “administrator2/administrator2”.</w:t>
+      </w:r>
+    </w:p>
+    <w:p>
+      <w:pPr>
+        <w:pStyle w:val="Ttulo3"/>
+      </w:pPr>
+      <w:bookmarkStart w:id="34" w:name="_Toc160816369"/>
+      <w:r>
+        <w:t>Análisis y decisiones</w:t>
+      </w:r>
+      <w:bookmarkEnd w:id="34"/>
+    </w:p>
+    <w:p>
+      <w:r>
+        <w:t>La primera parte de este requisito ya estaba hecha, ya que en el archivo “user-account.csv” del paquete “</w:t>
+      </w:r>
+      <w:proofErr w:type="spellStart"/>
+      <w:r>
+        <w:t>src</w:t>
+      </w:r>
+      <w:proofErr w:type="spellEnd"/>
+      <w:r>
+        <w:t>\</w:t>
+      </w:r>
+      <w:proofErr w:type="spellStart"/>
+      <w:r>
+        <w:t>main</w:t>
+      </w:r>
+      <w:proofErr w:type="spellEnd"/>
+      <w:r>
+        <w:t>\</w:t>
+      </w:r>
+      <w:proofErr w:type="spellStart"/>
+      <w:r>
+        <w:t>webapp</w:t>
+      </w:r>
+      <w:proofErr w:type="spellEnd"/>
+      <w:r>
+        <w:t>\WEB-INF\</w:t>
+      </w:r>
+      <w:proofErr w:type="spellStart"/>
+      <w:r>
+        <w:t>resources</w:t>
+      </w:r>
+      <w:proofErr w:type="spellEnd"/>
+      <w:r>
+        <w:t>\</w:t>
+      </w:r>
+      <w:proofErr w:type="spellStart"/>
+      <w:r>
+        <w:t>initial</w:t>
+      </w:r>
+      <w:proofErr w:type="spellEnd"/>
+      <w:r>
+        <w:t>-data</w:t>
+      </w:r>
+      <w:r>
+        <w:t>”, estaba creada la cuenta con credenciales “</w:t>
+      </w:r>
+      <w:proofErr w:type="spellStart"/>
+      <w:r>
+        <w:t>administrator</w:t>
+      </w:r>
+      <w:proofErr w:type="spellEnd"/>
+      <w:r>
+        <w:t>/</w:t>
+      </w:r>
+      <w:proofErr w:type="spellStart"/>
+      <w:r>
+        <w:t>administrator</w:t>
+      </w:r>
+      <w:proofErr w:type="spellEnd"/>
+      <w:r>
+        <w:t>”.</w:t>
       </w:r>
       <w:r>
         <w:t xml:space="preserve"> </w:t>
       </w:r>
-      <w:r>
-        <w:t xml:space="preserve">y "link" fueron definidos como tipo </w:t>
-      </w:r>
-      <w:proofErr w:type="spellStart"/>
-      <w:r>
-        <w:t>String</w:t>
-      </w:r>
-      <w:proofErr w:type="spellEnd"/>
-      <w:r>
-        <w:t>, restringiendo sus valores según la descripción del requisito.</w:t>
-      </w:r>
-      <w:r>
-        <w:t xml:space="preserve"> </w:t>
-      </w:r>
-      <w:r>
-        <w:t>Por otro lado, el atributo "</w:t>
-      </w:r>
-      <w:proofErr w:type="spellStart"/>
-      <w:r>
-        <w:t>instantiationMoment</w:t>
-      </w:r>
-      <w:proofErr w:type="spellEnd"/>
-      <w:r>
-        <w:t>" se designó como tipo Date</w:t>
-      </w:r>
-      <w:r>
-        <w:t xml:space="preserve"> y se aplicó una restricción para que sea una fecha en pasado. Para la duración, se crearon dos atributos: “</w:t>
-      </w:r>
-      <w:proofErr w:type="spellStart"/>
-      <w:r>
-        <w:t>startTimeDuration</w:t>
-      </w:r>
-      <w:proofErr w:type="spellEnd"/>
-      <w:r>
-        <w:t>” y “</w:t>
-      </w:r>
-      <w:proofErr w:type="spellStart"/>
-      <w:r>
-        <w:t>finish</w:t>
-      </w:r>
-      <w:r>
-        <w:t>TimeDuration</w:t>
-      </w:r>
-      <w:proofErr w:type="spellEnd"/>
-      <w:r>
-        <w:t xml:space="preserve">”. De momento estos dos atributos no tienen ninguna restricción ya que el requisito no nos dice que las fechas tienen que </w:t>
-      </w:r>
-      <w:r>
-        <w:t>estar en pasado. Para el atributo “</w:t>
-      </w:r>
-      <w:proofErr w:type="spellStart"/>
-      <w:r>
-        <w:t>priority</w:t>
-      </w:r>
-      <w:proofErr w:type="spellEnd"/>
-      <w:r>
-        <w:t xml:space="preserve">”, se creó un </w:t>
-      </w:r>
-      <w:proofErr w:type="spellStart"/>
-      <w:r>
-        <w:t>enum</w:t>
-      </w:r>
-      <w:proofErr w:type="spellEnd"/>
-      <w:r>
-        <w:t xml:space="preserve"> llamado “Priority.java” con los valores correspondientes, que se almacena también en el paquete “</w:t>
-      </w:r>
-      <w:proofErr w:type="spellStart"/>
-      <w:r>
-        <w:t>objectives</w:t>
-      </w:r>
-      <w:proofErr w:type="spellEnd"/>
-      <w:r>
-        <w:t xml:space="preserve">”. Por último, la entidad “status” se define con el tipo primitivo </w:t>
-      </w:r>
-      <w:proofErr w:type="spellStart"/>
-      <w:r>
-        <w:t>boolean</w:t>
+    </w:p>
+    <w:p>
+      <w:r>
+        <w:t xml:space="preserve">Para incluir las cuentas con credenciales </w:t>
+      </w:r>
+      <w:r>
+        <w:t xml:space="preserve">“administrator1/administrator1” </w:t>
+      </w:r>
+      <w:r>
+        <w:t xml:space="preserve">y </w:t>
+      </w:r>
+      <w:r>
+        <w:t>“administrator2/administrator2”</w:t>
+      </w:r>
+      <w:r>
+        <w:t>, se modificó el archivo “user-account.csv” del paquete “</w:t>
+      </w:r>
+      <w:proofErr w:type="spellStart"/>
+      <w:r>
+        <w:t>src</w:t>
+      </w:r>
+      <w:proofErr w:type="spellEnd"/>
+      <w:r>
+        <w:t>\</w:t>
+      </w:r>
+      <w:proofErr w:type="spellStart"/>
+      <w:r>
+        <w:t>main</w:t>
+      </w:r>
+      <w:proofErr w:type="spellEnd"/>
+      <w:r>
+        <w:t>\</w:t>
+      </w:r>
+      <w:proofErr w:type="spellStart"/>
+      <w:r>
+        <w:t>webapp</w:t>
+      </w:r>
+      <w:proofErr w:type="spellEnd"/>
+      <w:r>
+        <w:t>\WEB-INF\</w:t>
+      </w:r>
+      <w:proofErr w:type="spellStart"/>
+      <w:r>
+        <w:t>resources</w:t>
+      </w:r>
+      <w:proofErr w:type="spellEnd"/>
+      <w:r>
+        <w:t>\</w:t>
+      </w:r>
+      <w:proofErr w:type="spellStart"/>
+      <w:r>
+        <w:t>sample</w:t>
+      </w:r>
+      <w:proofErr w:type="spellEnd"/>
+      <w:r>
+        <w:t>-data”, añadiendo dos líneas para crear estas cuentas.</w:t>
+      </w:r>
+    </w:p>
+    <w:p>
+      <w:r>
+        <w:t xml:space="preserve">Finalmente, se generaron datos para probar todas las entidades que se requerían en el trabajo grupal. Esto se hizo creando archivos </w:t>
+      </w:r>
+      <w:proofErr w:type="spellStart"/>
+      <w:r>
+        <w:t>csv</w:t>
+      </w:r>
+      <w:proofErr w:type="spellEnd"/>
+      <w:r>
+        <w:t xml:space="preserve"> con el nombre “entidad.csv” en el paquete “</w:t>
+      </w:r>
+      <w:proofErr w:type="spellStart"/>
+      <w:r>
+        <w:t>src</w:t>
+      </w:r>
+      <w:proofErr w:type="spellEnd"/>
+      <w:r>
+        <w:t>\</w:t>
+      </w:r>
+      <w:proofErr w:type="spellStart"/>
+      <w:r>
+        <w:t>main</w:t>
+      </w:r>
+      <w:proofErr w:type="spellEnd"/>
+      <w:r>
+        <w:t>\</w:t>
+      </w:r>
+      <w:proofErr w:type="spellStart"/>
+      <w:r>
+        <w:t>webapp</w:t>
+      </w:r>
+      <w:proofErr w:type="spellEnd"/>
+      <w:r>
+        <w:t>\WEB-INF\</w:t>
+      </w:r>
+      <w:proofErr w:type="spellStart"/>
+      <w:r>
+        <w:t>resources</w:t>
+      </w:r>
+      <w:proofErr w:type="spellEnd"/>
+      <w:r>
+        <w:t>\</w:t>
+      </w:r>
+      <w:proofErr w:type="spellStart"/>
+      <w:r>
+        <w:t>sample</w:t>
+      </w:r>
+      <w:proofErr w:type="spellEnd"/>
+      <w:r>
+        <w:t xml:space="preserve">-data”. Para cada entidad, se generaron 10 objetos de prueba. Para los atributos de todas las entidades, se prueban los valores máximos, valores cercanos al máximo, valores mínimos, valores cercanos al mínimo y varios valores intermedios. Además, para los atributos que pueden ser nulos, se comprueba lo que ocurre cuando tienen algún valor y cuando tienen valor </w:t>
+      </w:r>
+      <w:proofErr w:type="spellStart"/>
+      <w:r>
+        <w:t>null</w:t>
       </w:r>
       <w:proofErr w:type="spellEnd"/>
       <w:r>
         <w:t>.</w:t>
       </w:r>
     </w:p>
-    <w:p>
-      <w:r>
-        <w:t>Esta entidad no tenía ninguna relación con las otras entidades del proyecto.</w:t>
-      </w:r>
-    </w:p>
     <w:p/>
     <w:p>
       <w:pPr>
         <w:pStyle w:val="Ttulo3"/>
       </w:pPr>
-      <w:bookmarkStart w:id="27" w:name="_Toc160816366"/>
+      <w:bookmarkStart w:id="35" w:name="_Toc160816370"/>
       <w:r>
         <w:t>Validación del profesor</w:t>
       </w:r>
-      <w:bookmarkEnd w:id="27"/>
-    </w:p>
-    <w:p>
-      <w:r>
-        <w:t xml:space="preserve">Tras la revisión de este requisito por parte del profesor, decidimos realizar varios cambios en la entidad. Primero, definimos el tipo “status” como un tipo </w:t>
-      </w:r>
-      <w:proofErr w:type="spellStart"/>
-      <w:r>
-        <w:t>boolean</w:t>
-      </w:r>
-      <w:proofErr w:type="spellEnd"/>
-      <w:r>
-        <w:t xml:space="preserve">, ya que, en primera instancia, usamos un tipo </w:t>
-      </w:r>
-      <w:proofErr w:type="spellStart"/>
-      <w:r>
-        <w:t>Boolean</w:t>
-      </w:r>
-      <w:proofErr w:type="spellEnd"/>
-      <w:r>
-        <w:t xml:space="preserve"> con la anotación @NotNull, lo cual es redundante. El otro cambio realizado es quitar las relaciones con </w:t>
-      </w:r>
-      <w:proofErr w:type="spellStart"/>
-      <w:r>
-        <w:t>tras</w:t>
-      </w:r>
-      <w:proofErr w:type="spellEnd"/>
-      <w:r>
-        <w:t xml:space="preserve"> entidades, ya que, en principio, esta entidad estaba relacionada con Project y con </w:t>
-      </w:r>
-      <w:proofErr w:type="spellStart"/>
-      <w:r>
-        <w:t>UserAccount</w:t>
-      </w:r>
-      <w:proofErr w:type="spellEnd"/>
-      <w:r>
-        <w:t xml:space="preserve">. </w:t>
-      </w:r>
-    </w:p>
-    <w:p>
-      <w:pPr>
-        <w:pStyle w:val="Ttulo2"/>
-      </w:pPr>
-      <w:bookmarkStart w:id="28" w:name="_Toc160816367"/>
-      <w:r>
-        <w:t>Registro de Análisis 7</w:t>
-      </w:r>
-      <w:bookmarkEnd w:id="28"/>
-    </w:p>
-    <w:p>
-      <w:pPr>
-        <w:pStyle w:val="Ttulo3"/>
-      </w:pPr>
-      <w:bookmarkStart w:id="29" w:name="_Toc160816368"/>
-      <w:r>
-        <w:t>Requisito</w:t>
-      </w:r>
-      <w:bookmarkEnd w:id="29"/>
-    </w:p>
-    <w:p>
-      <w:r>
-        <w:t>8)</w:t>
-      </w:r>
-      <w:r>
-        <w:tab/>
-        <w:t xml:space="preserve">Produce </w:t>
-      </w:r>
-      <w:proofErr w:type="spellStart"/>
-      <w:r>
-        <w:t>initial</w:t>
-      </w:r>
-      <w:proofErr w:type="spellEnd"/>
-      <w:r>
-        <w:t xml:space="preserve"> data </w:t>
-      </w:r>
-      <w:proofErr w:type="spellStart"/>
-      <w:r>
-        <w:t>to</w:t>
-      </w:r>
-      <w:proofErr w:type="spellEnd"/>
-      <w:r>
-        <w:t xml:space="preserve"> </w:t>
-      </w:r>
-      <w:proofErr w:type="spellStart"/>
-      <w:r>
-        <w:t>cold</w:t>
-      </w:r>
-      <w:proofErr w:type="spellEnd"/>
-      <w:r>
-        <w:t xml:space="preserve"> </w:t>
-      </w:r>
-      <w:proofErr w:type="spellStart"/>
-      <w:r>
-        <w:t>start</w:t>
-      </w:r>
-      <w:proofErr w:type="spellEnd"/>
-      <w:r>
-        <w:t xml:space="preserve"> </w:t>
-      </w:r>
-      <w:proofErr w:type="spellStart"/>
-      <w:r>
-        <w:t>your</w:t>
-      </w:r>
-      <w:proofErr w:type="spellEnd"/>
-      <w:r>
-        <w:t xml:space="preserve"> </w:t>
-      </w:r>
-      <w:proofErr w:type="spellStart"/>
-      <w:r>
-        <w:t>project</w:t>
-      </w:r>
-      <w:proofErr w:type="spellEnd"/>
-      <w:r>
-        <w:t xml:space="preserve">; </w:t>
-      </w:r>
-      <w:proofErr w:type="spellStart"/>
-      <w:r>
-        <w:t>it</w:t>
-      </w:r>
-      <w:proofErr w:type="spellEnd"/>
-      <w:r>
-        <w:t xml:space="preserve"> </w:t>
-      </w:r>
-      <w:proofErr w:type="spellStart"/>
-      <w:r>
-        <w:t>must</w:t>
-      </w:r>
-      <w:proofErr w:type="spellEnd"/>
-      <w:r>
-        <w:t xml:space="preserve"> </w:t>
-      </w:r>
-      <w:proofErr w:type="spellStart"/>
-      <w:r>
-        <w:t>include</w:t>
-      </w:r>
-      <w:proofErr w:type="spellEnd"/>
-      <w:r>
-        <w:t xml:space="preserve"> </w:t>
-      </w:r>
-      <w:proofErr w:type="spellStart"/>
-      <w:r>
-        <w:t>an</w:t>
-      </w:r>
-      <w:proofErr w:type="spellEnd"/>
-      <w:r>
-        <w:t xml:space="preserve"> </w:t>
-      </w:r>
-      <w:proofErr w:type="spellStart"/>
-      <w:r>
-        <w:t>administrator</w:t>
-      </w:r>
-      <w:proofErr w:type="spellEnd"/>
-      <w:r>
-        <w:t xml:space="preserve"> </w:t>
-      </w:r>
-      <w:proofErr w:type="spellStart"/>
-      <w:r>
-        <w:t>account</w:t>
-      </w:r>
-      <w:proofErr w:type="spellEnd"/>
-      <w:r>
-        <w:t xml:space="preserve"> </w:t>
-      </w:r>
-      <w:proofErr w:type="spellStart"/>
-      <w:r>
-        <w:t>with</w:t>
-      </w:r>
-      <w:proofErr w:type="spellEnd"/>
-      <w:r>
-        <w:t xml:space="preserve"> </w:t>
-      </w:r>
-      <w:proofErr w:type="spellStart"/>
-      <w:r>
-        <w:t>credentials</w:t>
-      </w:r>
-      <w:proofErr w:type="spellEnd"/>
-      <w:r>
-        <w:t xml:space="preserve"> “</w:t>
-      </w:r>
-      <w:proofErr w:type="spellStart"/>
-      <w:r>
-        <w:t>administrator</w:t>
-      </w:r>
-      <w:proofErr w:type="spellEnd"/>
-      <w:r>
-        <w:t>/</w:t>
-      </w:r>
-      <w:proofErr w:type="spellStart"/>
-      <w:r>
-        <w:t>administrator</w:t>
-      </w:r>
-      <w:proofErr w:type="spellEnd"/>
-      <w:r>
-        <w:t xml:space="preserve">”. Produce </w:t>
-      </w:r>
-      <w:proofErr w:type="spellStart"/>
-      <w:r>
-        <w:t>assorted</w:t>
-      </w:r>
-      <w:proofErr w:type="spellEnd"/>
-      <w:r>
-        <w:t xml:space="preserve"> </w:t>
-      </w:r>
-      <w:proofErr w:type="spellStart"/>
-      <w:r>
-        <w:t>sample</w:t>
-      </w:r>
-      <w:proofErr w:type="spellEnd"/>
-      <w:r>
-        <w:t xml:space="preserve"> data </w:t>
-      </w:r>
-      <w:proofErr w:type="spellStart"/>
-      <w:r>
-        <w:t>to</w:t>
-      </w:r>
-      <w:proofErr w:type="spellEnd"/>
-      <w:r>
-        <w:t xml:space="preserve"> test </w:t>
-      </w:r>
-      <w:proofErr w:type="spellStart"/>
-      <w:r>
-        <w:t>your</w:t>
-      </w:r>
-      <w:proofErr w:type="spellEnd"/>
-      <w:r>
-        <w:t xml:space="preserve"> </w:t>
-      </w:r>
-      <w:proofErr w:type="spellStart"/>
-      <w:r>
-        <w:t>requirements</w:t>
-      </w:r>
-      <w:proofErr w:type="spellEnd"/>
-      <w:r>
-        <w:t xml:space="preserve">; </w:t>
-      </w:r>
-      <w:proofErr w:type="spellStart"/>
-      <w:r>
-        <w:t>it</w:t>
-      </w:r>
-      <w:proofErr w:type="spellEnd"/>
-      <w:r>
-        <w:t xml:space="preserve"> </w:t>
-      </w:r>
-      <w:proofErr w:type="spellStart"/>
-      <w:r>
-        <w:t>must</w:t>
-      </w:r>
-      <w:proofErr w:type="spellEnd"/>
-      <w:r>
-        <w:t xml:space="preserve"> </w:t>
-      </w:r>
-      <w:proofErr w:type="spellStart"/>
-      <w:r>
-        <w:t>include</w:t>
-      </w:r>
-      <w:proofErr w:type="spellEnd"/>
-      <w:r>
-        <w:t xml:space="preserve"> </w:t>
-      </w:r>
-      <w:proofErr w:type="spellStart"/>
-      <w:r>
-        <w:t>two</w:t>
-      </w:r>
-      <w:proofErr w:type="spellEnd"/>
-      <w:r>
-        <w:t xml:space="preserve"> </w:t>
-      </w:r>
-      <w:proofErr w:type="spellStart"/>
-      <w:r>
-        <w:t>administrator</w:t>
-      </w:r>
-      <w:proofErr w:type="spellEnd"/>
-      <w:r>
-        <w:t xml:space="preserve"> </w:t>
-      </w:r>
-      <w:proofErr w:type="spellStart"/>
-      <w:r>
-        <w:t>accounts</w:t>
-      </w:r>
-      <w:proofErr w:type="spellEnd"/>
-      <w:r>
-        <w:t xml:space="preserve"> </w:t>
-      </w:r>
-      <w:proofErr w:type="spellStart"/>
-      <w:r>
-        <w:t>with</w:t>
-      </w:r>
-      <w:proofErr w:type="spellEnd"/>
-      <w:r>
-        <w:t xml:space="preserve"> </w:t>
-      </w:r>
-      <w:proofErr w:type="spellStart"/>
-      <w:r>
-        <w:t>credentials</w:t>
-      </w:r>
-      <w:proofErr w:type="spellEnd"/>
-      <w:r>
-        <w:t xml:space="preserve"> “administrator1/administrator1” and “administrator2/administrator2”.</w:t>
-      </w:r>
-    </w:p>
-    <w:p>
-      <w:r>
-        <w:lastRenderedPageBreak/>
-        <w:t>Genera datos iniciales para iniciar tu proyecto. Debe incluir una cuenta de administrador con las credenciales “</w:t>
-      </w:r>
-      <w:proofErr w:type="spellStart"/>
-      <w:r>
-        <w:t>administrator</w:t>
-      </w:r>
-      <w:proofErr w:type="spellEnd"/>
-      <w:r>
-        <w:t>/</w:t>
-      </w:r>
-      <w:proofErr w:type="spellStart"/>
-      <w:r>
-        <w:t>administrator</w:t>
-      </w:r>
-      <w:proofErr w:type="spellEnd"/>
-      <w:r>
-        <w:t>”.</w:t>
-      </w:r>
-      <w:r>
-        <w:t xml:space="preserve"> Genera datos para testear tus requisitos. Debe incluir dos cuentas de administradores con las credenciales </w:t>
-      </w:r>
-      <w:r>
-        <w:t xml:space="preserve">“administrator1/administrator1” </w:t>
-      </w:r>
-      <w:r>
-        <w:t>y</w:t>
-      </w:r>
-      <w:r>
-        <w:t xml:space="preserve"> “administrator2/administrator2”.</w:t>
-      </w:r>
-    </w:p>
-    <w:p>
-      <w:pPr>
-        <w:pStyle w:val="Ttulo3"/>
-      </w:pPr>
-      <w:bookmarkStart w:id="30" w:name="_Toc160816369"/>
-      <w:r>
-        <w:t>Análisis y decisiones</w:t>
-      </w:r>
-      <w:bookmarkEnd w:id="30"/>
-    </w:p>
-    <w:p>
-      <w:r>
-        <w:t xml:space="preserve">La primera parte de este requisito ya estaba hecha, ya que en el </w:t>
-      </w:r>
-      <w:r>
-        <w:t>archivo</w:t>
-      </w:r>
-      <w:r>
-        <w:t xml:space="preserve"> </w:t>
-      </w:r>
-      <w:r>
-        <w:t>“user-account.csv” del paquete “</w:t>
-      </w:r>
-      <w:proofErr w:type="spellStart"/>
-      <w:r>
-        <w:t>src</w:t>
-      </w:r>
-      <w:proofErr w:type="spellEnd"/>
-      <w:r>
-        <w:t>\</w:t>
-      </w:r>
-      <w:proofErr w:type="spellStart"/>
-      <w:r>
-        <w:t>main</w:t>
-      </w:r>
-      <w:proofErr w:type="spellEnd"/>
-      <w:r>
-        <w:t>\</w:t>
-      </w:r>
-      <w:proofErr w:type="spellStart"/>
-      <w:r>
-        <w:t>webapp</w:t>
-      </w:r>
-      <w:proofErr w:type="spellEnd"/>
-      <w:r>
-        <w:t>\WEB-INF\</w:t>
-      </w:r>
-      <w:proofErr w:type="spellStart"/>
-      <w:r>
-        <w:t>resources</w:t>
-      </w:r>
-      <w:proofErr w:type="spellEnd"/>
-      <w:r>
-        <w:t>\</w:t>
-      </w:r>
-      <w:proofErr w:type="spellStart"/>
-      <w:r>
-        <w:t>initial</w:t>
-      </w:r>
-      <w:proofErr w:type="spellEnd"/>
-      <w:r>
-        <w:t>-data</w:t>
-      </w:r>
-      <w:r>
-        <w:t>”, estaba creada la cuenta con credenciales “</w:t>
-      </w:r>
-      <w:proofErr w:type="spellStart"/>
-      <w:r>
-        <w:t>administrator</w:t>
-      </w:r>
-      <w:proofErr w:type="spellEnd"/>
-      <w:r>
-        <w:t>/</w:t>
-      </w:r>
-      <w:proofErr w:type="spellStart"/>
-      <w:r>
-        <w:t>administrator</w:t>
-      </w:r>
-      <w:proofErr w:type="spellEnd"/>
-      <w:r>
-        <w:t>”.</w:t>
-      </w:r>
-      <w:r>
-        <w:t xml:space="preserve"> </w:t>
-      </w:r>
-    </w:p>
-    <w:p>
-      <w:r>
-        <w:t xml:space="preserve">Para incluir las cuentas con credenciales </w:t>
-      </w:r>
-      <w:r>
-        <w:t xml:space="preserve">“administrator1/administrator1” </w:t>
-      </w:r>
-      <w:r>
-        <w:t xml:space="preserve">y </w:t>
-      </w:r>
-      <w:r>
-        <w:t>“administrator2/administrator2”</w:t>
-      </w:r>
-      <w:r>
-        <w:t>, se modificó el archivo “user-account.csv” del paquete “</w:t>
-      </w:r>
-      <w:proofErr w:type="spellStart"/>
-      <w:r>
-        <w:t>src</w:t>
-      </w:r>
-      <w:proofErr w:type="spellEnd"/>
-      <w:r>
-        <w:t>\</w:t>
-      </w:r>
-      <w:proofErr w:type="spellStart"/>
-      <w:r>
-        <w:t>main</w:t>
-      </w:r>
-      <w:proofErr w:type="spellEnd"/>
-      <w:r>
-        <w:t>\</w:t>
-      </w:r>
-      <w:proofErr w:type="spellStart"/>
-      <w:r>
-        <w:t>webapp</w:t>
-      </w:r>
-      <w:proofErr w:type="spellEnd"/>
-      <w:r>
-        <w:t>\WEB-INF\</w:t>
-      </w:r>
-      <w:proofErr w:type="spellStart"/>
-      <w:r>
-        <w:t>resources</w:t>
-      </w:r>
-      <w:proofErr w:type="spellEnd"/>
-      <w:r>
-        <w:t>\</w:t>
-      </w:r>
-      <w:proofErr w:type="spellStart"/>
-      <w:r>
-        <w:t>sample</w:t>
-      </w:r>
-      <w:proofErr w:type="spellEnd"/>
-      <w:r>
-        <w:t>-data”, añadiendo dos líneas para crear estas cuentas.</w:t>
-      </w:r>
-    </w:p>
-    <w:p>
-      <w:r>
-        <w:t xml:space="preserve">Finalmente, se generaron datos para probar todas las entidades que se requerían en el trabajo grupal. Esto se hizo creando archivos </w:t>
-      </w:r>
-      <w:proofErr w:type="spellStart"/>
-      <w:r>
-        <w:t>csv</w:t>
-      </w:r>
-      <w:proofErr w:type="spellEnd"/>
-      <w:r>
-        <w:t xml:space="preserve"> con el nombre “entidad.csv” en el paquete “</w:t>
-      </w:r>
-      <w:proofErr w:type="spellStart"/>
-      <w:r>
-        <w:t>src</w:t>
-      </w:r>
-      <w:proofErr w:type="spellEnd"/>
-      <w:r>
-        <w:t>\</w:t>
-      </w:r>
-      <w:proofErr w:type="spellStart"/>
-      <w:r>
-        <w:t>main</w:t>
-      </w:r>
-      <w:proofErr w:type="spellEnd"/>
-      <w:r>
-        <w:t>\</w:t>
-      </w:r>
-      <w:proofErr w:type="spellStart"/>
-      <w:r>
-        <w:t>webapp</w:t>
-      </w:r>
-      <w:proofErr w:type="spellEnd"/>
-      <w:r>
-        <w:t>\WEB-INF\</w:t>
-      </w:r>
-      <w:proofErr w:type="spellStart"/>
-      <w:r>
-        <w:t>resources</w:t>
-      </w:r>
-      <w:proofErr w:type="spellEnd"/>
-      <w:r>
-        <w:t>\</w:t>
-      </w:r>
-      <w:proofErr w:type="spellStart"/>
-      <w:r>
-        <w:t>sample</w:t>
-      </w:r>
-      <w:proofErr w:type="spellEnd"/>
-      <w:r>
-        <w:t xml:space="preserve">-data”. Para cada entidad, se generaron 10 objetos de prueba. Para los atributos de todas las entidades, se prueban los valores máximos, valores cercanos al máximo, valores mínimos, valores cercanos al mínimo y varios valores intermedios. Además, para los atributos que pueden ser nulos, se comprueba lo que ocurre cuando tienen algún valor y cuando tienen valor </w:t>
-      </w:r>
-      <w:proofErr w:type="spellStart"/>
-      <w:r>
-        <w:t>null</w:t>
-      </w:r>
-      <w:proofErr w:type="spellEnd"/>
-      <w:r>
-        <w:t>.</w:t>
-      </w:r>
-    </w:p>
-    <w:p/>
-    <w:p>
-      <w:pPr>
-        <w:pStyle w:val="Ttulo3"/>
-      </w:pPr>
-      <w:bookmarkStart w:id="31" w:name="_Toc160816370"/>
-      <w:r>
-        <w:t>Validación del profesor</w:t>
-      </w:r>
-      <w:bookmarkEnd w:id="31"/>
+      <w:bookmarkEnd w:id="35"/>
+    </w:p>
+    <w:p>
+      <w:pPr>
+        <w:rPr>
+          <w:rFonts w:ascii="Calibri" w:hAnsi="Calibri" w:cs="Calibri"/>
+        </w:rPr>
+      </w:pPr>
+      <w:r>
+        <w:t>Este requisito no fue validado por el profesor, ya que en la última clase práctica este requisito no estaba implementado.</w:t>
+      </w:r>
     </w:p>
     <w:p>
       <w:pPr>
@@ -5105,12 +4887,6 @@
         </w:rPr>
       </w:pPr>
       <w:r>
-        <w:t>Este requisito no fue validado por el profesor, ya que en la última clase práctica este requisito no estaba implementado.</w:t>
-      </w:r>
-      <w:r>
-        <w:t xml:space="preserve"> </w:t>
-      </w:r>
-      <w:r>
         <w:br w:type="page"/>
       </w:r>
     </w:p>
@@ -5118,12 +4894,12 @@
       <w:pPr>
         <w:pStyle w:val="Ttulo1"/>
       </w:pPr>
-      <w:bookmarkStart w:id="32" w:name="_Toc160816371"/>
+      <w:bookmarkStart w:id="36" w:name="_Toc160805769"/>
       <w:r>
         <w:lastRenderedPageBreak/>
         <w:t>Conclusiones</w:t>
       </w:r>
-      <w:bookmarkEnd w:id="32"/>
+      <w:bookmarkEnd w:id="36"/>
     </w:p>
     <w:p>
       <w:r>
@@ -5135,15 +4911,7 @@
       </w:r>
       <w:proofErr w:type="spellEnd"/>
       <w:r>
-        <w:t xml:space="preserve">, lo que ha supuesto un incremento significativo en la carga de trabajo en comparación con la primera entrega. En este contexto, la gestión eficiente de las tareas por parte del Project Manager, Joaquín González </w:t>
-      </w:r>
-      <w:proofErr w:type="spellStart"/>
-      <w:r>
-        <w:t>Ganfornina</w:t>
-      </w:r>
-      <w:proofErr w:type="spellEnd"/>
-      <w:r>
-        <w:t>, ha sido de vital importancia.</w:t>
+        <w:t>, lo que ha supuesto un incremento significativo en la carga de trabajo en comparación con la primera entrega. En este contexto, la gestión eficiente de las tareas por parte del Project Manager, Joaquín González Ganfornina, ha sido de vital importancia.</w:t>
       </w:r>
     </w:p>
     <w:p>
@@ -5179,12 +4947,12 @@
       <w:pPr>
         <w:pStyle w:val="Ttulo1"/>
       </w:pPr>
-      <w:bookmarkStart w:id="33" w:name="_Toc160816372"/>
+      <w:bookmarkStart w:id="37" w:name="_Toc160805770"/>
       <w:r>
         <w:lastRenderedPageBreak/>
         <w:t>Bibliografía</w:t>
       </w:r>
-      <w:bookmarkEnd w:id="33"/>
+      <w:bookmarkEnd w:id="37"/>
     </w:p>
     <w:p>
       <w:r>
@@ -6298,7 +6066,7 @@
   <w:style w:type="paragraph" w:default="1" w:styleId="Normal">
     <w:name w:val="Normal"/>
     <w:qFormat/>
-    <w:rsid w:val="002A4C94"/>
+    <w:rsid w:val="00F73FE3"/>
     <w:pPr>
       <w:jc w:val="both"/>
     </w:pPr>
@@ -7167,14 +6935,6 @@
 </file>
 
 <file path=customXml/item1.xml><?xml version="1.0" encoding="utf-8"?>
-<p:properties xmlns:p="http://schemas.microsoft.com/office/2006/metadata/properties" xmlns:xsi="http://www.w3.org/2001/XMLSchema-instance" xmlns:pc="http://schemas.microsoft.com/office/infopath/2007/PartnerControls">
-  <documentManagement>
-    <_activity xmlns="0562fc42-fff7-46bd-b6f5-c892787f8212" xsi:nil="true"/>
-  </documentManagement>
-</p:properties>
-</file>
-
-<file path=customXml/item2.xml><?xml version="1.0" encoding="utf-8"?>
 <?mso-contentType ?>
 <FormTemplates xmlns="http://schemas.microsoft.com/sharepoint/v3/contenttype/forms">
   <Display>DocumentLibraryForm</Display>
@@ -7183,7 +6943,19 @@
 </FormTemplates>
 </file>
 
+<file path=customXml/item2.xml><?xml version="1.0" encoding="utf-8"?>
+<p:properties xmlns:p="http://schemas.microsoft.com/office/2006/metadata/properties" xmlns:xsi="http://www.w3.org/2001/XMLSchema-instance" xmlns:pc="http://schemas.microsoft.com/office/infopath/2007/PartnerControls">
+  <documentManagement>
+    <_activity xmlns="0562fc42-fff7-46bd-b6f5-c892787f8212" xsi:nil="true"/>
+  </documentManagement>
+</p:properties>
+</file>
+
 <file path=customXml/item3.xml><?xml version="1.0" encoding="utf-8"?>
+<b:Sources xmlns:b="http://schemas.openxmlformats.org/officeDocument/2006/bibliography" xmlns="http://schemas.openxmlformats.org/officeDocument/2006/bibliography" SelectedStyle="\APASixthEditionOfficeOnline.xsl" StyleName="APA" Version="6"/>
+</file>
+
+<file path=customXml/item4.xml><?xml version="1.0" encoding="utf-8"?>
 <ct:contentTypeSchema xmlns:ct="http://schemas.microsoft.com/office/2006/metadata/contentType" xmlns:ma="http://schemas.microsoft.com/office/2006/metadata/properties/metaAttributes" ct:_="" ma:_="" ma:contentTypeName="Documento" ma:contentTypeID="0x010100107A8A0A74F97E49A39123B0350220A8" ma:contentTypeVersion="17" ma:contentTypeDescription="Crear nuevo documento." ma:contentTypeScope="" ma:versionID="3f0797d708ea796beb1acbc60f1980d2">
   <xsd:schema xmlns:xsd="http://www.w3.org/2001/XMLSchema" xmlns:xs="http://www.w3.org/2001/XMLSchema" xmlns:p="http://schemas.microsoft.com/office/2006/metadata/properties" xmlns:ns3="0562fc42-fff7-46bd-b6f5-c892787f8212" xmlns:ns4="c4e4b7f7-fa73-4a5c-8b1f-b39baf64f1a8" targetNamespace="http://schemas.microsoft.com/office/2006/metadata/properties" ma:root="true" ma:fieldsID="9e2b5f50fef2cdc3d8ff77d9b047ef76" ns3:_="" ns4:_="">
     <xsd:import namespace="0562fc42-fff7-46bd-b6f5-c892787f8212"/>
@@ -7430,11 +7202,15 @@
 </ct:contentTypeSchema>
 </file>
 
-<file path=customXml/item4.xml><?xml version="1.0" encoding="utf-8"?>
-<b:Sources xmlns:b="http://schemas.openxmlformats.org/officeDocument/2006/bibliography" xmlns="http://schemas.openxmlformats.org/officeDocument/2006/bibliography" SelectedStyle="\APASixthEditionOfficeOnline.xsl" StyleName="APA" Version="6"/>
+<file path=customXml/itemProps1.xml><?xml version="1.0" encoding="utf-8"?>
+<ds:datastoreItem xmlns:ds="http://schemas.openxmlformats.org/officeDocument/2006/customXml" ds:itemID="{70AE0F6C-C9D9-4BD5-B8F0-63A631696E15}">
+  <ds:schemaRefs>
+    <ds:schemaRef ds:uri="http://schemas.microsoft.com/sharepoint/v3/contenttype/forms"/>
+  </ds:schemaRefs>
+</ds:datastoreItem>
 </file>
 
-<file path=customXml/itemProps1.xml><?xml version="1.0" encoding="utf-8"?>
+<file path=customXml/itemProps2.xml><?xml version="1.0" encoding="utf-8"?>
 <ds:datastoreItem xmlns:ds="http://schemas.openxmlformats.org/officeDocument/2006/customXml" ds:itemID="{CCA52313-FE05-4F8D-B278-B63DE8BAAF1C}">
   <ds:schemaRefs>
     <ds:schemaRef ds:uri="http://schemas.microsoft.com/office/2006/metadata/properties"/>
@@ -7444,15 +7220,15 @@
 </ds:datastoreItem>
 </file>
 
-<file path=customXml/itemProps2.xml><?xml version="1.0" encoding="utf-8"?>
-<ds:datastoreItem xmlns:ds="http://schemas.openxmlformats.org/officeDocument/2006/customXml" ds:itemID="{70AE0F6C-C9D9-4BD5-B8F0-63A631696E15}">
+<file path=customXml/itemProps3.xml><?xml version="1.0" encoding="utf-8"?>
+<ds:datastoreItem xmlns:ds="http://schemas.openxmlformats.org/officeDocument/2006/customXml" ds:itemID="{944D5879-7E7F-41EA-A966-28E2FEF36E45}">
   <ds:schemaRefs>
-    <ds:schemaRef ds:uri="http://schemas.microsoft.com/sharepoint/v3/contenttype/forms"/>
+    <ds:schemaRef ds:uri="http://schemas.openxmlformats.org/officeDocument/2006/bibliography"/>
   </ds:schemaRefs>
 </ds:datastoreItem>
 </file>
 
-<file path=customXml/itemProps3.xml><?xml version="1.0" encoding="utf-8"?>
+<file path=customXml/itemProps4.xml><?xml version="1.0" encoding="utf-8"?>
 <ds:datastoreItem xmlns:ds="http://schemas.openxmlformats.org/officeDocument/2006/customXml" ds:itemID="{7819D4EC-C8C0-4DA3-97A4-C8537C020766}">
   <ds:schemaRefs>
     <ds:schemaRef ds:uri="http://schemas.microsoft.com/office/2006/metadata/contentType"/>
@@ -7469,12 +7245,4 @@
     <ds:schemaRef ds:uri="http://schemas.microsoft.com/internal/obd"/>
   </ds:schemaRefs>
 </ds:datastoreItem>
-</file>
-
-<file path=customXml/itemProps4.xml><?xml version="1.0" encoding="utf-8"?>
-<ds:datastoreItem xmlns:ds="http://schemas.openxmlformats.org/officeDocument/2006/customXml" ds:itemID="{944D5879-7E7F-41EA-A966-28E2FEF36E45}">
-  <ds:schemaRefs>
-    <ds:schemaRef ds:uri="http://schemas.openxmlformats.org/officeDocument/2006/bibliography"/>
-  </ds:schemaRefs>
-</ds:datastoreItem>
 </file>
</xml_diff>

<commit_message>
Grupal Analysis Report tabla actualizada
</commit_message>
<xml_diff>
--- a/reports/Group/Grupal-Analysis-Report-D02.docx
+++ b/reports/Group/Grupal-Analysis-Report-D02.docx
@@ -282,9 +282,9 @@
             <w:rPr>
               <w:rFonts w:eastAsiaTheme="minorEastAsia"/>
               <w:noProof/>
-              <w:sz w:val="24"/>
-              <w:szCs w:val="24"/>
+              <w:kern w:val="0"/>
               <w:lang w:eastAsia="es-ES"/>
+              <w14:ligatures w14:val="none"/>
             </w:rPr>
           </w:pPr>
           <w:r>
@@ -296,7 +296,7 @@
           <w:r>
             <w:fldChar w:fldCharType="separate"/>
           </w:r>
-          <w:hyperlink w:anchor="_Toc160805745" w:history="1">
+          <w:hyperlink w:anchor="_Toc160822439" w:history="1">
             <w:r>
               <w:rPr>
                 <w:rStyle w:val="Hipervnculo"/>
@@ -323,7 +323,7 @@
                 <w:noProof/>
                 <w:webHidden/>
               </w:rPr>
-              <w:instrText xml:space="preserve"> PAGEREF _Toc160805745 \h </w:instrText>
+              <w:instrText xml:space="preserve"> PAGEREF _Toc160822439 \h </w:instrText>
             </w:r>
             <w:r>
               <w:rPr>
@@ -343,7 +343,7 @@
                 <w:noProof/>
                 <w:webHidden/>
               </w:rPr>
-              <w:t>3</w:t>
+              <w:t>4</w:t>
             </w:r>
             <w:r>
               <w:rPr>
@@ -363,12 +363,12 @@
             <w:rPr>
               <w:rFonts w:eastAsiaTheme="minorEastAsia"/>
               <w:noProof/>
-              <w:sz w:val="24"/>
-              <w:szCs w:val="24"/>
+              <w:kern w:val="0"/>
               <w:lang w:eastAsia="es-ES"/>
+              <w14:ligatures w14:val="none"/>
             </w:rPr>
           </w:pPr>
-          <w:hyperlink w:anchor="_Toc160805746" w:history="1">
+          <w:hyperlink w:anchor="_Toc160822440" w:history="1">
             <w:r>
               <w:rPr>
                 <w:rStyle w:val="Hipervnculo"/>
@@ -395,7 +395,7 @@
                 <w:noProof/>
                 <w:webHidden/>
               </w:rPr>
-              <w:instrText xml:space="preserve"> PAGEREF _Toc160805746 \h </w:instrText>
+              <w:instrText xml:space="preserve"> PAGEREF _Toc160822440 \h </w:instrText>
             </w:r>
             <w:r>
               <w:rPr>
@@ -415,7 +415,7 @@
                 <w:noProof/>
                 <w:webHidden/>
               </w:rPr>
-              <w:t>4</w:t>
+              <w:t>5</w:t>
             </w:r>
             <w:r>
               <w:rPr>
@@ -435,12 +435,12 @@
             <w:rPr>
               <w:rFonts w:eastAsiaTheme="minorEastAsia"/>
               <w:noProof/>
-              <w:sz w:val="24"/>
-              <w:szCs w:val="24"/>
+              <w:kern w:val="0"/>
               <w:lang w:eastAsia="es-ES"/>
+              <w14:ligatures w14:val="none"/>
             </w:rPr>
           </w:pPr>
-          <w:hyperlink w:anchor="_Toc160805747" w:history="1">
+          <w:hyperlink w:anchor="_Toc160822441" w:history="1">
             <w:r>
               <w:rPr>
                 <w:rStyle w:val="Hipervnculo"/>
@@ -467,7 +467,7 @@
                 <w:noProof/>
                 <w:webHidden/>
               </w:rPr>
-              <w:instrText xml:space="preserve"> PAGEREF _Toc160805747 \h </w:instrText>
+              <w:instrText xml:space="preserve"> PAGEREF _Toc160822441 \h </w:instrText>
             </w:r>
             <w:r>
               <w:rPr>
@@ -487,7 +487,7 @@
                 <w:noProof/>
                 <w:webHidden/>
               </w:rPr>
-              <w:t>5</w:t>
+              <w:t>6</w:t>
             </w:r>
             <w:r>
               <w:rPr>
@@ -507,12 +507,12 @@
             <w:rPr>
               <w:rFonts w:eastAsiaTheme="minorEastAsia"/>
               <w:noProof/>
-              <w:sz w:val="24"/>
-              <w:szCs w:val="24"/>
+              <w:kern w:val="0"/>
               <w:lang w:eastAsia="es-ES"/>
+              <w14:ligatures w14:val="none"/>
             </w:rPr>
           </w:pPr>
-          <w:hyperlink w:anchor="_Toc160805748" w:history="1">
+          <w:hyperlink w:anchor="_Toc160822442" w:history="1">
             <w:r>
               <w:rPr>
                 <w:rStyle w:val="Hipervnculo"/>
@@ -539,7 +539,7 @@
                 <w:noProof/>
                 <w:webHidden/>
               </w:rPr>
-              <w:instrText xml:space="preserve"> PAGEREF _Toc160805748 \h </w:instrText>
+              <w:instrText xml:space="preserve"> PAGEREF _Toc160822442 \h </w:instrText>
             </w:r>
             <w:r>
               <w:rPr>
@@ -559,7 +559,7 @@
                 <w:noProof/>
                 <w:webHidden/>
               </w:rPr>
-              <w:t>6</w:t>
+              <w:t>7</w:t>
             </w:r>
             <w:r>
               <w:rPr>
@@ -579,12 +579,12 @@
             <w:rPr>
               <w:rFonts w:eastAsiaTheme="minorEastAsia"/>
               <w:noProof/>
-              <w:sz w:val="24"/>
-              <w:szCs w:val="24"/>
+              <w:kern w:val="0"/>
               <w:lang w:eastAsia="es-ES"/>
+              <w14:ligatures w14:val="none"/>
             </w:rPr>
           </w:pPr>
-          <w:hyperlink w:anchor="_Toc160805749" w:history="1">
+          <w:hyperlink w:anchor="_Toc160822443" w:history="1">
             <w:r>
               <w:rPr>
                 <w:rStyle w:val="Hipervnculo"/>
@@ -611,7 +611,7 @@
                 <w:noProof/>
                 <w:webHidden/>
               </w:rPr>
-              <w:instrText xml:space="preserve"> PAGEREF _Toc160805749 \h </w:instrText>
+              <w:instrText xml:space="preserve"> PAGEREF _Toc160822443 \h </w:instrText>
             </w:r>
             <w:r>
               <w:rPr>
@@ -631,7 +631,7 @@
                 <w:noProof/>
                 <w:webHidden/>
               </w:rPr>
-              <w:t>6</w:t>
+              <w:t>7</w:t>
             </w:r>
             <w:r>
               <w:rPr>
@@ -651,12 +651,12 @@
             <w:rPr>
               <w:rFonts w:eastAsiaTheme="minorEastAsia"/>
               <w:noProof/>
-              <w:sz w:val="24"/>
-              <w:szCs w:val="24"/>
+              <w:kern w:val="0"/>
               <w:lang w:eastAsia="es-ES"/>
+              <w14:ligatures w14:val="none"/>
             </w:rPr>
           </w:pPr>
-          <w:hyperlink w:anchor="_Toc160805750" w:history="1">
+          <w:hyperlink w:anchor="_Toc160822444" w:history="1">
             <w:r>
               <w:rPr>
                 <w:rStyle w:val="Hipervnculo"/>
@@ -683,7 +683,7 @@
                 <w:noProof/>
                 <w:webHidden/>
               </w:rPr>
-              <w:instrText xml:space="preserve"> PAGEREF _Toc160805750 \h </w:instrText>
+              <w:instrText xml:space="preserve"> PAGEREF _Toc160822444 \h </w:instrText>
             </w:r>
             <w:r>
               <w:rPr>
@@ -703,7 +703,7 @@
                 <w:noProof/>
                 <w:webHidden/>
               </w:rPr>
-              <w:t>6</w:t>
+              <w:t>7</w:t>
             </w:r>
             <w:r>
               <w:rPr>
@@ -723,12 +723,12 @@
             <w:rPr>
               <w:rFonts w:eastAsiaTheme="minorEastAsia"/>
               <w:noProof/>
-              <w:sz w:val="24"/>
-              <w:szCs w:val="24"/>
+              <w:kern w:val="0"/>
               <w:lang w:eastAsia="es-ES"/>
+              <w14:ligatures w14:val="none"/>
             </w:rPr>
           </w:pPr>
-          <w:hyperlink w:anchor="_Toc160805751" w:history="1">
+          <w:hyperlink w:anchor="_Toc160822445" w:history="1">
             <w:r>
               <w:rPr>
                 <w:rStyle w:val="Hipervnculo"/>
@@ -755,7 +755,7 @@
                 <w:noProof/>
                 <w:webHidden/>
               </w:rPr>
-              <w:instrText xml:space="preserve"> PAGEREF _Toc160805751 \h </w:instrText>
+              <w:instrText xml:space="preserve"> PAGEREF _Toc160822445 \h </w:instrText>
             </w:r>
             <w:r>
               <w:rPr>
@@ -775,7 +775,7 @@
                 <w:noProof/>
                 <w:webHidden/>
               </w:rPr>
-              <w:t>6</w:t>
+              <w:t>7</w:t>
             </w:r>
             <w:r>
               <w:rPr>
@@ -795,12 +795,12 @@
             <w:rPr>
               <w:rFonts w:eastAsiaTheme="minorEastAsia"/>
               <w:noProof/>
-              <w:sz w:val="24"/>
-              <w:szCs w:val="24"/>
+              <w:kern w:val="0"/>
               <w:lang w:eastAsia="es-ES"/>
+              <w14:ligatures w14:val="none"/>
             </w:rPr>
           </w:pPr>
-          <w:hyperlink w:anchor="_Toc160805752" w:history="1">
+          <w:hyperlink w:anchor="_Toc160822446" w:history="1">
             <w:r>
               <w:rPr>
                 <w:rStyle w:val="Hipervnculo"/>
@@ -827,7 +827,7 @@
                 <w:noProof/>
                 <w:webHidden/>
               </w:rPr>
-              <w:instrText xml:space="preserve"> PAGEREF _Toc160805752 \h </w:instrText>
+              <w:instrText xml:space="preserve"> PAGEREF _Toc160822446 \h </w:instrText>
             </w:r>
             <w:r>
               <w:rPr>
@@ -847,7 +847,7 @@
                 <w:noProof/>
                 <w:webHidden/>
               </w:rPr>
-              <w:t>6</w:t>
+              <w:t>7</w:t>
             </w:r>
             <w:r>
               <w:rPr>
@@ -867,12 +867,12 @@
             <w:rPr>
               <w:rFonts w:eastAsiaTheme="minorEastAsia"/>
               <w:noProof/>
-              <w:sz w:val="24"/>
-              <w:szCs w:val="24"/>
+              <w:kern w:val="0"/>
               <w:lang w:eastAsia="es-ES"/>
+              <w14:ligatures w14:val="none"/>
             </w:rPr>
           </w:pPr>
-          <w:hyperlink w:anchor="_Toc160805753" w:history="1">
+          <w:hyperlink w:anchor="_Toc160822447" w:history="1">
             <w:r>
               <w:rPr>
                 <w:rStyle w:val="Hipervnculo"/>
@@ -899,7 +899,7 @@
                 <w:noProof/>
                 <w:webHidden/>
               </w:rPr>
-              <w:instrText xml:space="preserve"> PAGEREF _Toc160805753 \h </w:instrText>
+              <w:instrText xml:space="preserve"> PAGEREF _Toc160822447 \h </w:instrText>
             </w:r>
             <w:r>
               <w:rPr>
@@ -919,7 +919,7 @@
                 <w:noProof/>
                 <w:webHidden/>
               </w:rPr>
-              <w:t>7</w:t>
+              <w:t>8</w:t>
             </w:r>
             <w:r>
               <w:rPr>
@@ -939,12 +939,12 @@
             <w:rPr>
               <w:rFonts w:eastAsiaTheme="minorEastAsia"/>
               <w:noProof/>
-              <w:sz w:val="24"/>
-              <w:szCs w:val="24"/>
+              <w:kern w:val="0"/>
               <w:lang w:eastAsia="es-ES"/>
+              <w14:ligatures w14:val="none"/>
             </w:rPr>
           </w:pPr>
-          <w:hyperlink w:anchor="_Toc160805754" w:history="1">
+          <w:hyperlink w:anchor="_Toc160822448" w:history="1">
             <w:r>
               <w:rPr>
                 <w:rStyle w:val="Hipervnculo"/>
@@ -971,7 +971,7 @@
                 <w:noProof/>
                 <w:webHidden/>
               </w:rPr>
-              <w:instrText xml:space="preserve"> PAGEREF _Toc160805754 \h </w:instrText>
+              <w:instrText xml:space="preserve"> PAGEREF _Toc160822448 \h </w:instrText>
             </w:r>
             <w:r>
               <w:rPr>
@@ -991,7 +991,7 @@
                 <w:noProof/>
                 <w:webHidden/>
               </w:rPr>
-              <w:t>7</w:t>
+              <w:t>8</w:t>
             </w:r>
             <w:r>
               <w:rPr>
@@ -1011,12 +1011,12 @@
             <w:rPr>
               <w:rFonts w:eastAsiaTheme="minorEastAsia"/>
               <w:noProof/>
-              <w:sz w:val="24"/>
-              <w:szCs w:val="24"/>
+              <w:kern w:val="0"/>
               <w:lang w:eastAsia="es-ES"/>
+              <w14:ligatures w14:val="none"/>
             </w:rPr>
           </w:pPr>
-          <w:hyperlink w:anchor="_Toc160805755" w:history="1">
+          <w:hyperlink w:anchor="_Toc160822449" w:history="1">
             <w:r>
               <w:rPr>
                 <w:rStyle w:val="Hipervnculo"/>
@@ -1043,7 +1043,7 @@
                 <w:noProof/>
                 <w:webHidden/>
               </w:rPr>
-              <w:instrText xml:space="preserve"> PAGEREF _Toc160805755 \h </w:instrText>
+              <w:instrText xml:space="preserve"> PAGEREF _Toc160822449 \h </w:instrText>
             </w:r>
             <w:r>
               <w:rPr>
@@ -1063,7 +1063,7 @@
                 <w:noProof/>
                 <w:webHidden/>
               </w:rPr>
-              <w:t>7</w:t>
+              <w:t>8</w:t>
             </w:r>
             <w:r>
               <w:rPr>
@@ -1083,12 +1083,12 @@
             <w:rPr>
               <w:rFonts w:eastAsiaTheme="minorEastAsia"/>
               <w:noProof/>
-              <w:sz w:val="24"/>
-              <w:szCs w:val="24"/>
+              <w:kern w:val="0"/>
               <w:lang w:eastAsia="es-ES"/>
+              <w14:ligatures w14:val="none"/>
             </w:rPr>
           </w:pPr>
-          <w:hyperlink w:anchor="_Toc160805756" w:history="1">
+          <w:hyperlink w:anchor="_Toc160822450" w:history="1">
             <w:r>
               <w:rPr>
                 <w:rStyle w:val="Hipervnculo"/>
@@ -1115,7 +1115,7 @@
                 <w:noProof/>
                 <w:webHidden/>
               </w:rPr>
-              <w:instrText xml:space="preserve"> PAGEREF _Toc160805756 \h </w:instrText>
+              <w:instrText xml:space="preserve"> PAGEREF _Toc160822450 \h </w:instrText>
             </w:r>
             <w:r>
               <w:rPr>
@@ -1135,7 +1135,7 @@
                 <w:noProof/>
                 <w:webHidden/>
               </w:rPr>
-              <w:t>7</w:t>
+              <w:t>8</w:t>
             </w:r>
             <w:r>
               <w:rPr>
@@ -1155,12 +1155,12 @@
             <w:rPr>
               <w:rFonts w:eastAsiaTheme="minorEastAsia"/>
               <w:noProof/>
-              <w:sz w:val="24"/>
-              <w:szCs w:val="24"/>
+              <w:kern w:val="0"/>
               <w:lang w:eastAsia="es-ES"/>
+              <w14:ligatures w14:val="none"/>
             </w:rPr>
           </w:pPr>
-          <w:hyperlink w:anchor="_Toc160805757" w:history="1">
+          <w:hyperlink w:anchor="_Toc160822451" w:history="1">
             <w:r>
               <w:rPr>
                 <w:rStyle w:val="Hipervnculo"/>
@@ -1187,7 +1187,7 @@
                 <w:noProof/>
                 <w:webHidden/>
               </w:rPr>
-              <w:instrText xml:space="preserve"> PAGEREF _Toc160805757 \h </w:instrText>
+              <w:instrText xml:space="preserve"> PAGEREF _Toc160822451 \h </w:instrText>
             </w:r>
             <w:r>
               <w:rPr>
@@ -1207,7 +1207,7 @@
                 <w:noProof/>
                 <w:webHidden/>
               </w:rPr>
-              <w:t>7</w:t>
+              <w:t>8</w:t>
             </w:r>
             <w:r>
               <w:rPr>
@@ -1227,12 +1227,12 @@
             <w:rPr>
               <w:rFonts w:eastAsiaTheme="minorEastAsia"/>
               <w:noProof/>
-              <w:sz w:val="24"/>
-              <w:szCs w:val="24"/>
+              <w:kern w:val="0"/>
               <w:lang w:eastAsia="es-ES"/>
+              <w14:ligatures w14:val="none"/>
             </w:rPr>
           </w:pPr>
-          <w:hyperlink w:anchor="_Toc160805758" w:history="1">
+          <w:hyperlink w:anchor="_Toc160822452" w:history="1">
             <w:r>
               <w:rPr>
                 <w:rStyle w:val="Hipervnculo"/>
@@ -1259,7 +1259,7 @@
                 <w:noProof/>
                 <w:webHidden/>
               </w:rPr>
-              <w:instrText xml:space="preserve"> PAGEREF _Toc160805758 \h </w:instrText>
+              <w:instrText xml:space="preserve"> PAGEREF _Toc160822452 \h </w:instrText>
             </w:r>
             <w:r>
               <w:rPr>
@@ -1279,7 +1279,7 @@
                 <w:noProof/>
                 <w:webHidden/>
               </w:rPr>
-              <w:t>7</w:t>
+              <w:t>8</w:t>
             </w:r>
             <w:r>
               <w:rPr>
@@ -1299,12 +1299,12 @@
             <w:rPr>
               <w:rFonts w:eastAsiaTheme="minorEastAsia"/>
               <w:noProof/>
-              <w:sz w:val="24"/>
-              <w:szCs w:val="24"/>
+              <w:kern w:val="0"/>
               <w:lang w:eastAsia="es-ES"/>
+              <w14:ligatures w14:val="none"/>
             </w:rPr>
           </w:pPr>
-          <w:hyperlink w:anchor="_Toc160805759" w:history="1">
+          <w:hyperlink w:anchor="_Toc160822453" w:history="1">
             <w:r>
               <w:rPr>
                 <w:rStyle w:val="Hipervnculo"/>
@@ -1331,7 +1331,7 @@
                 <w:noProof/>
                 <w:webHidden/>
               </w:rPr>
-              <w:instrText xml:space="preserve"> PAGEREF _Toc160805759 \h </w:instrText>
+              <w:instrText xml:space="preserve"> PAGEREF _Toc160822453 \h </w:instrText>
             </w:r>
             <w:r>
               <w:rPr>
@@ -1351,7 +1351,7 @@
                 <w:noProof/>
                 <w:webHidden/>
               </w:rPr>
-              <w:t>8</w:t>
+              <w:t>9</w:t>
             </w:r>
             <w:r>
               <w:rPr>
@@ -1371,12 +1371,12 @@
             <w:rPr>
               <w:rFonts w:eastAsiaTheme="minorEastAsia"/>
               <w:noProof/>
-              <w:sz w:val="24"/>
-              <w:szCs w:val="24"/>
+              <w:kern w:val="0"/>
               <w:lang w:eastAsia="es-ES"/>
+              <w14:ligatures w14:val="none"/>
             </w:rPr>
           </w:pPr>
-          <w:hyperlink w:anchor="_Toc160805760" w:history="1">
+          <w:hyperlink w:anchor="_Toc160822454" w:history="1">
             <w:r>
               <w:rPr>
                 <w:rStyle w:val="Hipervnculo"/>
@@ -1403,7 +1403,7 @@
                 <w:noProof/>
                 <w:webHidden/>
               </w:rPr>
-              <w:instrText xml:space="preserve"> PAGEREF _Toc160805760 \h </w:instrText>
+              <w:instrText xml:space="preserve"> PAGEREF _Toc160822454 \h </w:instrText>
             </w:r>
             <w:r>
               <w:rPr>
@@ -1423,7 +1423,7 @@
                 <w:noProof/>
                 <w:webHidden/>
               </w:rPr>
-              <w:t>8</w:t>
+              <w:t>9</w:t>
             </w:r>
             <w:r>
               <w:rPr>
@@ -1443,12 +1443,12 @@
             <w:rPr>
               <w:rFonts w:eastAsiaTheme="minorEastAsia"/>
               <w:noProof/>
-              <w:sz w:val="24"/>
-              <w:szCs w:val="24"/>
+              <w:kern w:val="0"/>
               <w:lang w:eastAsia="es-ES"/>
+              <w14:ligatures w14:val="none"/>
             </w:rPr>
           </w:pPr>
-          <w:hyperlink w:anchor="_Toc160805761" w:history="1">
+          <w:hyperlink w:anchor="_Toc160822455" w:history="1">
             <w:r>
               <w:rPr>
                 <w:rStyle w:val="Hipervnculo"/>
@@ -1475,7 +1475,7 @@
                 <w:noProof/>
                 <w:webHidden/>
               </w:rPr>
-              <w:instrText xml:space="preserve"> PAGEREF _Toc160805761 \h </w:instrText>
+              <w:instrText xml:space="preserve"> PAGEREF _Toc160822455 \h </w:instrText>
             </w:r>
             <w:r>
               <w:rPr>
@@ -1495,7 +1495,7 @@
                 <w:noProof/>
                 <w:webHidden/>
               </w:rPr>
-              <w:t>8</w:t>
+              <w:t>9</w:t>
             </w:r>
             <w:r>
               <w:rPr>
@@ -1515,12 +1515,12 @@
             <w:rPr>
               <w:rFonts w:eastAsiaTheme="minorEastAsia"/>
               <w:noProof/>
-              <w:sz w:val="24"/>
-              <w:szCs w:val="24"/>
+              <w:kern w:val="0"/>
               <w:lang w:eastAsia="es-ES"/>
+              <w14:ligatures w14:val="none"/>
             </w:rPr>
           </w:pPr>
-          <w:hyperlink w:anchor="_Toc160805762" w:history="1">
+          <w:hyperlink w:anchor="_Toc160822456" w:history="1">
             <w:r>
               <w:rPr>
                 <w:rStyle w:val="Hipervnculo"/>
@@ -1547,7 +1547,7 @@
                 <w:noProof/>
                 <w:webHidden/>
               </w:rPr>
-              <w:instrText xml:space="preserve"> PAGEREF _Toc160805762 \h </w:instrText>
+              <w:instrText xml:space="preserve"> PAGEREF _Toc160822456 \h </w:instrText>
             </w:r>
             <w:r>
               <w:rPr>
@@ -1567,7 +1567,7 @@
                 <w:noProof/>
                 <w:webHidden/>
               </w:rPr>
-              <w:t>8</w:t>
+              <w:t>9</w:t>
             </w:r>
             <w:r>
               <w:rPr>
@@ -1587,12 +1587,12 @@
             <w:rPr>
               <w:rFonts w:eastAsiaTheme="minorEastAsia"/>
               <w:noProof/>
-              <w:sz w:val="24"/>
-              <w:szCs w:val="24"/>
+              <w:kern w:val="0"/>
               <w:lang w:eastAsia="es-ES"/>
+              <w14:ligatures w14:val="none"/>
             </w:rPr>
           </w:pPr>
-          <w:hyperlink w:anchor="_Toc160805763" w:history="1">
+          <w:hyperlink w:anchor="_Toc160822457" w:history="1">
             <w:r>
               <w:rPr>
                 <w:rStyle w:val="Hipervnculo"/>
@@ -1619,7 +1619,7 @@
                 <w:noProof/>
                 <w:webHidden/>
               </w:rPr>
-              <w:instrText xml:space="preserve"> PAGEREF _Toc160805763 \h </w:instrText>
+              <w:instrText xml:space="preserve"> PAGEREF _Toc160822457 \h </w:instrText>
             </w:r>
             <w:r>
               <w:rPr>
@@ -1639,7 +1639,7 @@
                 <w:noProof/>
                 <w:webHidden/>
               </w:rPr>
-              <w:t>8</w:t>
+              <w:t>9</w:t>
             </w:r>
             <w:r>
               <w:rPr>
@@ -1659,12 +1659,12 @@
             <w:rPr>
               <w:rFonts w:eastAsiaTheme="minorEastAsia"/>
               <w:noProof/>
-              <w:sz w:val="24"/>
-              <w:szCs w:val="24"/>
+              <w:kern w:val="0"/>
               <w:lang w:eastAsia="es-ES"/>
+              <w14:ligatures w14:val="none"/>
             </w:rPr>
           </w:pPr>
-          <w:hyperlink w:anchor="_Toc160805764" w:history="1">
+          <w:hyperlink w:anchor="_Toc160822458" w:history="1">
             <w:r>
               <w:rPr>
                 <w:rStyle w:val="Hipervnculo"/>
@@ -1691,7 +1691,7 @@
                 <w:noProof/>
                 <w:webHidden/>
               </w:rPr>
-              <w:instrText xml:space="preserve"> PAGEREF _Toc160805764 \h </w:instrText>
+              <w:instrText xml:space="preserve"> PAGEREF _Toc160822458 \h </w:instrText>
             </w:r>
             <w:r>
               <w:rPr>
@@ -1711,7 +1711,7 @@
                 <w:noProof/>
                 <w:webHidden/>
               </w:rPr>
-              <w:t>9</w:t>
+              <w:t>10</w:t>
             </w:r>
             <w:r>
               <w:rPr>
@@ -1731,12 +1731,12 @@
             <w:rPr>
               <w:rFonts w:eastAsiaTheme="minorEastAsia"/>
               <w:noProof/>
-              <w:sz w:val="24"/>
-              <w:szCs w:val="24"/>
+              <w:kern w:val="0"/>
               <w:lang w:eastAsia="es-ES"/>
+              <w14:ligatures w14:val="none"/>
             </w:rPr>
           </w:pPr>
-          <w:hyperlink w:anchor="_Toc160805765" w:history="1">
+          <w:hyperlink w:anchor="_Toc160822459" w:history="1">
             <w:r>
               <w:rPr>
                 <w:rStyle w:val="Hipervnculo"/>
@@ -1763,7 +1763,7 @@
                 <w:noProof/>
                 <w:webHidden/>
               </w:rPr>
-              <w:instrText xml:space="preserve"> PAGEREF _Toc160805765 \h </w:instrText>
+              <w:instrText xml:space="preserve"> PAGEREF _Toc160822459 \h </w:instrText>
             </w:r>
             <w:r>
               <w:rPr>
@@ -1783,7 +1783,7 @@
                 <w:noProof/>
                 <w:webHidden/>
               </w:rPr>
-              <w:t>9</w:t>
+              <w:t>10</w:t>
             </w:r>
             <w:r>
               <w:rPr>
@@ -1803,12 +1803,12 @@
             <w:rPr>
               <w:rFonts w:eastAsiaTheme="minorEastAsia"/>
               <w:noProof/>
-              <w:sz w:val="24"/>
-              <w:szCs w:val="24"/>
+              <w:kern w:val="0"/>
               <w:lang w:eastAsia="es-ES"/>
+              <w14:ligatures w14:val="none"/>
             </w:rPr>
           </w:pPr>
-          <w:hyperlink w:anchor="_Toc160805766" w:history="1">
+          <w:hyperlink w:anchor="_Toc160822460" w:history="1">
             <w:r>
               <w:rPr>
                 <w:rStyle w:val="Hipervnculo"/>
@@ -1835,7 +1835,7 @@
                 <w:noProof/>
                 <w:webHidden/>
               </w:rPr>
-              <w:instrText xml:space="preserve"> PAGEREF _Toc160805766 \h </w:instrText>
+              <w:instrText xml:space="preserve"> PAGEREF _Toc160822460 \h </w:instrText>
             </w:r>
             <w:r>
               <w:rPr>
@@ -1855,7 +1855,7 @@
                 <w:noProof/>
                 <w:webHidden/>
               </w:rPr>
-              <w:t>9</w:t>
+              <w:t>10</w:t>
             </w:r>
             <w:r>
               <w:rPr>
@@ -1875,12 +1875,12 @@
             <w:rPr>
               <w:rFonts w:eastAsiaTheme="minorEastAsia"/>
               <w:noProof/>
-              <w:sz w:val="24"/>
-              <w:szCs w:val="24"/>
+              <w:kern w:val="0"/>
               <w:lang w:eastAsia="es-ES"/>
+              <w14:ligatures w14:val="none"/>
             </w:rPr>
           </w:pPr>
-          <w:hyperlink w:anchor="_Toc160805767" w:history="1">
+          <w:hyperlink w:anchor="_Toc160822461" w:history="1">
             <w:r>
               <w:rPr>
                 <w:rStyle w:val="Hipervnculo"/>
@@ -1907,7 +1907,7 @@
                 <w:noProof/>
                 <w:webHidden/>
               </w:rPr>
-              <w:instrText xml:space="preserve"> PAGEREF _Toc160805767 \h </w:instrText>
+              <w:instrText xml:space="preserve"> PAGEREF _Toc160822461 \h </w:instrText>
             </w:r>
             <w:r>
               <w:rPr>
@@ -1927,7 +1927,7 @@
                 <w:noProof/>
                 <w:webHidden/>
               </w:rPr>
-              <w:t>9</w:t>
+              <w:t>10</w:t>
             </w:r>
             <w:r>
               <w:rPr>
@@ -1947,12 +1947,12 @@
             <w:rPr>
               <w:rFonts w:eastAsiaTheme="minorEastAsia"/>
               <w:noProof/>
-              <w:sz w:val="24"/>
-              <w:szCs w:val="24"/>
+              <w:kern w:val="0"/>
               <w:lang w:eastAsia="es-ES"/>
+              <w14:ligatures w14:val="none"/>
             </w:rPr>
           </w:pPr>
-          <w:hyperlink w:anchor="_Toc160805768" w:history="1">
+          <w:hyperlink w:anchor="_Toc160822462" w:history="1">
             <w:r>
               <w:rPr>
                 <w:rStyle w:val="Hipervnculo"/>
@@ -1979,7 +1979,7 @@
                 <w:noProof/>
                 <w:webHidden/>
               </w:rPr>
-              <w:instrText xml:space="preserve"> PAGEREF _Toc160805768 \h </w:instrText>
+              <w:instrText xml:space="preserve"> PAGEREF _Toc160822462 \h </w:instrText>
             </w:r>
             <w:r>
               <w:rPr>
@@ -1999,7 +1999,1233 @@
                 <w:noProof/>
                 <w:webHidden/>
               </w:rPr>
-              <w:t>9</w:t>
+              <w:t>10</w:t>
+            </w:r>
+            <w:r>
+              <w:rPr>
+                <w:noProof/>
+                <w:webHidden/>
+              </w:rPr>
+              <w:fldChar w:fldCharType="end"/>
+            </w:r>
+          </w:hyperlink>
+        </w:p>
+        <w:p>
+          <w:pPr>
+            <w:pStyle w:val="TDC2"/>
+            <w:tabs>
+              <w:tab w:val="right" w:leader="dot" w:pos="8494"/>
+            </w:tabs>
+            <w:rPr>
+              <w:rFonts w:eastAsiaTheme="minorEastAsia"/>
+              <w:noProof/>
+              <w:kern w:val="0"/>
+              <w:lang w:eastAsia="es-ES"/>
+              <w14:ligatures w14:val="none"/>
+            </w:rPr>
+          </w:pPr>
+          <w:hyperlink w:anchor="_Toc160822463" w:history="1">
+            <w:r>
+              <w:rPr>
+                <w:rStyle w:val="Hipervnculo"/>
+                <w:noProof/>
+              </w:rPr>
+              <w:t>Registro de Análisis 6</w:t>
+            </w:r>
+            <w:r>
+              <w:rPr>
+                <w:noProof/>
+                <w:webHidden/>
+              </w:rPr>
+              <w:tab/>
+            </w:r>
+            <w:r>
+              <w:rPr>
+                <w:noProof/>
+                <w:webHidden/>
+              </w:rPr>
+              <w:fldChar w:fldCharType="begin"/>
+            </w:r>
+            <w:r>
+              <w:rPr>
+                <w:noProof/>
+                <w:webHidden/>
+              </w:rPr>
+              <w:instrText xml:space="preserve"> PAGEREF _Toc160822463 \h </w:instrText>
+            </w:r>
+            <w:r>
+              <w:rPr>
+                <w:noProof/>
+                <w:webHidden/>
+              </w:rPr>
+            </w:r>
+            <w:r>
+              <w:rPr>
+                <w:noProof/>
+                <w:webHidden/>
+              </w:rPr>
+              <w:fldChar w:fldCharType="separate"/>
+            </w:r>
+            <w:r>
+              <w:rPr>
+                <w:noProof/>
+                <w:webHidden/>
+              </w:rPr>
+              <w:t>11</w:t>
+            </w:r>
+            <w:r>
+              <w:rPr>
+                <w:noProof/>
+                <w:webHidden/>
+              </w:rPr>
+              <w:fldChar w:fldCharType="end"/>
+            </w:r>
+          </w:hyperlink>
+        </w:p>
+        <w:p>
+          <w:pPr>
+            <w:pStyle w:val="TDC3"/>
+            <w:tabs>
+              <w:tab w:val="right" w:leader="dot" w:pos="8494"/>
+            </w:tabs>
+            <w:rPr>
+              <w:rFonts w:eastAsiaTheme="minorEastAsia"/>
+              <w:noProof/>
+              <w:kern w:val="0"/>
+              <w:lang w:eastAsia="es-ES"/>
+              <w14:ligatures w14:val="none"/>
+            </w:rPr>
+          </w:pPr>
+          <w:hyperlink w:anchor="_Toc160822464" w:history="1">
+            <w:r>
+              <w:rPr>
+                <w:rStyle w:val="Hipervnculo"/>
+                <w:noProof/>
+              </w:rPr>
+              <w:t>Requisito</w:t>
+            </w:r>
+            <w:r>
+              <w:rPr>
+                <w:noProof/>
+                <w:webHidden/>
+              </w:rPr>
+              <w:tab/>
+            </w:r>
+            <w:r>
+              <w:rPr>
+                <w:noProof/>
+                <w:webHidden/>
+              </w:rPr>
+              <w:fldChar w:fldCharType="begin"/>
+            </w:r>
+            <w:r>
+              <w:rPr>
+                <w:noProof/>
+                <w:webHidden/>
+              </w:rPr>
+              <w:instrText xml:space="preserve"> PAGEREF _Toc160822464 \h </w:instrText>
+            </w:r>
+            <w:r>
+              <w:rPr>
+                <w:noProof/>
+                <w:webHidden/>
+              </w:rPr>
+            </w:r>
+            <w:r>
+              <w:rPr>
+                <w:noProof/>
+                <w:webHidden/>
+              </w:rPr>
+              <w:fldChar w:fldCharType="separate"/>
+            </w:r>
+            <w:r>
+              <w:rPr>
+                <w:noProof/>
+                <w:webHidden/>
+              </w:rPr>
+              <w:t>11</w:t>
+            </w:r>
+            <w:r>
+              <w:rPr>
+                <w:noProof/>
+                <w:webHidden/>
+              </w:rPr>
+              <w:fldChar w:fldCharType="end"/>
+            </w:r>
+          </w:hyperlink>
+        </w:p>
+        <w:p>
+          <w:pPr>
+            <w:pStyle w:val="TDC3"/>
+            <w:tabs>
+              <w:tab w:val="right" w:leader="dot" w:pos="8494"/>
+            </w:tabs>
+            <w:rPr>
+              <w:rFonts w:eastAsiaTheme="minorEastAsia"/>
+              <w:noProof/>
+              <w:kern w:val="0"/>
+              <w:lang w:eastAsia="es-ES"/>
+              <w14:ligatures w14:val="none"/>
+            </w:rPr>
+          </w:pPr>
+          <w:hyperlink w:anchor="_Toc160822465" w:history="1">
+            <w:r>
+              <w:rPr>
+                <w:rStyle w:val="Hipervnculo"/>
+                <w:noProof/>
+              </w:rPr>
+              <w:t>Análisis y decisiones</w:t>
+            </w:r>
+            <w:r>
+              <w:rPr>
+                <w:noProof/>
+                <w:webHidden/>
+              </w:rPr>
+              <w:tab/>
+            </w:r>
+            <w:r>
+              <w:rPr>
+                <w:noProof/>
+                <w:webHidden/>
+              </w:rPr>
+              <w:fldChar w:fldCharType="begin"/>
+            </w:r>
+            <w:r>
+              <w:rPr>
+                <w:noProof/>
+                <w:webHidden/>
+              </w:rPr>
+              <w:instrText xml:space="preserve"> PAGEREF _Toc160822465 \h </w:instrText>
+            </w:r>
+            <w:r>
+              <w:rPr>
+                <w:noProof/>
+                <w:webHidden/>
+              </w:rPr>
+            </w:r>
+            <w:r>
+              <w:rPr>
+                <w:noProof/>
+                <w:webHidden/>
+              </w:rPr>
+              <w:fldChar w:fldCharType="separate"/>
+            </w:r>
+            <w:r>
+              <w:rPr>
+                <w:noProof/>
+                <w:webHidden/>
+              </w:rPr>
+              <w:t>11</w:t>
+            </w:r>
+            <w:r>
+              <w:rPr>
+                <w:noProof/>
+                <w:webHidden/>
+              </w:rPr>
+              <w:fldChar w:fldCharType="end"/>
+            </w:r>
+          </w:hyperlink>
+        </w:p>
+        <w:p>
+          <w:pPr>
+            <w:pStyle w:val="TDC3"/>
+            <w:tabs>
+              <w:tab w:val="right" w:leader="dot" w:pos="8494"/>
+            </w:tabs>
+            <w:rPr>
+              <w:rFonts w:eastAsiaTheme="minorEastAsia"/>
+              <w:noProof/>
+              <w:kern w:val="0"/>
+              <w:lang w:eastAsia="es-ES"/>
+              <w14:ligatures w14:val="none"/>
+            </w:rPr>
+          </w:pPr>
+          <w:hyperlink w:anchor="_Toc160822466" w:history="1">
+            <w:r>
+              <w:rPr>
+                <w:rStyle w:val="Hipervnculo"/>
+                <w:noProof/>
+              </w:rPr>
+              <w:t>Validación del profesor</w:t>
+            </w:r>
+            <w:r>
+              <w:rPr>
+                <w:noProof/>
+                <w:webHidden/>
+              </w:rPr>
+              <w:tab/>
+            </w:r>
+            <w:r>
+              <w:rPr>
+                <w:noProof/>
+                <w:webHidden/>
+              </w:rPr>
+              <w:fldChar w:fldCharType="begin"/>
+            </w:r>
+            <w:r>
+              <w:rPr>
+                <w:noProof/>
+                <w:webHidden/>
+              </w:rPr>
+              <w:instrText xml:space="preserve"> PAGEREF _Toc160822466 \h </w:instrText>
+            </w:r>
+            <w:r>
+              <w:rPr>
+                <w:noProof/>
+                <w:webHidden/>
+              </w:rPr>
+            </w:r>
+            <w:r>
+              <w:rPr>
+                <w:noProof/>
+                <w:webHidden/>
+              </w:rPr>
+              <w:fldChar w:fldCharType="separate"/>
+            </w:r>
+            <w:r>
+              <w:rPr>
+                <w:noProof/>
+                <w:webHidden/>
+              </w:rPr>
+              <w:t>11</w:t>
+            </w:r>
+            <w:r>
+              <w:rPr>
+                <w:noProof/>
+                <w:webHidden/>
+              </w:rPr>
+              <w:fldChar w:fldCharType="end"/>
+            </w:r>
+          </w:hyperlink>
+        </w:p>
+        <w:p>
+          <w:pPr>
+            <w:pStyle w:val="TDC2"/>
+            <w:tabs>
+              <w:tab w:val="right" w:leader="dot" w:pos="8494"/>
+            </w:tabs>
+            <w:rPr>
+              <w:rFonts w:eastAsiaTheme="minorEastAsia"/>
+              <w:noProof/>
+              <w:kern w:val="0"/>
+              <w:lang w:eastAsia="es-ES"/>
+              <w14:ligatures w14:val="none"/>
+            </w:rPr>
+          </w:pPr>
+          <w:hyperlink w:anchor="_Toc160822467" w:history="1">
+            <w:r>
+              <w:rPr>
+                <w:rStyle w:val="Hipervnculo"/>
+                <w:rFonts w:cs="Times New Roman"/>
+                <w:noProof/>
+              </w:rPr>
+              <w:t>Registro de análisis 7</w:t>
+            </w:r>
+            <w:r>
+              <w:rPr>
+                <w:noProof/>
+                <w:webHidden/>
+              </w:rPr>
+              <w:tab/>
+            </w:r>
+            <w:r>
+              <w:rPr>
+                <w:noProof/>
+                <w:webHidden/>
+              </w:rPr>
+              <w:fldChar w:fldCharType="begin"/>
+            </w:r>
+            <w:r>
+              <w:rPr>
+                <w:noProof/>
+                <w:webHidden/>
+              </w:rPr>
+              <w:instrText xml:space="preserve"> PAGEREF _Toc160822467 \h </w:instrText>
+            </w:r>
+            <w:r>
+              <w:rPr>
+                <w:noProof/>
+                <w:webHidden/>
+              </w:rPr>
+            </w:r>
+            <w:r>
+              <w:rPr>
+                <w:noProof/>
+                <w:webHidden/>
+              </w:rPr>
+              <w:fldChar w:fldCharType="separate"/>
+            </w:r>
+            <w:r>
+              <w:rPr>
+                <w:noProof/>
+                <w:webHidden/>
+              </w:rPr>
+              <w:t>12</w:t>
+            </w:r>
+            <w:r>
+              <w:rPr>
+                <w:noProof/>
+                <w:webHidden/>
+              </w:rPr>
+              <w:fldChar w:fldCharType="end"/>
+            </w:r>
+          </w:hyperlink>
+        </w:p>
+        <w:p>
+          <w:pPr>
+            <w:pStyle w:val="TDC3"/>
+            <w:tabs>
+              <w:tab w:val="right" w:leader="dot" w:pos="8494"/>
+            </w:tabs>
+            <w:rPr>
+              <w:rFonts w:eastAsiaTheme="minorEastAsia"/>
+              <w:noProof/>
+              <w:kern w:val="0"/>
+              <w:lang w:eastAsia="es-ES"/>
+              <w14:ligatures w14:val="none"/>
+            </w:rPr>
+          </w:pPr>
+          <w:hyperlink w:anchor="_Toc160822468" w:history="1">
+            <w:r>
+              <w:rPr>
+                <w:rStyle w:val="Hipervnculo"/>
+                <w:noProof/>
+              </w:rPr>
+              <w:t>Requisito</w:t>
+            </w:r>
+            <w:r>
+              <w:rPr>
+                <w:noProof/>
+                <w:webHidden/>
+              </w:rPr>
+              <w:tab/>
+            </w:r>
+            <w:r>
+              <w:rPr>
+                <w:noProof/>
+                <w:webHidden/>
+              </w:rPr>
+              <w:fldChar w:fldCharType="begin"/>
+            </w:r>
+            <w:r>
+              <w:rPr>
+                <w:noProof/>
+                <w:webHidden/>
+              </w:rPr>
+              <w:instrText xml:space="preserve"> PAGEREF _Toc160822468 \h </w:instrText>
+            </w:r>
+            <w:r>
+              <w:rPr>
+                <w:noProof/>
+                <w:webHidden/>
+              </w:rPr>
+            </w:r>
+            <w:r>
+              <w:rPr>
+                <w:noProof/>
+                <w:webHidden/>
+              </w:rPr>
+              <w:fldChar w:fldCharType="separate"/>
+            </w:r>
+            <w:r>
+              <w:rPr>
+                <w:noProof/>
+                <w:webHidden/>
+              </w:rPr>
+              <w:t>12</w:t>
+            </w:r>
+            <w:r>
+              <w:rPr>
+                <w:noProof/>
+                <w:webHidden/>
+              </w:rPr>
+              <w:fldChar w:fldCharType="end"/>
+            </w:r>
+          </w:hyperlink>
+        </w:p>
+        <w:p>
+          <w:pPr>
+            <w:pStyle w:val="TDC3"/>
+            <w:tabs>
+              <w:tab w:val="right" w:leader="dot" w:pos="8494"/>
+            </w:tabs>
+            <w:rPr>
+              <w:rFonts w:eastAsiaTheme="minorEastAsia"/>
+              <w:noProof/>
+              <w:kern w:val="0"/>
+              <w:lang w:eastAsia="es-ES"/>
+              <w14:ligatures w14:val="none"/>
+            </w:rPr>
+          </w:pPr>
+          <w:hyperlink w:anchor="_Toc160822469" w:history="1">
+            <w:r>
+              <w:rPr>
+                <w:rStyle w:val="Hipervnculo"/>
+                <w:rFonts w:ascii="Calibri" w:hAnsi="Calibri" w:cs="Calibri"/>
+                <w:noProof/>
+              </w:rPr>
+              <w:t>El sistema debe manejar tableros de administrador con los siguientes indicadores: número total de directores con cada rol; proporción de avisos con una dirección de correo electrónico y un enlace; proporciones de objetivos críticos y no críticos; promedio, mínimo, máximo y desviación estándar del valor de los riesgos; promedio, mínimo, máximo y desviación estándar del número de reclamaciones publicadas durante las últimas 10 semanas.</w:t>
+            </w:r>
+            <w:r>
+              <w:rPr>
+                <w:noProof/>
+                <w:webHidden/>
+              </w:rPr>
+              <w:tab/>
+            </w:r>
+            <w:r>
+              <w:rPr>
+                <w:noProof/>
+                <w:webHidden/>
+              </w:rPr>
+              <w:fldChar w:fldCharType="begin"/>
+            </w:r>
+            <w:r>
+              <w:rPr>
+                <w:noProof/>
+                <w:webHidden/>
+              </w:rPr>
+              <w:instrText xml:space="preserve"> PAGEREF _Toc160822469 \h </w:instrText>
+            </w:r>
+            <w:r>
+              <w:rPr>
+                <w:noProof/>
+                <w:webHidden/>
+              </w:rPr>
+            </w:r>
+            <w:r>
+              <w:rPr>
+                <w:noProof/>
+                <w:webHidden/>
+              </w:rPr>
+              <w:fldChar w:fldCharType="separate"/>
+            </w:r>
+            <w:r>
+              <w:rPr>
+                <w:noProof/>
+                <w:webHidden/>
+              </w:rPr>
+              <w:t>12</w:t>
+            </w:r>
+            <w:r>
+              <w:rPr>
+                <w:noProof/>
+                <w:webHidden/>
+              </w:rPr>
+              <w:fldChar w:fldCharType="end"/>
+            </w:r>
+          </w:hyperlink>
+        </w:p>
+        <w:p>
+          <w:pPr>
+            <w:pStyle w:val="TDC3"/>
+            <w:tabs>
+              <w:tab w:val="right" w:leader="dot" w:pos="8494"/>
+            </w:tabs>
+            <w:rPr>
+              <w:rFonts w:eastAsiaTheme="minorEastAsia"/>
+              <w:noProof/>
+              <w:kern w:val="0"/>
+              <w:lang w:eastAsia="es-ES"/>
+              <w14:ligatures w14:val="none"/>
+            </w:rPr>
+          </w:pPr>
+          <w:hyperlink w:anchor="_Toc160822470" w:history="1">
+            <w:r>
+              <w:rPr>
+                <w:rStyle w:val="Hipervnculo"/>
+                <w:noProof/>
+              </w:rPr>
+              <w:t>Análisis y decisiones</w:t>
+            </w:r>
+            <w:r>
+              <w:rPr>
+                <w:noProof/>
+                <w:webHidden/>
+              </w:rPr>
+              <w:tab/>
+            </w:r>
+            <w:r>
+              <w:rPr>
+                <w:noProof/>
+                <w:webHidden/>
+              </w:rPr>
+              <w:fldChar w:fldCharType="begin"/>
+            </w:r>
+            <w:r>
+              <w:rPr>
+                <w:noProof/>
+                <w:webHidden/>
+              </w:rPr>
+              <w:instrText xml:space="preserve"> PAGEREF _Toc160822470 \h </w:instrText>
+            </w:r>
+            <w:r>
+              <w:rPr>
+                <w:noProof/>
+                <w:webHidden/>
+              </w:rPr>
+            </w:r>
+            <w:r>
+              <w:rPr>
+                <w:noProof/>
+                <w:webHidden/>
+              </w:rPr>
+              <w:fldChar w:fldCharType="separate"/>
+            </w:r>
+            <w:r>
+              <w:rPr>
+                <w:noProof/>
+                <w:webHidden/>
+              </w:rPr>
+              <w:t>12</w:t>
+            </w:r>
+            <w:r>
+              <w:rPr>
+                <w:noProof/>
+                <w:webHidden/>
+              </w:rPr>
+              <w:fldChar w:fldCharType="end"/>
+            </w:r>
+          </w:hyperlink>
+        </w:p>
+        <w:p>
+          <w:pPr>
+            <w:pStyle w:val="TDC3"/>
+            <w:tabs>
+              <w:tab w:val="right" w:leader="dot" w:pos="8494"/>
+            </w:tabs>
+            <w:rPr>
+              <w:rFonts w:eastAsiaTheme="minorEastAsia"/>
+              <w:noProof/>
+              <w:kern w:val="0"/>
+              <w:lang w:eastAsia="es-ES"/>
+              <w14:ligatures w14:val="none"/>
+            </w:rPr>
+          </w:pPr>
+          <w:hyperlink w:anchor="_Toc160822471" w:history="1">
+            <w:r>
+              <w:rPr>
+                <w:rStyle w:val="Hipervnculo"/>
+                <w:noProof/>
+              </w:rPr>
+              <w:t>Validación por el profesor</w:t>
+            </w:r>
+            <w:r>
+              <w:rPr>
+                <w:noProof/>
+                <w:webHidden/>
+              </w:rPr>
+              <w:tab/>
+            </w:r>
+            <w:r>
+              <w:rPr>
+                <w:noProof/>
+                <w:webHidden/>
+              </w:rPr>
+              <w:fldChar w:fldCharType="begin"/>
+            </w:r>
+            <w:r>
+              <w:rPr>
+                <w:noProof/>
+                <w:webHidden/>
+              </w:rPr>
+              <w:instrText xml:space="preserve"> PAGEREF _Toc160822471 \h </w:instrText>
+            </w:r>
+            <w:r>
+              <w:rPr>
+                <w:noProof/>
+                <w:webHidden/>
+              </w:rPr>
+            </w:r>
+            <w:r>
+              <w:rPr>
+                <w:noProof/>
+                <w:webHidden/>
+              </w:rPr>
+              <w:fldChar w:fldCharType="separate"/>
+            </w:r>
+            <w:r>
+              <w:rPr>
+                <w:noProof/>
+                <w:webHidden/>
+              </w:rPr>
+              <w:t>12</w:t>
+            </w:r>
+            <w:r>
+              <w:rPr>
+                <w:noProof/>
+                <w:webHidden/>
+              </w:rPr>
+              <w:fldChar w:fldCharType="end"/>
+            </w:r>
+          </w:hyperlink>
+        </w:p>
+        <w:p>
+          <w:pPr>
+            <w:pStyle w:val="TDC2"/>
+            <w:tabs>
+              <w:tab w:val="right" w:leader="dot" w:pos="8494"/>
+            </w:tabs>
+            <w:rPr>
+              <w:rFonts w:eastAsiaTheme="minorEastAsia"/>
+              <w:noProof/>
+              <w:kern w:val="0"/>
+              <w:lang w:eastAsia="es-ES"/>
+              <w14:ligatures w14:val="none"/>
+            </w:rPr>
+          </w:pPr>
+          <w:hyperlink w:anchor="_Toc160822472" w:history="1">
+            <w:r>
+              <w:rPr>
+                <w:rStyle w:val="Hipervnculo"/>
+                <w:noProof/>
+              </w:rPr>
+              <w:t>Registro de Análisis 8</w:t>
+            </w:r>
+            <w:r>
+              <w:rPr>
+                <w:noProof/>
+                <w:webHidden/>
+              </w:rPr>
+              <w:tab/>
+            </w:r>
+            <w:r>
+              <w:rPr>
+                <w:noProof/>
+                <w:webHidden/>
+              </w:rPr>
+              <w:fldChar w:fldCharType="begin"/>
+            </w:r>
+            <w:r>
+              <w:rPr>
+                <w:noProof/>
+                <w:webHidden/>
+              </w:rPr>
+              <w:instrText xml:space="preserve"> PAGEREF _Toc160822472 \h </w:instrText>
+            </w:r>
+            <w:r>
+              <w:rPr>
+                <w:noProof/>
+                <w:webHidden/>
+              </w:rPr>
+            </w:r>
+            <w:r>
+              <w:rPr>
+                <w:noProof/>
+                <w:webHidden/>
+              </w:rPr>
+              <w:fldChar w:fldCharType="separate"/>
+            </w:r>
+            <w:r>
+              <w:rPr>
+                <w:noProof/>
+                <w:webHidden/>
+              </w:rPr>
+              <w:t>13</w:t>
+            </w:r>
+            <w:r>
+              <w:rPr>
+                <w:noProof/>
+                <w:webHidden/>
+              </w:rPr>
+              <w:fldChar w:fldCharType="end"/>
+            </w:r>
+          </w:hyperlink>
+        </w:p>
+        <w:p>
+          <w:pPr>
+            <w:pStyle w:val="TDC3"/>
+            <w:tabs>
+              <w:tab w:val="right" w:leader="dot" w:pos="8494"/>
+            </w:tabs>
+            <w:rPr>
+              <w:rFonts w:eastAsiaTheme="minorEastAsia"/>
+              <w:noProof/>
+              <w:kern w:val="0"/>
+              <w:lang w:eastAsia="es-ES"/>
+              <w14:ligatures w14:val="none"/>
+            </w:rPr>
+          </w:pPr>
+          <w:hyperlink w:anchor="_Toc160822473" w:history="1">
+            <w:r>
+              <w:rPr>
+                <w:rStyle w:val="Hipervnculo"/>
+                <w:noProof/>
+              </w:rPr>
+              <w:t>Requisito</w:t>
+            </w:r>
+            <w:r>
+              <w:rPr>
+                <w:noProof/>
+                <w:webHidden/>
+              </w:rPr>
+              <w:tab/>
+            </w:r>
+            <w:r>
+              <w:rPr>
+                <w:noProof/>
+                <w:webHidden/>
+              </w:rPr>
+              <w:fldChar w:fldCharType="begin"/>
+            </w:r>
+            <w:r>
+              <w:rPr>
+                <w:noProof/>
+                <w:webHidden/>
+              </w:rPr>
+              <w:instrText xml:space="preserve"> PAGEREF _Toc160822473 \h </w:instrText>
+            </w:r>
+            <w:r>
+              <w:rPr>
+                <w:noProof/>
+                <w:webHidden/>
+              </w:rPr>
+            </w:r>
+            <w:r>
+              <w:rPr>
+                <w:noProof/>
+                <w:webHidden/>
+              </w:rPr>
+              <w:fldChar w:fldCharType="separate"/>
+            </w:r>
+            <w:r>
+              <w:rPr>
+                <w:noProof/>
+                <w:webHidden/>
+              </w:rPr>
+              <w:t>13</w:t>
+            </w:r>
+            <w:r>
+              <w:rPr>
+                <w:noProof/>
+                <w:webHidden/>
+              </w:rPr>
+              <w:fldChar w:fldCharType="end"/>
+            </w:r>
+          </w:hyperlink>
+        </w:p>
+        <w:p>
+          <w:pPr>
+            <w:pStyle w:val="TDC3"/>
+            <w:tabs>
+              <w:tab w:val="right" w:leader="dot" w:pos="8494"/>
+            </w:tabs>
+            <w:rPr>
+              <w:rFonts w:eastAsiaTheme="minorEastAsia"/>
+              <w:noProof/>
+              <w:kern w:val="0"/>
+              <w:lang w:eastAsia="es-ES"/>
+              <w14:ligatures w14:val="none"/>
+            </w:rPr>
+          </w:pPr>
+          <w:hyperlink w:anchor="_Toc160822474" w:history="1">
+            <w:r>
+              <w:rPr>
+                <w:rStyle w:val="Hipervnculo"/>
+                <w:noProof/>
+              </w:rPr>
+              <w:t>Análisis y decisiones</w:t>
+            </w:r>
+            <w:r>
+              <w:rPr>
+                <w:noProof/>
+                <w:webHidden/>
+              </w:rPr>
+              <w:tab/>
+            </w:r>
+            <w:r>
+              <w:rPr>
+                <w:noProof/>
+                <w:webHidden/>
+              </w:rPr>
+              <w:fldChar w:fldCharType="begin"/>
+            </w:r>
+            <w:r>
+              <w:rPr>
+                <w:noProof/>
+                <w:webHidden/>
+              </w:rPr>
+              <w:instrText xml:space="preserve"> PAGEREF _Toc160822474 \h </w:instrText>
+            </w:r>
+            <w:r>
+              <w:rPr>
+                <w:noProof/>
+                <w:webHidden/>
+              </w:rPr>
+            </w:r>
+            <w:r>
+              <w:rPr>
+                <w:noProof/>
+                <w:webHidden/>
+              </w:rPr>
+              <w:fldChar w:fldCharType="separate"/>
+            </w:r>
+            <w:r>
+              <w:rPr>
+                <w:noProof/>
+                <w:webHidden/>
+              </w:rPr>
+              <w:t>13</w:t>
+            </w:r>
+            <w:r>
+              <w:rPr>
+                <w:noProof/>
+                <w:webHidden/>
+              </w:rPr>
+              <w:fldChar w:fldCharType="end"/>
+            </w:r>
+          </w:hyperlink>
+        </w:p>
+        <w:p>
+          <w:pPr>
+            <w:pStyle w:val="TDC3"/>
+            <w:tabs>
+              <w:tab w:val="right" w:leader="dot" w:pos="8494"/>
+            </w:tabs>
+            <w:rPr>
+              <w:rFonts w:eastAsiaTheme="minorEastAsia"/>
+              <w:noProof/>
+              <w:kern w:val="0"/>
+              <w:lang w:eastAsia="es-ES"/>
+              <w14:ligatures w14:val="none"/>
+            </w:rPr>
+          </w:pPr>
+          <w:hyperlink w:anchor="_Toc160822475" w:history="1">
+            <w:r>
+              <w:rPr>
+                <w:rStyle w:val="Hipervnculo"/>
+                <w:noProof/>
+              </w:rPr>
+              <w:t>Validación del profesor</w:t>
+            </w:r>
+            <w:r>
+              <w:rPr>
+                <w:noProof/>
+                <w:webHidden/>
+              </w:rPr>
+              <w:tab/>
+            </w:r>
+            <w:r>
+              <w:rPr>
+                <w:noProof/>
+                <w:webHidden/>
+              </w:rPr>
+              <w:fldChar w:fldCharType="begin"/>
+            </w:r>
+            <w:r>
+              <w:rPr>
+                <w:noProof/>
+                <w:webHidden/>
+              </w:rPr>
+              <w:instrText xml:space="preserve"> PAGEREF _Toc160822475 \h </w:instrText>
+            </w:r>
+            <w:r>
+              <w:rPr>
+                <w:noProof/>
+                <w:webHidden/>
+              </w:rPr>
+            </w:r>
+            <w:r>
+              <w:rPr>
+                <w:noProof/>
+                <w:webHidden/>
+              </w:rPr>
+              <w:fldChar w:fldCharType="separate"/>
+            </w:r>
+            <w:r>
+              <w:rPr>
+                <w:noProof/>
+                <w:webHidden/>
+              </w:rPr>
+              <w:t>13</w:t>
+            </w:r>
+            <w:r>
+              <w:rPr>
+                <w:noProof/>
+                <w:webHidden/>
+              </w:rPr>
+              <w:fldChar w:fldCharType="end"/>
+            </w:r>
+          </w:hyperlink>
+        </w:p>
+        <w:p>
+          <w:pPr>
+            <w:pStyle w:val="TDC2"/>
+            <w:tabs>
+              <w:tab w:val="right" w:leader="dot" w:pos="8494"/>
+            </w:tabs>
+            <w:rPr>
+              <w:rFonts w:eastAsiaTheme="minorEastAsia"/>
+              <w:noProof/>
+              <w:kern w:val="0"/>
+              <w:lang w:eastAsia="es-ES"/>
+              <w14:ligatures w14:val="none"/>
+            </w:rPr>
+          </w:pPr>
+          <w:hyperlink w:anchor="_Toc160822476" w:history="1">
+            <w:r>
+              <w:rPr>
+                <w:rStyle w:val="Hipervnculo"/>
+                <w:noProof/>
+              </w:rPr>
+              <w:t>Registro de Análisis 9</w:t>
+            </w:r>
+            <w:r>
+              <w:rPr>
+                <w:noProof/>
+                <w:webHidden/>
+              </w:rPr>
+              <w:tab/>
+            </w:r>
+            <w:r>
+              <w:rPr>
+                <w:noProof/>
+                <w:webHidden/>
+              </w:rPr>
+              <w:fldChar w:fldCharType="begin"/>
+            </w:r>
+            <w:r>
+              <w:rPr>
+                <w:noProof/>
+                <w:webHidden/>
+              </w:rPr>
+              <w:instrText xml:space="preserve"> PAGEREF _Toc160822476 \h </w:instrText>
+            </w:r>
+            <w:r>
+              <w:rPr>
+                <w:noProof/>
+                <w:webHidden/>
+              </w:rPr>
+            </w:r>
+            <w:r>
+              <w:rPr>
+                <w:noProof/>
+                <w:webHidden/>
+              </w:rPr>
+              <w:fldChar w:fldCharType="separate"/>
+            </w:r>
+            <w:r>
+              <w:rPr>
+                <w:noProof/>
+                <w:webHidden/>
+              </w:rPr>
+              <w:t>13</w:t>
+            </w:r>
+            <w:r>
+              <w:rPr>
+                <w:noProof/>
+                <w:webHidden/>
+              </w:rPr>
+              <w:fldChar w:fldCharType="end"/>
+            </w:r>
+          </w:hyperlink>
+        </w:p>
+        <w:p>
+          <w:pPr>
+            <w:pStyle w:val="TDC3"/>
+            <w:tabs>
+              <w:tab w:val="right" w:leader="dot" w:pos="8494"/>
+            </w:tabs>
+            <w:rPr>
+              <w:rFonts w:eastAsiaTheme="minorEastAsia"/>
+              <w:noProof/>
+              <w:kern w:val="0"/>
+              <w:lang w:eastAsia="es-ES"/>
+              <w14:ligatures w14:val="none"/>
+            </w:rPr>
+          </w:pPr>
+          <w:hyperlink w:anchor="_Toc160822477" w:history="1">
+            <w:r>
+              <w:rPr>
+                <w:rStyle w:val="Hipervnculo"/>
+                <w:noProof/>
+              </w:rPr>
+              <w:t>Requisito</w:t>
+            </w:r>
+            <w:r>
+              <w:rPr>
+                <w:noProof/>
+                <w:webHidden/>
+              </w:rPr>
+              <w:tab/>
+            </w:r>
+            <w:r>
+              <w:rPr>
+                <w:noProof/>
+                <w:webHidden/>
+              </w:rPr>
+              <w:fldChar w:fldCharType="begin"/>
+            </w:r>
+            <w:r>
+              <w:rPr>
+                <w:noProof/>
+                <w:webHidden/>
+              </w:rPr>
+              <w:instrText xml:space="preserve"> PAGEREF _Toc160822477 \h </w:instrText>
+            </w:r>
+            <w:r>
+              <w:rPr>
+                <w:noProof/>
+                <w:webHidden/>
+              </w:rPr>
+            </w:r>
+            <w:r>
+              <w:rPr>
+                <w:noProof/>
+                <w:webHidden/>
+              </w:rPr>
+              <w:fldChar w:fldCharType="separate"/>
+            </w:r>
+            <w:r>
+              <w:rPr>
+                <w:noProof/>
+                <w:webHidden/>
+              </w:rPr>
+              <w:t>13</w:t>
+            </w:r>
+            <w:r>
+              <w:rPr>
+                <w:noProof/>
+                <w:webHidden/>
+              </w:rPr>
+              <w:fldChar w:fldCharType="end"/>
+            </w:r>
+          </w:hyperlink>
+        </w:p>
+        <w:p>
+          <w:pPr>
+            <w:pStyle w:val="TDC3"/>
+            <w:tabs>
+              <w:tab w:val="right" w:leader="dot" w:pos="8494"/>
+            </w:tabs>
+            <w:rPr>
+              <w:rFonts w:eastAsiaTheme="minorEastAsia"/>
+              <w:noProof/>
+              <w:kern w:val="0"/>
+              <w:lang w:eastAsia="es-ES"/>
+              <w14:ligatures w14:val="none"/>
+            </w:rPr>
+          </w:pPr>
+          <w:hyperlink w:anchor="_Toc160822478" w:history="1">
+            <w:r>
+              <w:rPr>
+                <w:rStyle w:val="Hipervnculo"/>
+                <w:noProof/>
+              </w:rPr>
+              <w:t>Análisis y decisiones</w:t>
+            </w:r>
+            <w:r>
+              <w:rPr>
+                <w:noProof/>
+                <w:webHidden/>
+              </w:rPr>
+              <w:tab/>
+            </w:r>
+            <w:r>
+              <w:rPr>
+                <w:noProof/>
+                <w:webHidden/>
+              </w:rPr>
+              <w:fldChar w:fldCharType="begin"/>
+            </w:r>
+            <w:r>
+              <w:rPr>
+                <w:noProof/>
+                <w:webHidden/>
+              </w:rPr>
+              <w:instrText xml:space="preserve"> PAGEREF _Toc160822478 \h </w:instrText>
+            </w:r>
+            <w:r>
+              <w:rPr>
+                <w:noProof/>
+                <w:webHidden/>
+              </w:rPr>
+            </w:r>
+            <w:r>
+              <w:rPr>
+                <w:noProof/>
+                <w:webHidden/>
+              </w:rPr>
+              <w:fldChar w:fldCharType="separate"/>
+            </w:r>
+            <w:r>
+              <w:rPr>
+                <w:noProof/>
+                <w:webHidden/>
+              </w:rPr>
+              <w:t>14</w:t>
+            </w:r>
+            <w:r>
+              <w:rPr>
+                <w:noProof/>
+                <w:webHidden/>
+              </w:rPr>
+              <w:fldChar w:fldCharType="end"/>
+            </w:r>
+          </w:hyperlink>
+        </w:p>
+        <w:p>
+          <w:pPr>
+            <w:pStyle w:val="TDC3"/>
+            <w:tabs>
+              <w:tab w:val="right" w:leader="dot" w:pos="8494"/>
+            </w:tabs>
+            <w:rPr>
+              <w:rFonts w:eastAsiaTheme="minorEastAsia"/>
+              <w:noProof/>
+              <w:kern w:val="0"/>
+              <w:lang w:eastAsia="es-ES"/>
+              <w14:ligatures w14:val="none"/>
+            </w:rPr>
+          </w:pPr>
+          <w:hyperlink w:anchor="_Toc160822479" w:history="1">
+            <w:r>
+              <w:rPr>
+                <w:rStyle w:val="Hipervnculo"/>
+                <w:noProof/>
+              </w:rPr>
+              <w:t>Validación del profesor</w:t>
+            </w:r>
+            <w:r>
+              <w:rPr>
+                <w:noProof/>
+                <w:webHidden/>
+              </w:rPr>
+              <w:tab/>
+            </w:r>
+            <w:r>
+              <w:rPr>
+                <w:noProof/>
+                <w:webHidden/>
+              </w:rPr>
+              <w:fldChar w:fldCharType="begin"/>
+            </w:r>
+            <w:r>
+              <w:rPr>
+                <w:noProof/>
+                <w:webHidden/>
+              </w:rPr>
+              <w:instrText xml:space="preserve"> PAGEREF _Toc160822479 \h </w:instrText>
+            </w:r>
+            <w:r>
+              <w:rPr>
+                <w:noProof/>
+                <w:webHidden/>
+              </w:rPr>
+            </w:r>
+            <w:r>
+              <w:rPr>
+                <w:noProof/>
+                <w:webHidden/>
+              </w:rPr>
+              <w:fldChar w:fldCharType="separate"/>
+            </w:r>
+            <w:r>
+              <w:rPr>
+                <w:noProof/>
+                <w:webHidden/>
+              </w:rPr>
+              <w:t>14</w:t>
             </w:r>
             <w:r>
               <w:rPr>
@@ -2019,12 +3245,12 @@
             <w:rPr>
               <w:rFonts w:eastAsiaTheme="minorEastAsia"/>
               <w:noProof/>
-              <w:sz w:val="24"/>
-              <w:szCs w:val="24"/>
+              <w:kern w:val="0"/>
               <w:lang w:eastAsia="es-ES"/>
+              <w14:ligatures w14:val="none"/>
             </w:rPr>
           </w:pPr>
-          <w:hyperlink w:anchor="_Toc160805769" w:history="1">
+          <w:hyperlink w:anchor="_Toc160822480" w:history="1">
             <w:r>
               <w:rPr>
                 <w:rStyle w:val="Hipervnculo"/>
@@ -2051,7 +3277,7 @@
                 <w:noProof/>
                 <w:webHidden/>
               </w:rPr>
-              <w:instrText xml:space="preserve"> PAGEREF _Toc160805769 \h </w:instrText>
+              <w:instrText xml:space="preserve"> PAGEREF _Toc160822480 \h </w:instrText>
             </w:r>
             <w:r>
               <w:rPr>
@@ -2071,7 +3297,7 @@
                 <w:noProof/>
                 <w:webHidden/>
               </w:rPr>
-              <w:t>10</w:t>
+              <w:t>15</w:t>
             </w:r>
             <w:r>
               <w:rPr>
@@ -2091,12 +3317,12 @@
             <w:rPr>
               <w:rFonts w:eastAsiaTheme="minorEastAsia"/>
               <w:noProof/>
-              <w:sz w:val="24"/>
-              <w:szCs w:val="24"/>
+              <w:kern w:val="0"/>
               <w:lang w:eastAsia="es-ES"/>
+              <w14:ligatures w14:val="none"/>
             </w:rPr>
           </w:pPr>
-          <w:hyperlink w:anchor="_Toc160805770" w:history="1">
+          <w:hyperlink w:anchor="_Toc160822481" w:history="1">
             <w:r>
               <w:rPr>
                 <w:rStyle w:val="Hipervnculo"/>
@@ -2123,7 +3349,7 @@
                 <w:noProof/>
                 <w:webHidden/>
               </w:rPr>
-              <w:instrText xml:space="preserve"> PAGEREF _Toc160805770 \h </w:instrText>
+              <w:instrText xml:space="preserve"> PAGEREF _Toc160822481 \h </w:instrText>
             </w:r>
             <w:r>
               <w:rPr>
@@ -2143,7 +3369,7 @@
                 <w:noProof/>
                 <w:webHidden/>
               </w:rPr>
-              <w:t>11</w:t>
+              <w:t>16</w:t>
             </w:r>
             <w:r>
               <w:rPr>
@@ -2183,7 +3409,7 @@
       <w:pPr>
         <w:pStyle w:val="Ttulo1"/>
       </w:pPr>
-      <w:bookmarkStart w:id="0" w:name="_Toc160805745"/>
+      <w:bookmarkStart w:id="0" w:name="_Toc160822439"/>
       <w:r>
         <w:lastRenderedPageBreak/>
         <w:t>Resumen de</w:t>
@@ -2291,7 +3517,7 @@
       <w:pPr>
         <w:pStyle w:val="Ttulo1"/>
       </w:pPr>
-      <w:bookmarkStart w:id="1" w:name="_Toc160805746"/>
+      <w:bookmarkStart w:id="1" w:name="_Toc160822440"/>
       <w:r>
         <w:lastRenderedPageBreak/>
         <w:t xml:space="preserve">Historial de </w:t>
@@ -2569,7 +3795,7 @@
       <w:pPr>
         <w:pStyle w:val="Ttulo1"/>
       </w:pPr>
-      <w:bookmarkStart w:id="2" w:name="_Toc160805747"/>
+      <w:bookmarkStart w:id="2" w:name="_Toc160822441"/>
       <w:r>
         <w:lastRenderedPageBreak/>
         <w:t>Introducción</w:t>
@@ -2633,7 +3859,7 @@
       <w:pPr>
         <w:pStyle w:val="Ttulo1"/>
       </w:pPr>
-      <w:bookmarkStart w:id="3" w:name="_Toc160805748"/>
+      <w:bookmarkStart w:id="3" w:name="_Toc160822442"/>
       <w:r>
         <w:lastRenderedPageBreak/>
         <w:t>Informe de Análisis</w:t>
@@ -2686,7 +3912,7 @@
       <w:pPr>
         <w:pStyle w:val="Ttulo2"/>
       </w:pPr>
-      <w:bookmarkStart w:id="4" w:name="_Toc160805749"/>
+      <w:bookmarkStart w:id="4" w:name="_Toc160822443"/>
       <w:r>
         <w:t xml:space="preserve">Registro de Análisis </w:t>
       </w:r>
@@ -2699,7 +3925,7 @@
       <w:pPr>
         <w:pStyle w:val="Ttulo3"/>
       </w:pPr>
-      <w:bookmarkStart w:id="5" w:name="_Toc160805750"/>
+      <w:bookmarkStart w:id="5" w:name="_Toc160822444"/>
       <w:r>
         <w:t>Requisito</w:t>
       </w:r>
@@ -2916,7 +4142,7 @@
       <w:pPr>
         <w:pStyle w:val="Ttulo3"/>
       </w:pPr>
-      <w:bookmarkStart w:id="6" w:name="_Toc160805751"/>
+      <w:bookmarkStart w:id="6" w:name="_Toc160822445"/>
       <w:r>
         <w:t>Análisis y decisiones</w:t>
       </w:r>
@@ -3034,7 +4260,7 @@
       <w:pPr>
         <w:pStyle w:val="Ttulo3"/>
       </w:pPr>
-      <w:bookmarkStart w:id="7" w:name="_Toc160805752"/>
+      <w:bookmarkStart w:id="7" w:name="_Toc160822446"/>
       <w:r>
         <w:t>Validación por el profesor</w:t>
       </w:r>
@@ -3077,7 +4303,7 @@
       <w:pPr>
         <w:pStyle w:val="Ttulo2"/>
       </w:pPr>
-      <w:bookmarkStart w:id="8" w:name="_Toc160805753"/>
+      <w:bookmarkStart w:id="8" w:name="_Toc160822447"/>
       <w:r>
         <w:lastRenderedPageBreak/>
         <w:t xml:space="preserve">Registro de Análisis </w:t>
@@ -3091,7 +4317,7 @@
       <w:pPr>
         <w:pStyle w:val="Ttulo3"/>
       </w:pPr>
-      <w:bookmarkStart w:id="9" w:name="_Toc160805754"/>
+      <w:bookmarkStart w:id="9" w:name="_Toc160822448"/>
       <w:r>
         <w:t>Requisito</w:t>
       </w:r>
@@ -3149,7 +4375,7 @@
       <w:pPr>
         <w:pStyle w:val="Ttulo3"/>
       </w:pPr>
-      <w:bookmarkStart w:id="10" w:name="_Toc160805755"/>
+      <w:bookmarkStart w:id="10" w:name="_Toc160822449"/>
       <w:r>
         <w:t>Análisis y decisiones</w:t>
       </w:r>
@@ -3280,7 +4506,7 @@
       <w:pPr>
         <w:pStyle w:val="Ttulo3"/>
       </w:pPr>
-      <w:bookmarkStart w:id="11" w:name="_Toc160805756"/>
+      <w:bookmarkStart w:id="11" w:name="_Toc160822450"/>
       <w:r>
         <w:t>Validación por el profesor</w:t>
       </w:r>
@@ -3323,7 +4549,7 @@
       <w:pPr>
         <w:pStyle w:val="Ttulo2"/>
       </w:pPr>
-      <w:bookmarkStart w:id="12" w:name="_Toc160805757"/>
+      <w:bookmarkStart w:id="12" w:name="_Toc160822451"/>
       <w:r>
         <w:t>Registro de Análisis 3</w:t>
       </w:r>
@@ -3333,7 +4559,7 @@
       <w:pPr>
         <w:pStyle w:val="Ttulo3"/>
       </w:pPr>
-      <w:bookmarkStart w:id="13" w:name="_Toc160805758"/>
+      <w:bookmarkStart w:id="13" w:name="_Toc160822452"/>
       <w:r>
         <w:t>Requisito</w:t>
       </w:r>
@@ -3362,7 +4588,7 @@
       <w:pPr>
         <w:pStyle w:val="Ttulo3"/>
       </w:pPr>
-      <w:bookmarkStart w:id="14" w:name="_Toc160805759"/>
+      <w:bookmarkStart w:id="14" w:name="_Toc160822453"/>
       <w:r>
         <w:t>Análisis y decisiones</w:t>
       </w:r>
@@ -3438,7 +4664,7 @@
       <w:pPr>
         <w:pStyle w:val="Ttulo3"/>
       </w:pPr>
-      <w:bookmarkStart w:id="15" w:name="_Toc160805760"/>
+      <w:bookmarkStart w:id="15" w:name="_Toc160822454"/>
       <w:r>
         <w:t>Validación por el profesor</w:t>
       </w:r>
@@ -3458,7 +4684,7 @@
       <w:pPr>
         <w:pStyle w:val="Ttulo2"/>
       </w:pPr>
-      <w:bookmarkStart w:id="16" w:name="_Toc160805761"/>
+      <w:bookmarkStart w:id="16" w:name="_Toc160822455"/>
       <w:r>
         <w:t xml:space="preserve">Registro de Análisis </w:t>
       </w:r>
@@ -3471,7 +4697,7 @@
       <w:pPr>
         <w:pStyle w:val="Ttulo3"/>
       </w:pPr>
-      <w:bookmarkStart w:id="17" w:name="_Toc160805762"/>
+      <w:bookmarkStart w:id="17" w:name="_Toc160822456"/>
       <w:r>
         <w:t>Requisito</w:t>
       </w:r>
@@ -3487,7 +4713,7 @@
       <w:pPr>
         <w:pStyle w:val="Ttulo3"/>
       </w:pPr>
-      <w:bookmarkStart w:id="18" w:name="_Toc160805763"/>
+      <w:bookmarkStart w:id="18" w:name="_Toc160822457"/>
       <w:r>
         <w:t>Análisis y decisiones</w:t>
       </w:r>
@@ -3543,7 +4769,7 @@
       <w:pPr>
         <w:pStyle w:val="Ttulo3"/>
       </w:pPr>
-      <w:bookmarkStart w:id="19" w:name="_Toc160805764"/>
+      <w:bookmarkStart w:id="19" w:name="_Toc160822458"/>
       <w:r>
         <w:lastRenderedPageBreak/>
         <w:t>Validación por el profesor</w:t>
@@ -3568,7 +4794,7 @@
       <w:pPr>
         <w:pStyle w:val="Ttulo2"/>
       </w:pPr>
-      <w:bookmarkStart w:id="20" w:name="_Toc160805765"/>
+      <w:bookmarkStart w:id="20" w:name="_Toc160822459"/>
       <w:r>
         <w:t>Registro de Análisis 5</w:t>
       </w:r>
@@ -3578,7 +4804,7 @@
       <w:pPr>
         <w:pStyle w:val="Ttulo3"/>
       </w:pPr>
-      <w:bookmarkStart w:id="21" w:name="_Toc160805766"/>
+      <w:bookmarkStart w:id="21" w:name="_Toc160822460"/>
       <w:r>
         <w:t>Requisito</w:t>
       </w:r>
@@ -3602,7 +4828,7 @@
       <w:pPr>
         <w:pStyle w:val="Ttulo3"/>
       </w:pPr>
-      <w:bookmarkStart w:id="22" w:name="_Toc160805767"/>
+      <w:bookmarkStart w:id="22" w:name="_Toc160822461"/>
       <w:r>
         <w:t>Análisis y decisiones</w:t>
       </w:r>
@@ -3705,7 +4931,7 @@
       <w:pPr>
         <w:pStyle w:val="Ttulo3"/>
       </w:pPr>
-      <w:bookmarkStart w:id="23" w:name="_Toc160805768"/>
+      <w:bookmarkStart w:id="23" w:name="_Toc160822462"/>
       <w:r>
         <w:t>Validación del profesor</w:t>
       </w:r>
@@ -3720,18 +4946,22 @@
       <w:pPr>
         <w:pStyle w:val="Ttulo2"/>
       </w:pPr>
+      <w:bookmarkStart w:id="24" w:name="_Toc160822463"/>
       <w:r>
         <w:lastRenderedPageBreak/>
         <w:t>Registro de Análisis 6</w:t>
       </w:r>
+      <w:bookmarkEnd w:id="24"/>
     </w:p>
     <w:p>
       <w:pPr>
         <w:pStyle w:val="Ttulo3"/>
       </w:pPr>
+      <w:bookmarkStart w:id="25" w:name="_Toc160822464"/>
       <w:r>
         <w:t>Requisito</w:t>
       </w:r>
+      <w:bookmarkEnd w:id="25"/>
     </w:p>
     <w:p>
       <w:r>
@@ -3750,9 +4980,11 @@
       <w:pPr>
         <w:pStyle w:val="Ttulo3"/>
       </w:pPr>
+      <w:bookmarkStart w:id="26" w:name="_Toc160822465"/>
       <w:r>
         <w:t>Análisis y decisiones</w:t>
       </w:r>
+      <w:bookmarkEnd w:id="26"/>
     </w:p>
     <w:p>
       <w:r>
@@ -3881,9 +5113,11 @@
       <w:pPr>
         <w:pStyle w:val="Ttulo3"/>
       </w:pPr>
+      <w:bookmarkStart w:id="27" w:name="_Toc160822466"/>
       <w:r>
         <w:t>Validación del profesor</w:t>
       </w:r>
+      <w:bookmarkEnd w:id="27"/>
     </w:p>
     <w:p>
       <w:r>
@@ -3898,7 +5132,8 @@
           <w:szCs w:val="36"/>
         </w:rPr>
       </w:pPr>
-      <w:bookmarkStart w:id="24" w:name="_Toc160813041"/>
+      <w:bookmarkStart w:id="28" w:name="_Toc160813041"/>
+      <w:bookmarkStart w:id="29" w:name="_Toc160822467"/>
       <w:r>
         <w:rPr>
           <w:rFonts w:cs="Times New Roman"/>
@@ -3907,7 +5142,7 @@
         <w:lastRenderedPageBreak/>
         <w:t xml:space="preserve">Registro de análisis </w:t>
       </w:r>
-      <w:bookmarkEnd w:id="24"/>
+      <w:bookmarkEnd w:id="28"/>
       <w:r>
         <w:rPr>
           <w:rFonts w:cs="Times New Roman"/>
@@ -3915,16 +5150,19 @@
         </w:rPr>
         <w:t>7</w:t>
       </w:r>
+      <w:bookmarkEnd w:id="29"/>
     </w:p>
     <w:p>
       <w:pPr>
         <w:pStyle w:val="Ttulo3"/>
       </w:pPr>
-      <w:bookmarkStart w:id="25" w:name="_Toc160813042"/>
+      <w:bookmarkStart w:id="30" w:name="_Toc160813042"/>
+      <w:bookmarkStart w:id="31" w:name="_Toc160822468"/>
       <w:r>
         <w:t>Requisito</w:t>
       </w:r>
-      <w:bookmarkEnd w:id="25"/>
+      <w:bookmarkEnd w:id="30"/>
+      <w:bookmarkEnd w:id="31"/>
     </w:p>
     <w:p>
       <w:pPr>
@@ -3936,7 +5174,8 @@
           <w:szCs w:val="22"/>
         </w:rPr>
       </w:pPr>
-      <w:bookmarkStart w:id="26" w:name="_Toc160813044"/>
+      <w:bookmarkStart w:id="32" w:name="_Toc160813044"/>
+      <w:bookmarkStart w:id="33" w:name="_Toc160822469"/>
       <w:r>
         <w:rPr>
           <w:rFonts w:ascii="Calibri" w:eastAsiaTheme="minorHAnsi" w:hAnsi="Calibri" w:cs="Calibri"/>
@@ -3946,15 +5185,18 @@
         </w:rPr>
         <w:t>El sistema debe manejar tableros de administrador con los siguientes indicadores: número total de directores con cada rol; proporción de avisos con una dirección de correo electrónico y un enlace; proporciones de objetivos críticos y no críticos; promedio, mínimo, máximo y desviación estándar del valor de los riesgos; promedio, mínimo, máximo y desviación estándar del número de reclamaciones publicadas durante las últimas 10 semanas.</w:t>
       </w:r>
+      <w:bookmarkEnd w:id="33"/>
     </w:p>
     <w:p>
       <w:pPr>
         <w:pStyle w:val="Ttulo3"/>
       </w:pPr>
+      <w:bookmarkStart w:id="34" w:name="_Toc160822470"/>
       <w:r>
         <w:t>Análisis y decisiones</w:t>
       </w:r>
-      <w:bookmarkEnd w:id="26"/>
+      <w:bookmarkEnd w:id="32"/>
+      <w:bookmarkEnd w:id="34"/>
     </w:p>
     <w:p>
       <w:r>
@@ -4286,11 +5528,13 @@
       <w:pPr>
         <w:pStyle w:val="Ttulo3"/>
       </w:pPr>
-      <w:bookmarkStart w:id="27" w:name="_Toc160813045"/>
+      <w:bookmarkStart w:id="35" w:name="_Toc160813045"/>
+      <w:bookmarkStart w:id="36" w:name="_Toc160822471"/>
       <w:r>
         <w:t>Validación por el profesor</w:t>
       </w:r>
-      <w:bookmarkEnd w:id="27"/>
+      <w:bookmarkEnd w:id="35"/>
+      <w:bookmarkEnd w:id="36"/>
     </w:p>
     <w:p>
       <w:pPr>
@@ -4389,29 +5633,33 @@
       <w:pPr>
         <w:pStyle w:val="Ttulo2"/>
       </w:pPr>
-      <w:bookmarkStart w:id="28" w:name="_Toc160816363"/>
+      <w:bookmarkStart w:id="37" w:name="_Toc160816363"/>
     </w:p>
     <w:p>
       <w:pPr>
         <w:pStyle w:val="Ttulo2"/>
       </w:pPr>
+      <w:bookmarkStart w:id="38" w:name="_Toc160822472"/>
       <w:r>
         <w:t xml:space="preserve">Registro de Análisis </w:t>
       </w:r>
-      <w:bookmarkEnd w:id="28"/>
+      <w:bookmarkEnd w:id="37"/>
       <w:r>
         <w:t>8</w:t>
       </w:r>
+      <w:bookmarkEnd w:id="38"/>
     </w:p>
     <w:p>
       <w:pPr>
         <w:pStyle w:val="Ttulo3"/>
       </w:pPr>
-      <w:bookmarkStart w:id="29" w:name="_Toc160816364"/>
+      <w:bookmarkStart w:id="39" w:name="_Toc160816364"/>
+      <w:bookmarkStart w:id="40" w:name="_Toc160822473"/>
       <w:r>
         <w:t>Requisito</w:t>
       </w:r>
-      <w:bookmarkEnd w:id="29"/>
+      <w:bookmarkEnd w:id="39"/>
+      <w:bookmarkEnd w:id="40"/>
     </w:p>
     <w:p>
       <w:r>
@@ -4441,11 +5689,13 @@
       <w:pPr>
         <w:pStyle w:val="Ttulo3"/>
       </w:pPr>
-      <w:bookmarkStart w:id="30" w:name="_Toc160816365"/>
+      <w:bookmarkStart w:id="41" w:name="_Toc160816365"/>
+      <w:bookmarkStart w:id="42" w:name="_Toc160822474"/>
       <w:r>
         <w:t>Análisis y decisiones</w:t>
       </w:r>
-      <w:bookmarkEnd w:id="30"/>
+      <w:bookmarkEnd w:id="41"/>
+      <w:bookmarkEnd w:id="42"/>
     </w:p>
     <w:p>
       <w:r>
@@ -4558,11 +5808,13 @@
       <w:pPr>
         <w:pStyle w:val="Ttulo3"/>
       </w:pPr>
-      <w:bookmarkStart w:id="31" w:name="_Toc160816366"/>
+      <w:bookmarkStart w:id="43" w:name="_Toc160816366"/>
+      <w:bookmarkStart w:id="44" w:name="_Toc160822475"/>
       <w:r>
         <w:t>Validación del profesor</w:t>
       </w:r>
-      <w:bookmarkEnd w:id="31"/>
+      <w:bookmarkEnd w:id="43"/>
+      <w:bookmarkEnd w:id="44"/>
     </w:p>
     <w:p>
       <w:r>
@@ -4605,24 +5857,28 @@
       <w:pPr>
         <w:pStyle w:val="Ttulo2"/>
       </w:pPr>
-      <w:bookmarkStart w:id="32" w:name="_Toc160816367"/>
+      <w:bookmarkStart w:id="45" w:name="_Toc160816367"/>
+      <w:bookmarkStart w:id="46" w:name="_Toc160822476"/>
       <w:r>
         <w:t xml:space="preserve">Registro de Análisis </w:t>
       </w:r>
-      <w:bookmarkEnd w:id="32"/>
+      <w:bookmarkEnd w:id="45"/>
       <w:r>
         <w:t>9</w:t>
       </w:r>
+      <w:bookmarkEnd w:id="46"/>
     </w:p>
     <w:p>
       <w:pPr>
         <w:pStyle w:val="Ttulo3"/>
       </w:pPr>
-      <w:bookmarkStart w:id="33" w:name="_Toc160816368"/>
+      <w:bookmarkStart w:id="47" w:name="_Toc160816368"/>
+      <w:bookmarkStart w:id="48" w:name="_Toc160822477"/>
       <w:r>
         <w:t>Requisito</w:t>
       </w:r>
-      <w:bookmarkEnd w:id="33"/>
+      <w:bookmarkEnd w:id="47"/>
+      <w:bookmarkEnd w:id="48"/>
     </w:p>
     <w:p>
       <w:r>
@@ -4665,11 +5921,13 @@
       <w:pPr>
         <w:pStyle w:val="Ttulo3"/>
       </w:pPr>
-      <w:bookmarkStart w:id="34" w:name="_Toc160816369"/>
+      <w:bookmarkStart w:id="49" w:name="_Toc160816369"/>
+      <w:bookmarkStart w:id="50" w:name="_Toc160822478"/>
       <w:r>
         <w:t>Análisis y decisiones</w:t>
       </w:r>
-      <w:bookmarkEnd w:id="34"/>
+      <w:bookmarkEnd w:id="49"/>
+      <w:bookmarkEnd w:id="50"/>
     </w:p>
     <w:p>
       <w:r>
@@ -4861,11 +6119,13 @@
       <w:pPr>
         <w:pStyle w:val="Ttulo3"/>
       </w:pPr>
-      <w:bookmarkStart w:id="35" w:name="_Toc160816370"/>
+      <w:bookmarkStart w:id="51" w:name="_Toc160816370"/>
+      <w:bookmarkStart w:id="52" w:name="_Toc160822479"/>
       <w:r>
         <w:t>Validación del profesor</w:t>
       </w:r>
-      <w:bookmarkEnd w:id="35"/>
+      <w:bookmarkEnd w:id="51"/>
+      <w:bookmarkEnd w:id="52"/>
     </w:p>
     <w:p>
       <w:pPr>
@@ -4894,12 +6154,12 @@
       <w:pPr>
         <w:pStyle w:val="Ttulo1"/>
       </w:pPr>
-      <w:bookmarkStart w:id="36" w:name="_Toc160805769"/>
+      <w:bookmarkStart w:id="53" w:name="_Toc160822480"/>
       <w:r>
         <w:lastRenderedPageBreak/>
         <w:t>Conclusiones</w:t>
       </w:r>
-      <w:bookmarkEnd w:id="36"/>
+      <w:bookmarkEnd w:id="53"/>
     </w:p>
     <w:p>
       <w:r>
@@ -4947,12 +6207,12 @@
       <w:pPr>
         <w:pStyle w:val="Ttulo1"/>
       </w:pPr>
-      <w:bookmarkStart w:id="37" w:name="_Toc160805770"/>
+      <w:bookmarkStart w:id="54" w:name="_Toc160822481"/>
       <w:r>
         <w:lastRenderedPageBreak/>
         <w:t>Bibliografía</w:t>
       </w:r>
-      <w:bookmarkEnd w:id="37"/>
+      <w:bookmarkEnd w:id="54"/>
     </w:p>
     <w:p>
       <w:r>

</xml_diff>